<commit_message>
RPS lab 6 report modified
</commit_message>
<xml_diff>
--- a/RPS/лаб 6.docx
+++ b/RPS/лаб 6.docx
@@ -1061,7 +1061,7 @@
           </mc:Choice>
           <mc:Fallback>
             <w:pict>
-              <v:rect w14:anchorId="5A87EF4B" id="Прямоугольник 2" o:spid="_x0000_s1026" style="position:absolute;margin-left:155.65pt;margin-top:35pt;width:154.65pt;height:32.55pt;z-index:251633664;visibility:visible;mso-wrap-style:square;mso-wrap-distance-left:9pt;mso-wrap-distance-top:0;mso-wrap-distance-right:9pt;mso-wrap-distance-bottom:0;mso-position-horizontal:absolute;mso-position-horizontal-relative:margin;mso-position-vertical:absolute;mso-position-vertical-relative:text;v-text-anchor:middle" o:gfxdata="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" fillcolor="white [3212]" strokecolor="white [3212]" strokeweight="2pt">
+              <v:rect w14:anchorId="1E74FCDC" id="Прямоугольник 2" o:spid="_x0000_s1026" style="position:absolute;margin-left:155.65pt;margin-top:35pt;width:154.65pt;height:32.55pt;z-index:251633664;visibility:visible;mso-wrap-style:square;mso-wrap-distance-left:9pt;mso-wrap-distance-top:0;mso-wrap-distance-right:9pt;mso-wrap-distance-bottom:0;mso-position-horizontal:absolute;mso-position-horizontal-relative:margin;mso-position-vertical:absolute;mso-position-vertical-relative:text;v-text-anchor:middle" o:gfxdata="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" fillcolor="white [3212]" strokecolor="white [3212]" strokeweight="2pt">
                 <w10:wrap anchorx="margin"/>
               </v:rect>
             </w:pict>
@@ -1660,7 +1660,6 @@
           <w:b/>
           <w:bCs/>
           <w:color w:val="000000"/>
-          <w:lang w:val="en-US"/>
         </w:rPr>
       </w:pPr>
       <w:r>
@@ -1677,22 +1676,31 @@
           <w:b/>
           <w:bCs/>
           <w:color w:val="000000"/>
-          <w:lang w:val="en-US"/>
-        </w:rPr>
-        <w:t>.py</w:t>
-      </w:r>
-    </w:p>
-    <w:p>
-      <w:pPr>
-        <w:pStyle w:val="af1"/>
-        <w:shd w:val="clear" w:color="auto" w:fill="FFFFFF"/>
-        <w:spacing w:before="0" w:beforeAutospacing="0" w:after="0" w:afterAutospacing="0"/>
+        </w:rPr>
+        <w:t>.</w:t>
+      </w:r>
+      <w:proofErr w:type="spellStart"/>
+      <w:r>
         <w:rPr>
           <w:b/>
           <w:bCs/>
           <w:color w:val="000000"/>
           <w:lang w:val="en-US"/>
         </w:rPr>
+        <w:t>py</w:t>
+      </w:r>
+      <w:proofErr w:type="spellEnd"/>
+    </w:p>
+    <w:p>
+      <w:pPr>
+        <w:pStyle w:val="af1"/>
+        <w:shd w:val="clear" w:color="auto" w:fill="FFFFFF"/>
+        <w:spacing w:before="0" w:beforeAutospacing="0" w:after="0" w:afterAutospacing="0"/>
+        <w:rPr>
+          <w:b/>
+          <w:bCs/>
+          <w:color w:val="000000"/>
+        </w:rPr>
       </w:pPr>
     </w:p>
     <w:p>
@@ -1784,25 +1792,203 @@
           <w:color w:val="000000"/>
           <w:lang w:val="en-US"/>
         </w:rPr>
-        <w:t>(n): # optimized trial division with 6k optimization</w:t>
-      </w:r>
-    </w:p>
-    <w:p>
-      <w:pPr>
-        <w:pStyle w:val="af1"/>
-        <w:shd w:val="clear" w:color="auto" w:fill="FFFFFF"/>
-        <w:spacing w:before="0" w:beforeAutospacing="0" w:after="0" w:afterAutospacing="0"/>
-        <w:rPr>
-          <w:color w:val="000000"/>
-          <w:lang w:val="en-US"/>
-        </w:rPr>
-      </w:pPr>
-      <w:r>
-        <w:rPr>
-          <w:color w:val="000000"/>
-          <w:lang w:val="en-US"/>
-        </w:rPr>
-        <w:t>    if n &lt;= 1: # numbers less than or equal to 1 are not prime</w:t>
+        <w:t>(n):                 # optimized trial division with 6k optimization</w:t>
+      </w:r>
+    </w:p>
+    <w:p>
+      <w:pPr>
+        <w:pStyle w:val="af1"/>
+        <w:shd w:val="clear" w:color="auto" w:fill="FFFFFF"/>
+        <w:spacing w:before="0" w:beforeAutospacing="0" w:after="0" w:afterAutospacing="0"/>
+        <w:rPr>
+          <w:color w:val="000000"/>
+          <w:lang w:val="en-US"/>
+        </w:rPr>
+      </w:pPr>
+    </w:p>
+    <w:p>
+      <w:pPr>
+        <w:pStyle w:val="af1"/>
+        <w:shd w:val="clear" w:color="auto" w:fill="FFFFFF"/>
+        <w:spacing w:before="0" w:beforeAutospacing="0" w:after="0" w:afterAutospacing="0"/>
+        <w:rPr>
+          <w:color w:val="000000"/>
+          <w:lang w:val="en-US"/>
+        </w:rPr>
+      </w:pPr>
+      <w:r>
+        <w:rPr>
+          <w:color w:val="000000"/>
+          <w:lang w:val="en-US"/>
+        </w:rPr>
+        <w:t xml:space="preserve">    def </w:t>
+      </w:r>
+      <w:proofErr w:type="spellStart"/>
+      <w:r>
+        <w:rPr>
+          <w:color w:val="000000"/>
+          <w:lang w:val="en-US"/>
+        </w:rPr>
+        <w:t>check_divisors</w:t>
+      </w:r>
+      <w:proofErr w:type="spellEnd"/>
+      <w:r>
+        <w:rPr>
+          <w:color w:val="000000"/>
+          <w:lang w:val="en-US"/>
+        </w:rPr>
+        <w:t>(d):       # check the divisors from 5 to sqrt(n) in increments of 6</w:t>
+      </w:r>
+    </w:p>
+    <w:p>
+      <w:pPr>
+        <w:pStyle w:val="af1"/>
+        <w:shd w:val="clear" w:color="auto" w:fill="FFFFFF"/>
+        <w:spacing w:before="0" w:beforeAutospacing="0" w:after="0" w:afterAutospacing="0"/>
+        <w:rPr>
+          <w:color w:val="000000"/>
+          <w:lang w:val="en-US"/>
+        </w:rPr>
+      </w:pPr>
+      <w:r>
+        <w:rPr>
+          <w:color w:val="000000"/>
+          <w:lang w:val="en-US"/>
+        </w:rPr>
+        <w:t>        if d * d &gt; n:</w:t>
+      </w:r>
+    </w:p>
+    <w:p>
+      <w:pPr>
+        <w:pStyle w:val="af1"/>
+        <w:shd w:val="clear" w:color="auto" w:fill="FFFFFF"/>
+        <w:spacing w:before="0" w:beforeAutospacing="0" w:after="0" w:afterAutospacing="0"/>
+        <w:rPr>
+          <w:color w:val="000000"/>
+          <w:lang w:val="en-US"/>
+        </w:rPr>
+      </w:pPr>
+      <w:r>
+        <w:rPr>
+          <w:color w:val="000000"/>
+          <w:lang w:val="en-US"/>
+        </w:rPr>
+        <w:t>            return True</w:t>
+      </w:r>
+    </w:p>
+    <w:p>
+      <w:pPr>
+        <w:pStyle w:val="af1"/>
+        <w:shd w:val="clear" w:color="auto" w:fill="FFFFFF"/>
+        <w:spacing w:before="0" w:beforeAutospacing="0" w:after="0" w:afterAutospacing="0"/>
+        <w:rPr>
+          <w:color w:val="000000"/>
+          <w:lang w:val="en-US"/>
+        </w:rPr>
+      </w:pPr>
+      <w:r>
+        <w:rPr>
+          <w:color w:val="000000"/>
+          <w:lang w:val="en-US"/>
+        </w:rPr>
+        <w:t>        if n % d == 0 or n % (d + 2) == 0:</w:t>
+      </w:r>
+    </w:p>
+    <w:p>
+      <w:pPr>
+        <w:pStyle w:val="af1"/>
+        <w:shd w:val="clear" w:color="auto" w:fill="FFFFFF"/>
+        <w:spacing w:before="0" w:beforeAutospacing="0" w:after="0" w:afterAutospacing="0"/>
+        <w:rPr>
+          <w:color w:val="000000"/>
+          <w:lang w:val="en-US"/>
+        </w:rPr>
+      </w:pPr>
+      <w:r>
+        <w:rPr>
+          <w:color w:val="000000"/>
+          <w:lang w:val="en-US"/>
+        </w:rPr>
+        <w:t>            return False</w:t>
+      </w:r>
+    </w:p>
+    <w:p>
+      <w:pPr>
+        <w:pStyle w:val="af1"/>
+        <w:shd w:val="clear" w:color="auto" w:fill="FFFFFF"/>
+        <w:spacing w:before="0" w:beforeAutospacing="0" w:after="0" w:afterAutospacing="0"/>
+        <w:rPr>
+          <w:color w:val="000000"/>
+          <w:lang w:val="en-US"/>
+        </w:rPr>
+      </w:pPr>
+      <w:r>
+        <w:rPr>
+          <w:color w:val="000000"/>
+          <w:lang w:val="en-US"/>
+        </w:rPr>
+        <w:t xml:space="preserve">        return </w:t>
+      </w:r>
+      <w:proofErr w:type="spellStart"/>
+      <w:r>
+        <w:rPr>
+          <w:color w:val="000000"/>
+          <w:lang w:val="en-US"/>
+        </w:rPr>
+        <w:t>check_</w:t>
+      </w:r>
+      <w:proofErr w:type="gramStart"/>
+      <w:r>
+        <w:rPr>
+          <w:color w:val="000000"/>
+          <w:lang w:val="en-US"/>
+        </w:rPr>
+        <w:t>divisors</w:t>
+      </w:r>
+      <w:proofErr w:type="spellEnd"/>
+      <w:r>
+        <w:rPr>
+          <w:color w:val="000000"/>
+          <w:lang w:val="en-US"/>
+        </w:rPr>
+        <w:t>(</w:t>
+      </w:r>
+      <w:proofErr w:type="gramEnd"/>
+      <w:r>
+        <w:rPr>
+          <w:color w:val="000000"/>
+          <w:lang w:val="en-US"/>
+        </w:rPr>
+        <w:t>d + 6)</w:t>
+      </w:r>
+    </w:p>
+    <w:p>
+      <w:pPr>
+        <w:pStyle w:val="af1"/>
+        <w:shd w:val="clear" w:color="auto" w:fill="FFFFFF"/>
+        <w:spacing w:before="0" w:beforeAutospacing="0" w:after="0" w:afterAutospacing="0"/>
+        <w:rPr>
+          <w:color w:val="000000"/>
+          <w:lang w:val="en-US"/>
+        </w:rPr>
+      </w:pPr>
+    </w:p>
+    <w:p>
+      <w:pPr>
+        <w:pStyle w:val="af1"/>
+        <w:shd w:val="clear" w:color="auto" w:fill="FFFFFF"/>
+        <w:spacing w:before="0" w:beforeAutospacing="0" w:after="0" w:afterAutospacing="0"/>
+        <w:rPr>
+          <w:color w:val="000000"/>
+          <w:lang w:val="en-US"/>
+        </w:rPr>
+      </w:pPr>
+      <w:r>
+        <w:rPr>
+          <w:color w:val="000000"/>
+          <w:lang w:val="en-US"/>
+        </w:rPr>
+        <w:t>    if n &lt;= 1:                   # numbers less than or equal to 1 are not prime</w:t>
       </w:r>
     </w:p>
     <w:p>
@@ -1838,25 +2024,7 @@
           <w:color w:val="000000"/>
           <w:lang w:val="en-US"/>
         </w:rPr>
-        <w:t xml:space="preserve">    </w:t>
-      </w:r>
-    </w:p>
-    <w:p>
-      <w:pPr>
-        <w:pStyle w:val="af1"/>
-        <w:shd w:val="clear" w:color="auto" w:fill="FFFFFF"/>
-        <w:spacing w:before="0" w:beforeAutospacing="0" w:after="0" w:afterAutospacing="0"/>
-        <w:rPr>
-          <w:color w:val="000000"/>
-          <w:lang w:val="en-US"/>
-        </w:rPr>
-      </w:pPr>
-      <w:r>
-        <w:rPr>
-          <w:color w:val="000000"/>
-          <w:lang w:val="en-US"/>
-        </w:rPr>
-        <w:t>    if n &lt;= 3: # 2 and 3 are prime</w:t>
+        <w:t>    if n &lt;= 3:                   # 2 and 3 are prime</w:t>
       </w:r>
     </w:p>
     <w:p>
@@ -1892,25 +2060,7 @@
           <w:color w:val="000000"/>
           <w:lang w:val="en-US"/>
         </w:rPr>
-        <w:t xml:space="preserve">    </w:t>
-      </w:r>
-    </w:p>
-    <w:p>
-      <w:pPr>
-        <w:pStyle w:val="af1"/>
-        <w:shd w:val="clear" w:color="auto" w:fill="FFFFFF"/>
-        <w:spacing w:before="0" w:beforeAutospacing="0" w:after="0" w:afterAutospacing="0"/>
-        <w:rPr>
-          <w:color w:val="000000"/>
-          <w:lang w:val="en-US"/>
-        </w:rPr>
-      </w:pPr>
-      <w:r>
-        <w:rPr>
-          <w:color w:val="000000"/>
-          <w:lang w:val="en-US"/>
-        </w:rPr>
-        <w:t>    if (n % 2 == 0) or (n % 3 == 0): # exclude even numbers and numbers divisible by 3</w:t>
+        <w:t>    if n % 2 == 0 or n % 3 == 0: # exclude even numbers and numbers divisible by 3</w:t>
       </w:r>
     </w:p>
     <w:p>
@@ -1946,25 +2096,7 @@
           <w:color w:val="000000"/>
           <w:lang w:val="en-US"/>
         </w:rPr>
-        <w:t xml:space="preserve">    </w:t>
-      </w:r>
-    </w:p>
-    <w:p>
-      <w:pPr>
-        <w:pStyle w:val="af1"/>
-        <w:shd w:val="clear" w:color="auto" w:fill="FFFFFF"/>
-        <w:spacing w:before="0" w:beforeAutospacing="0" w:after="0" w:afterAutospacing="0"/>
-        <w:rPr>
-          <w:color w:val="000000"/>
-          <w:lang w:val="en-US"/>
-        </w:rPr>
-      </w:pPr>
-      <w:r>
-        <w:rPr>
-          <w:color w:val="000000"/>
-          <w:lang w:val="en-US"/>
-        </w:rPr>
-        <w:t xml:space="preserve">    </w:t>
+        <w:t xml:space="preserve">    return </w:t>
       </w:r>
       <w:proofErr w:type="spellStart"/>
       <w:r>
@@ -1972,7 +2104,15 @@
           <w:color w:val="000000"/>
           <w:lang w:val="en-US"/>
         </w:rPr>
-        <w:t>i</w:t>
+        <w:t>check_</w:t>
+      </w:r>
+      <w:proofErr w:type="gramStart"/>
+      <w:r>
+        <w:rPr>
+          <w:color w:val="000000"/>
+          <w:lang w:val="en-US"/>
+        </w:rPr>
+        <w:t>divisors</w:t>
       </w:r>
       <w:proofErr w:type="spellEnd"/>
       <w:r>
@@ -1980,188 +2120,15 @@
           <w:color w:val="000000"/>
           <w:lang w:val="en-US"/>
         </w:rPr>
-        <w:t xml:space="preserve"> = 5 # check the divisors from 5 to sqrt(n) in increments of 6</w:t>
-      </w:r>
-    </w:p>
-    <w:p>
-      <w:pPr>
-        <w:pStyle w:val="af1"/>
-        <w:shd w:val="clear" w:color="auto" w:fill="FFFFFF"/>
-        <w:spacing w:before="0" w:beforeAutospacing="0" w:after="0" w:afterAutospacing="0"/>
-        <w:rPr>
-          <w:color w:val="000000"/>
-          <w:lang w:val="en-US"/>
-        </w:rPr>
-      </w:pPr>
-      <w:r>
-        <w:rPr>
-          <w:color w:val="000000"/>
-          <w:lang w:val="en-US"/>
-        </w:rPr>
-        <w:t xml:space="preserve">    while </w:t>
-      </w:r>
-      <w:proofErr w:type="spellStart"/>
-      <w:r>
-        <w:rPr>
-          <w:color w:val="000000"/>
-          <w:lang w:val="en-US"/>
-        </w:rPr>
-        <w:t>i</w:t>
-      </w:r>
-      <w:proofErr w:type="spellEnd"/>
-      <w:r>
-        <w:rPr>
-          <w:color w:val="000000"/>
-          <w:lang w:val="en-US"/>
-        </w:rPr>
-        <w:t xml:space="preserve"> * </w:t>
-      </w:r>
-      <w:proofErr w:type="spellStart"/>
-      <w:r>
-        <w:rPr>
-          <w:color w:val="000000"/>
-          <w:lang w:val="en-US"/>
-        </w:rPr>
-        <w:t>i</w:t>
-      </w:r>
-      <w:proofErr w:type="spellEnd"/>
-      <w:r>
-        <w:rPr>
-          <w:color w:val="000000"/>
-          <w:lang w:val="en-US"/>
-        </w:rPr>
-        <w:t xml:space="preserve"> &lt;= n:</w:t>
-      </w:r>
-    </w:p>
-    <w:p>
-      <w:pPr>
-        <w:pStyle w:val="af1"/>
-        <w:shd w:val="clear" w:color="auto" w:fill="FFFFFF"/>
-        <w:spacing w:before="0" w:beforeAutospacing="0" w:after="0" w:afterAutospacing="0"/>
-        <w:rPr>
-          <w:color w:val="000000"/>
-          <w:lang w:val="en-US"/>
-        </w:rPr>
-      </w:pPr>
-      <w:r>
-        <w:rPr>
-          <w:color w:val="000000"/>
-          <w:lang w:val="en-US"/>
-        </w:rPr>
-        <w:t xml:space="preserve">        if n % </w:t>
-      </w:r>
-      <w:proofErr w:type="spellStart"/>
-      <w:r>
-        <w:rPr>
-          <w:color w:val="000000"/>
-          <w:lang w:val="en-US"/>
-        </w:rPr>
-        <w:t>i</w:t>
-      </w:r>
-      <w:proofErr w:type="spellEnd"/>
-      <w:r>
-        <w:rPr>
-          <w:color w:val="000000"/>
-          <w:lang w:val="en-US"/>
-        </w:rPr>
-        <w:t xml:space="preserve"> == 0 or n % (</w:t>
-      </w:r>
-      <w:proofErr w:type="spellStart"/>
-      <w:r>
-        <w:rPr>
-          <w:color w:val="000000"/>
-          <w:lang w:val="en-US"/>
-        </w:rPr>
-        <w:t>i</w:t>
-      </w:r>
-      <w:proofErr w:type="spellEnd"/>
-      <w:r>
-        <w:rPr>
-          <w:color w:val="000000"/>
-          <w:lang w:val="en-US"/>
-        </w:rPr>
-        <w:t xml:space="preserve"> + 2) == 0:</w:t>
-      </w:r>
-    </w:p>
-    <w:p>
-      <w:pPr>
-        <w:pStyle w:val="af1"/>
-        <w:shd w:val="clear" w:color="auto" w:fill="FFFFFF"/>
-        <w:spacing w:before="0" w:beforeAutospacing="0" w:after="0" w:afterAutospacing="0"/>
-        <w:rPr>
-          <w:color w:val="000000"/>
-          <w:lang w:val="en-US"/>
-        </w:rPr>
-      </w:pPr>
-      <w:r>
-        <w:rPr>
-          <w:color w:val="000000"/>
-          <w:lang w:val="en-US"/>
-        </w:rPr>
-        <w:t>            return False</w:t>
-      </w:r>
-    </w:p>
-    <w:p>
-      <w:pPr>
-        <w:pStyle w:val="af1"/>
-        <w:shd w:val="clear" w:color="auto" w:fill="FFFFFF"/>
-        <w:spacing w:before="0" w:beforeAutospacing="0" w:after="0" w:afterAutospacing="0"/>
-        <w:rPr>
-          <w:color w:val="000000"/>
-          <w:lang w:val="en-US"/>
-        </w:rPr>
-      </w:pPr>
-      <w:r>
-        <w:rPr>
-          <w:color w:val="000000"/>
-          <w:lang w:val="en-US"/>
-        </w:rPr>
-        <w:t xml:space="preserve">        </w:t>
-      </w:r>
-      <w:proofErr w:type="spellStart"/>
-      <w:r>
-        <w:rPr>
-          <w:color w:val="000000"/>
-          <w:lang w:val="en-US"/>
-        </w:rPr>
-        <w:t>i</w:t>
-      </w:r>
-      <w:proofErr w:type="spellEnd"/>
-      <w:r>
-        <w:rPr>
-          <w:color w:val="000000"/>
-          <w:lang w:val="en-US"/>
-        </w:rPr>
-        <w:t xml:space="preserve"> += 6</w:t>
-      </w:r>
-    </w:p>
-    <w:p>
-      <w:pPr>
-        <w:pStyle w:val="af1"/>
-        <w:shd w:val="clear" w:color="auto" w:fill="FFFFFF"/>
-        <w:spacing w:before="0" w:beforeAutospacing="0" w:after="0" w:afterAutospacing="0"/>
-        <w:rPr>
-          <w:color w:val="000000"/>
-          <w:lang w:val="en-US"/>
-        </w:rPr>
-      </w:pPr>
-    </w:p>
-    <w:p>
-      <w:pPr>
-        <w:pStyle w:val="af1"/>
-        <w:shd w:val="clear" w:color="auto" w:fill="FFFFFF"/>
-        <w:spacing w:before="0" w:beforeAutospacing="0" w:after="0" w:afterAutospacing="0"/>
-        <w:rPr>
-          <w:color w:val="000000"/>
-          <w:lang w:val="en-US"/>
-        </w:rPr>
-      </w:pPr>
-      <w:r>
-        <w:rPr>
-          <w:color w:val="000000"/>
-          <w:lang w:val="en-US"/>
-        </w:rPr>
-        <w:t>    return True</w:t>
+        <w:t>(</w:t>
+      </w:r>
+      <w:proofErr w:type="gramEnd"/>
+      <w:r>
+        <w:rPr>
+          <w:color w:val="000000"/>
+          <w:lang w:val="en-US"/>
+        </w:rPr>
+        <w:t>5)</w:t>
       </w:r>
     </w:p>
     <w:p>
@@ -2514,43 +2481,36 @@
           <w:color w:val="000000"/>
           <w:lang w:val="en-US"/>
         </w:rPr>
-        <w:t>(size):</w:t>
-      </w:r>
-    </w:p>
-    <w:p>
-      <w:pPr>
-        <w:pStyle w:val="af1"/>
-        <w:shd w:val="clear" w:color="auto" w:fill="FFFFFF"/>
-        <w:spacing w:before="0" w:beforeAutospacing="0" w:after="0" w:afterAutospacing="0"/>
-        <w:rPr>
-          <w:color w:val="000000"/>
-          <w:lang w:val="en-US"/>
-        </w:rPr>
-      </w:pPr>
-      <w:r>
-        <w:rPr>
-          <w:color w:val="000000"/>
-          <w:lang w:val="en-US"/>
-        </w:rPr>
-        <w:t>    primes = []</w:t>
-      </w:r>
-    </w:p>
-    <w:p>
-      <w:pPr>
-        <w:pStyle w:val="af1"/>
-        <w:shd w:val="clear" w:color="auto" w:fill="FFFFFF"/>
-        <w:spacing w:before="0" w:beforeAutospacing="0" w:after="0" w:afterAutospacing="0"/>
-        <w:rPr>
-          <w:color w:val="000000"/>
-          <w:lang w:val="en-US"/>
-        </w:rPr>
-      </w:pPr>
-      <w:r>
-        <w:rPr>
-          <w:color w:val="000000"/>
-          <w:lang w:val="en-US"/>
-        </w:rPr>
-        <w:t xml:space="preserve">    while </w:t>
+        <w:t>(size): # generating an array of prime numbers</w:t>
+      </w:r>
+    </w:p>
+    <w:p>
+      <w:pPr>
+        <w:pStyle w:val="af1"/>
+        <w:shd w:val="clear" w:color="auto" w:fill="FFFFFF"/>
+        <w:spacing w:before="0" w:beforeAutospacing="0" w:after="0" w:afterAutospacing="0"/>
+        <w:rPr>
+          <w:color w:val="000000"/>
+          <w:lang w:val="en-US"/>
+        </w:rPr>
+      </w:pPr>
+    </w:p>
+    <w:p>
+      <w:pPr>
+        <w:pStyle w:val="af1"/>
+        <w:shd w:val="clear" w:color="auto" w:fill="FFFFFF"/>
+        <w:spacing w:before="0" w:beforeAutospacing="0" w:after="0" w:afterAutospacing="0"/>
+        <w:rPr>
+          <w:color w:val="000000"/>
+          <w:lang w:val="en-US"/>
+        </w:rPr>
+      </w:pPr>
+      <w:r>
+        <w:rPr>
+          <w:color w:val="000000"/>
+          <w:lang w:val="en-US"/>
+        </w:rPr>
+        <w:t xml:space="preserve">    def </w:t>
       </w:r>
       <w:proofErr w:type="spellStart"/>
       <w:r>
@@ -2558,6 +2518,56 @@
           <w:color w:val="000000"/>
           <w:lang w:val="en-US"/>
         </w:rPr>
+        <w:t>get_unique_primes</w:t>
+      </w:r>
+      <w:proofErr w:type="spellEnd"/>
+      <w:r>
+        <w:rPr>
+          <w:color w:val="000000"/>
+          <w:lang w:val="en-US"/>
+        </w:rPr>
+        <w:t>(</w:t>
+      </w:r>
+      <w:proofErr w:type="spellStart"/>
+      <w:r>
+        <w:rPr>
+          <w:color w:val="000000"/>
+          <w:lang w:val="en-US"/>
+        </w:rPr>
+        <w:t>accumulated_primes</w:t>
+      </w:r>
+      <w:proofErr w:type="spellEnd"/>
+      <w:r>
+        <w:rPr>
+          <w:color w:val="000000"/>
+          <w:lang w:val="en-US"/>
+        </w:rPr>
+        <w:t>):</w:t>
+      </w:r>
+    </w:p>
+    <w:p>
+      <w:pPr>
+        <w:pStyle w:val="af1"/>
+        <w:shd w:val="clear" w:color="auto" w:fill="FFFFFF"/>
+        <w:spacing w:before="0" w:beforeAutospacing="0" w:after="0" w:afterAutospacing="0"/>
+        <w:rPr>
+          <w:color w:val="000000"/>
+          <w:lang w:val="en-US"/>
+        </w:rPr>
+      </w:pPr>
+      <w:r>
+        <w:rPr>
+          <w:color w:val="000000"/>
+          <w:lang w:val="en-US"/>
+        </w:rPr>
+        <w:t xml:space="preserve">        if </w:t>
+      </w:r>
+      <w:proofErr w:type="spellStart"/>
+      <w:r>
+        <w:rPr>
+          <w:color w:val="000000"/>
+          <w:lang w:val="en-US"/>
+        </w:rPr>
         <w:t>len</w:t>
       </w:r>
       <w:proofErr w:type="spellEnd"/>
@@ -2566,7 +2576,68 @@
           <w:color w:val="000000"/>
           <w:lang w:val="en-US"/>
         </w:rPr>
-        <w:t>(primes) &lt; size:</w:t>
+        <w:t>(</w:t>
+      </w:r>
+      <w:proofErr w:type="spellStart"/>
+      <w:r>
+        <w:rPr>
+          <w:color w:val="000000"/>
+          <w:lang w:val="en-US"/>
+        </w:rPr>
+        <w:t>accumulated_primes</w:t>
+      </w:r>
+      <w:proofErr w:type="spellEnd"/>
+      <w:r>
+        <w:rPr>
+          <w:color w:val="000000"/>
+          <w:lang w:val="en-US"/>
+        </w:rPr>
+        <w:t>) &gt;= size:</w:t>
+      </w:r>
+    </w:p>
+    <w:p>
+      <w:pPr>
+        <w:pStyle w:val="af1"/>
+        <w:shd w:val="clear" w:color="auto" w:fill="FFFFFF"/>
+        <w:spacing w:before="0" w:beforeAutospacing="0" w:after="0" w:afterAutospacing="0"/>
+        <w:rPr>
+          <w:color w:val="000000"/>
+          <w:lang w:val="en-US"/>
+        </w:rPr>
+      </w:pPr>
+      <w:r>
+        <w:rPr>
+          <w:color w:val="000000"/>
+          <w:lang w:val="en-US"/>
+        </w:rPr>
+        <w:t xml:space="preserve">            return </w:t>
+      </w:r>
+      <w:proofErr w:type="spellStart"/>
+      <w:r>
+        <w:rPr>
+          <w:color w:val="000000"/>
+          <w:lang w:val="en-US"/>
+        </w:rPr>
+        <w:t>accumulated_primes</w:t>
+      </w:r>
+      <w:proofErr w:type="spellEnd"/>
+    </w:p>
+    <w:p>
+      <w:pPr>
+        <w:pStyle w:val="af1"/>
+        <w:shd w:val="clear" w:color="auto" w:fill="FFFFFF"/>
+        <w:spacing w:before="0" w:beforeAutospacing="0" w:after="0" w:afterAutospacing="0"/>
+        <w:rPr>
+          <w:color w:val="000000"/>
+          <w:lang w:val="en-US"/>
+        </w:rPr>
+      </w:pPr>
+      <w:r>
+        <w:rPr>
+          <w:color w:val="000000"/>
+          <w:lang w:val="en-US"/>
+        </w:rPr>
+        <w:t xml:space="preserve">        </w:t>
       </w:r>
     </w:p>
     <w:p>
@@ -2635,6 +2706,300 @@
           <w:lang w:val="en-US"/>
         </w:rPr>
         <w:t xml:space="preserve">        </w:t>
+      </w:r>
+      <w:proofErr w:type="spellStart"/>
+      <w:r>
+        <w:rPr>
+          <w:color w:val="000000"/>
+          <w:lang w:val="en-US"/>
+        </w:rPr>
+        <w:t>accumulated_</w:t>
+      </w:r>
+      <w:proofErr w:type="gramStart"/>
+      <w:r>
+        <w:rPr>
+          <w:color w:val="000000"/>
+          <w:lang w:val="en-US"/>
+        </w:rPr>
+        <w:t>primes.append</w:t>
+      </w:r>
+      <w:proofErr w:type="spellEnd"/>
+      <w:proofErr w:type="gramEnd"/>
+      <w:r>
+        <w:rPr>
+          <w:color w:val="000000"/>
+          <w:lang w:val="en-US"/>
+        </w:rPr>
+        <w:t>(prime)</w:t>
+      </w:r>
+    </w:p>
+    <w:p>
+      <w:pPr>
+        <w:pStyle w:val="af1"/>
+        <w:shd w:val="clear" w:color="auto" w:fill="FFFFFF"/>
+        <w:spacing w:before="0" w:beforeAutospacing="0" w:after="0" w:afterAutospacing="0"/>
+        <w:rPr>
+          <w:color w:val="000000"/>
+          <w:lang w:val="en-US"/>
+        </w:rPr>
+      </w:pPr>
+      <w:r>
+        <w:rPr>
+          <w:color w:val="000000"/>
+          <w:lang w:val="en-US"/>
+        </w:rPr>
+        <w:t xml:space="preserve">        </w:t>
+      </w:r>
+    </w:p>
+    <w:p>
+      <w:pPr>
+        <w:pStyle w:val="af1"/>
+        <w:shd w:val="clear" w:color="auto" w:fill="FFFFFF"/>
+        <w:spacing w:before="0" w:beforeAutospacing="0" w:after="0" w:afterAutospacing="0"/>
+        <w:rPr>
+          <w:color w:val="000000"/>
+          <w:lang w:val="en-US"/>
+        </w:rPr>
+      </w:pPr>
+      <w:r>
+        <w:rPr>
+          <w:color w:val="000000"/>
+          <w:lang w:val="en-US"/>
+        </w:rPr>
+        <w:t xml:space="preserve">        return </w:t>
+      </w:r>
+      <w:proofErr w:type="spellStart"/>
+      <w:r>
+        <w:rPr>
+          <w:color w:val="000000"/>
+          <w:lang w:val="en-US"/>
+        </w:rPr>
+        <w:t>get_unique_primes</w:t>
+      </w:r>
+      <w:proofErr w:type="spellEnd"/>
+      <w:r>
+        <w:rPr>
+          <w:color w:val="000000"/>
+          <w:lang w:val="en-US"/>
+        </w:rPr>
+        <w:t>(</w:t>
+      </w:r>
+      <w:proofErr w:type="spellStart"/>
+      <w:r>
+        <w:rPr>
+          <w:color w:val="000000"/>
+          <w:lang w:val="en-US"/>
+        </w:rPr>
+        <w:t>accumulated_primes</w:t>
+      </w:r>
+      <w:proofErr w:type="spellEnd"/>
+      <w:r>
+        <w:rPr>
+          <w:color w:val="000000"/>
+          <w:lang w:val="en-US"/>
+        </w:rPr>
+        <w:t>)</w:t>
+      </w:r>
+    </w:p>
+    <w:p>
+      <w:pPr>
+        <w:pStyle w:val="af1"/>
+        <w:shd w:val="clear" w:color="auto" w:fill="FFFFFF"/>
+        <w:spacing w:before="0" w:beforeAutospacing="0" w:after="0" w:afterAutospacing="0"/>
+        <w:rPr>
+          <w:color w:val="000000"/>
+          <w:lang w:val="en-US"/>
+        </w:rPr>
+      </w:pPr>
+    </w:p>
+    <w:p>
+      <w:pPr>
+        <w:pStyle w:val="af1"/>
+        <w:shd w:val="clear" w:color="auto" w:fill="FFFFFF"/>
+        <w:spacing w:before="0" w:beforeAutospacing="0" w:after="0" w:afterAutospacing="0"/>
+        <w:rPr>
+          <w:color w:val="000000"/>
+          <w:lang w:val="en-US"/>
+        </w:rPr>
+      </w:pPr>
+      <w:r>
+        <w:rPr>
+          <w:color w:val="000000"/>
+          <w:lang w:val="en-US"/>
+        </w:rPr>
+        <w:t>    if size &lt;= 0:</w:t>
+      </w:r>
+    </w:p>
+    <w:p>
+      <w:pPr>
+        <w:pStyle w:val="af1"/>
+        <w:shd w:val="clear" w:color="auto" w:fill="FFFFFF"/>
+        <w:spacing w:before="0" w:beforeAutospacing="0" w:after="0" w:afterAutospacing="0"/>
+        <w:rPr>
+          <w:color w:val="000000"/>
+          <w:lang w:val="en-US"/>
+        </w:rPr>
+      </w:pPr>
+      <w:r>
+        <w:rPr>
+          <w:color w:val="000000"/>
+          <w:lang w:val="en-US"/>
+        </w:rPr>
+        <w:t>        return []  </w:t>
+      </w:r>
+    </w:p>
+    <w:p>
+      <w:pPr>
+        <w:pStyle w:val="af1"/>
+        <w:shd w:val="clear" w:color="auto" w:fill="FFFFFF"/>
+        <w:spacing w:before="0" w:beforeAutospacing="0" w:after="0" w:afterAutospacing="0"/>
+        <w:rPr>
+          <w:color w:val="000000"/>
+          <w:lang w:val="en-US"/>
+        </w:rPr>
+      </w:pPr>
+    </w:p>
+    <w:p>
+      <w:pPr>
+        <w:pStyle w:val="af1"/>
+        <w:shd w:val="clear" w:color="auto" w:fill="FFFFFF"/>
+        <w:spacing w:before="0" w:beforeAutospacing="0" w:after="0" w:afterAutospacing="0"/>
+        <w:rPr>
+          <w:color w:val="000000"/>
+          <w:lang w:val="en-US"/>
+        </w:rPr>
+      </w:pPr>
+      <w:r>
+        <w:rPr>
+          <w:color w:val="000000"/>
+          <w:lang w:val="en-US"/>
+        </w:rPr>
+        <w:t xml:space="preserve">    return </w:t>
+      </w:r>
+      <w:proofErr w:type="spellStart"/>
+      <w:r>
+        <w:rPr>
+          <w:color w:val="000000"/>
+          <w:lang w:val="en-US"/>
+        </w:rPr>
+        <w:t>get_unique_</w:t>
+      </w:r>
+      <w:proofErr w:type="gramStart"/>
+      <w:r>
+        <w:rPr>
+          <w:color w:val="000000"/>
+          <w:lang w:val="en-US"/>
+        </w:rPr>
+        <w:t>primes</w:t>
+      </w:r>
+      <w:proofErr w:type="spellEnd"/>
+      <w:r>
+        <w:rPr>
+          <w:color w:val="000000"/>
+          <w:lang w:val="en-US"/>
+        </w:rPr>
+        <w:t>(</w:t>
+      </w:r>
+      <w:proofErr w:type="gramEnd"/>
+      <w:r>
+        <w:rPr>
+          <w:color w:val="000000"/>
+          <w:lang w:val="en-US"/>
+        </w:rPr>
+        <w:t>[])</w:t>
+      </w:r>
+    </w:p>
+    <w:p>
+      <w:pPr>
+        <w:pStyle w:val="af1"/>
+        <w:shd w:val="clear" w:color="auto" w:fill="FFFFFF"/>
+        <w:spacing w:before="0" w:beforeAutospacing="0" w:after="0" w:afterAutospacing="0"/>
+        <w:rPr>
+          <w:color w:val="000000"/>
+          <w:lang w:val="en-US"/>
+        </w:rPr>
+      </w:pPr>
+    </w:p>
+    <w:p>
+      <w:pPr>
+        <w:pStyle w:val="af1"/>
+        <w:shd w:val="clear" w:color="auto" w:fill="FFFFFF"/>
+        <w:spacing w:before="0" w:beforeAutospacing="0" w:after="0" w:afterAutospacing="0"/>
+        <w:rPr>
+          <w:b/>
+          <w:bCs/>
+          <w:color w:val="000000"/>
+          <w:lang w:val="en-US"/>
+        </w:rPr>
+      </w:pPr>
+      <w:r>
+        <w:rPr>
+          <w:b/>
+          <w:bCs/>
+          <w:color w:val="000000"/>
+          <w:lang w:val="en-US"/>
+        </w:rPr>
+        <w:t>main.py</w:t>
+      </w:r>
+    </w:p>
+    <w:p>
+      <w:pPr>
+        <w:pStyle w:val="af1"/>
+        <w:shd w:val="clear" w:color="auto" w:fill="FFFFFF"/>
+        <w:spacing w:before="0" w:beforeAutospacing="0" w:after="0" w:afterAutospacing="0"/>
+        <w:rPr>
+          <w:b/>
+          <w:bCs/>
+          <w:color w:val="000000"/>
+          <w:lang w:val="en-US"/>
+        </w:rPr>
+      </w:pPr>
+    </w:p>
+    <w:p>
+      <w:pPr>
+        <w:pStyle w:val="af1"/>
+        <w:shd w:val="clear" w:color="auto" w:fill="FFFFFF"/>
+        <w:spacing w:before="0" w:beforeAutospacing="0" w:after="0" w:afterAutospacing="0"/>
+        <w:rPr>
+          <w:color w:val="000000"/>
+          <w:lang w:val="en-US"/>
+        </w:rPr>
+      </w:pPr>
+      <w:r>
+        <w:rPr>
+          <w:color w:val="000000"/>
+          <w:lang w:val="en-US"/>
+        </w:rPr>
+        <w:t>from prime import *</w:t>
+      </w:r>
+    </w:p>
+    <w:p>
+      <w:pPr>
+        <w:pStyle w:val="af1"/>
+        <w:shd w:val="clear" w:color="auto" w:fill="FFFFFF"/>
+        <w:spacing w:before="0" w:beforeAutospacing="0" w:after="0" w:afterAutospacing="0"/>
+        <w:rPr>
+          <w:color w:val="000000"/>
+          <w:lang w:val="en-US"/>
+        </w:rPr>
+      </w:pPr>
+    </w:p>
+    <w:p>
+      <w:pPr>
+        <w:pStyle w:val="af1"/>
+        <w:shd w:val="clear" w:color="auto" w:fill="FFFFFF"/>
+        <w:spacing w:before="0" w:beforeAutospacing="0" w:after="0" w:afterAutospacing="0"/>
+        <w:rPr>
+          <w:color w:val="000000"/>
+          <w:lang w:val="en-US"/>
+        </w:rPr>
+      </w:pPr>
+      <w:r>
+        <w:rPr>
+          <w:color w:val="000000"/>
+          <w:lang w:val="en-US"/>
+        </w:rPr>
+        <w:t xml:space="preserve">def </w:t>
       </w:r>
       <w:proofErr w:type="spellStart"/>
       <w:proofErr w:type="gramStart"/>
@@ -2643,140 +3008,533 @@
           <w:color w:val="000000"/>
           <w:lang w:val="en-US"/>
         </w:rPr>
-        <w:t>primes.append</w:t>
+        <w:t>inputInt</w:t>
       </w:r>
       <w:proofErr w:type="spellEnd"/>
+      <w:r>
+        <w:rPr>
+          <w:color w:val="000000"/>
+          <w:lang w:val="en-US"/>
+        </w:rPr>
+        <w:t>(</w:t>
+      </w:r>
       <w:proofErr w:type="gramEnd"/>
       <w:r>
         <w:rPr>
           <w:color w:val="000000"/>
           <w:lang w:val="en-US"/>
         </w:rPr>
-        <w:t>(prime)</w:t>
-      </w:r>
-    </w:p>
-    <w:p>
-      <w:pPr>
-        <w:pStyle w:val="af1"/>
-        <w:shd w:val="clear" w:color="auto" w:fill="FFFFFF"/>
-        <w:spacing w:before="0" w:beforeAutospacing="0" w:after="0" w:afterAutospacing="0"/>
-        <w:rPr>
-          <w:color w:val="000000"/>
-        </w:rPr>
-      </w:pPr>
-      <w:r>
-        <w:rPr>
-          <w:color w:val="000000"/>
-          <w:lang w:val="en-US"/>
-        </w:rPr>
-        <w:t>    return primes</w:t>
-      </w:r>
-    </w:p>
-    <w:p>
-      <w:pPr>
-        <w:pStyle w:val="af1"/>
-        <w:shd w:val="clear" w:color="auto" w:fill="FFFFFF"/>
-        <w:spacing w:before="0" w:beforeAutospacing="0" w:after="0" w:afterAutospacing="0"/>
-        <w:rPr>
-          <w:color w:val="000000"/>
-        </w:rPr>
-      </w:pPr>
-    </w:p>
-    <w:p>
-      <w:pPr>
-        <w:pStyle w:val="af1"/>
-        <w:shd w:val="clear" w:color="auto" w:fill="FFFFFF"/>
-        <w:spacing w:before="0" w:beforeAutospacing="0" w:after="0" w:afterAutospacing="0"/>
-        <w:rPr>
-          <w:b/>
-          <w:bCs/>
-          <w:color w:val="000000"/>
-          <w:lang w:val="en-US"/>
-        </w:rPr>
-      </w:pPr>
-      <w:r>
-        <w:rPr>
-          <w:b/>
-          <w:bCs/>
-          <w:color w:val="000000"/>
-          <w:lang w:val="en-US"/>
-        </w:rPr>
-        <w:t>main.py</w:t>
-      </w:r>
-    </w:p>
-    <w:p>
-      <w:pPr>
-        <w:pStyle w:val="af1"/>
-        <w:shd w:val="clear" w:color="auto" w:fill="FFFFFF"/>
-        <w:spacing w:before="0" w:beforeAutospacing="0" w:after="0" w:afterAutospacing="0"/>
-        <w:rPr>
-          <w:b/>
-          <w:bCs/>
-          <w:color w:val="000000"/>
-          <w:lang w:val="en-US"/>
-        </w:rPr>
-      </w:pPr>
-    </w:p>
-    <w:p>
-      <w:pPr>
-        <w:pStyle w:val="af1"/>
-        <w:shd w:val="clear" w:color="auto" w:fill="FFFFFF"/>
-        <w:spacing w:before="0" w:beforeAutospacing="0" w:after="0" w:afterAutospacing="0"/>
-        <w:rPr>
-          <w:color w:val="000000"/>
-          <w:lang w:val="en-US"/>
-        </w:rPr>
-      </w:pPr>
-      <w:r>
-        <w:rPr>
-          <w:color w:val="000000"/>
-          <w:lang w:val="en-US"/>
-        </w:rPr>
-        <w:t>from prime import *</w:t>
-      </w:r>
-    </w:p>
-    <w:p>
-      <w:pPr>
-        <w:pStyle w:val="af1"/>
-        <w:shd w:val="clear" w:color="auto" w:fill="FFFFFF"/>
-        <w:spacing w:before="0" w:beforeAutospacing="0" w:after="0" w:afterAutospacing="0"/>
-        <w:rPr>
-          <w:color w:val="000000"/>
-          <w:lang w:val="en-US"/>
-        </w:rPr>
-      </w:pPr>
-    </w:p>
-    <w:p>
-      <w:pPr>
-        <w:pStyle w:val="af1"/>
-        <w:shd w:val="clear" w:color="auto" w:fill="FFFFFF"/>
-        <w:spacing w:before="0" w:beforeAutospacing="0" w:after="0" w:afterAutospacing="0"/>
-        <w:rPr>
-          <w:color w:val="000000"/>
-          <w:lang w:val="en-US"/>
-        </w:rPr>
-      </w:pPr>
-      <w:r>
-        <w:rPr>
-          <w:color w:val="000000"/>
-          <w:lang w:val="en-US"/>
-        </w:rPr>
-        <w:t xml:space="preserve">def </w:t>
+        <w:t>):</w:t>
+      </w:r>
+    </w:p>
+    <w:p>
+      <w:pPr>
+        <w:pStyle w:val="af1"/>
+        <w:shd w:val="clear" w:color="auto" w:fill="FFFFFF"/>
+        <w:spacing w:before="0" w:beforeAutospacing="0" w:after="0" w:afterAutospacing="0"/>
+        <w:rPr>
+          <w:color w:val="000000"/>
+          <w:lang w:val="en-US"/>
+        </w:rPr>
+      </w:pPr>
+      <w:r>
+        <w:rPr>
+          <w:color w:val="000000"/>
+          <w:lang w:val="en-US"/>
+        </w:rPr>
+        <w:t xml:space="preserve">    try: </w:t>
+      </w:r>
+    </w:p>
+    <w:p>
+      <w:pPr>
+        <w:pStyle w:val="af1"/>
+        <w:shd w:val="clear" w:color="auto" w:fill="FFFFFF"/>
+        <w:spacing w:before="0" w:beforeAutospacing="0" w:after="0" w:afterAutospacing="0"/>
+        <w:rPr>
+          <w:color w:val="000000"/>
+          <w:lang w:val="en-US"/>
+        </w:rPr>
+      </w:pPr>
+      <w:r>
+        <w:rPr>
+          <w:color w:val="000000"/>
+          <w:lang w:val="en-US"/>
+        </w:rPr>
+        <w:t>        value = int(</w:t>
+      </w:r>
+      <w:proofErr w:type="gramStart"/>
+      <w:r>
+        <w:rPr>
+          <w:color w:val="000000"/>
+          <w:lang w:val="en-US"/>
+        </w:rPr>
+        <w:t>input(</w:t>
+      </w:r>
+      <w:proofErr w:type="gramEnd"/>
+      <w:r>
+        <w:rPr>
+          <w:color w:val="000000"/>
+          <w:lang w:val="en-US"/>
+        </w:rPr>
+        <w:t>))</w:t>
+      </w:r>
+    </w:p>
+    <w:p>
+      <w:pPr>
+        <w:pStyle w:val="af1"/>
+        <w:shd w:val="clear" w:color="auto" w:fill="FFFFFF"/>
+        <w:spacing w:before="0" w:beforeAutospacing="0" w:after="0" w:afterAutospacing="0"/>
+        <w:rPr>
+          <w:color w:val="000000"/>
+          <w:lang w:val="en-US"/>
+        </w:rPr>
+      </w:pPr>
+    </w:p>
+    <w:p>
+      <w:pPr>
+        <w:pStyle w:val="af1"/>
+        <w:shd w:val="clear" w:color="auto" w:fill="FFFFFF"/>
+        <w:spacing w:before="0" w:beforeAutospacing="0" w:after="0" w:afterAutospacing="0"/>
+        <w:rPr>
+          <w:color w:val="000000"/>
+          <w:lang w:val="en-US"/>
+        </w:rPr>
+      </w:pPr>
+      <w:r>
+        <w:rPr>
+          <w:color w:val="000000"/>
+          <w:lang w:val="en-US"/>
+        </w:rPr>
+        <w:t>        if value &lt; 0:</w:t>
+      </w:r>
+    </w:p>
+    <w:p>
+      <w:pPr>
+        <w:pStyle w:val="af1"/>
+        <w:shd w:val="clear" w:color="auto" w:fill="FFFFFF"/>
+        <w:spacing w:before="0" w:beforeAutospacing="0" w:after="0" w:afterAutospacing="0"/>
+        <w:rPr>
+          <w:color w:val="000000"/>
+          <w:lang w:val="en-US"/>
+        </w:rPr>
+      </w:pPr>
+      <w:r>
+        <w:rPr>
+          <w:color w:val="000000"/>
+          <w:lang w:val="en-US"/>
+        </w:rPr>
+        <w:t>            return None</w:t>
+      </w:r>
+    </w:p>
+    <w:p>
+      <w:pPr>
+        <w:pStyle w:val="af1"/>
+        <w:shd w:val="clear" w:color="auto" w:fill="FFFFFF"/>
+        <w:spacing w:before="0" w:beforeAutospacing="0" w:after="0" w:afterAutospacing="0"/>
+        <w:rPr>
+          <w:color w:val="000000"/>
+          <w:lang w:val="en-US"/>
+        </w:rPr>
+      </w:pPr>
+    </w:p>
+    <w:p>
+      <w:pPr>
+        <w:pStyle w:val="af1"/>
+        <w:shd w:val="clear" w:color="auto" w:fill="FFFFFF"/>
+        <w:spacing w:before="0" w:beforeAutospacing="0" w:after="0" w:afterAutospacing="0"/>
+        <w:rPr>
+          <w:color w:val="000000"/>
+          <w:lang w:val="en-US"/>
+        </w:rPr>
+      </w:pPr>
+      <w:r>
+        <w:rPr>
+          <w:color w:val="000000"/>
+          <w:lang w:val="en-US"/>
+        </w:rPr>
+        <w:t>        return value</w:t>
+      </w:r>
+    </w:p>
+    <w:p>
+      <w:pPr>
+        <w:pStyle w:val="af1"/>
+        <w:shd w:val="clear" w:color="auto" w:fill="FFFFFF"/>
+        <w:spacing w:before="0" w:beforeAutospacing="0" w:after="0" w:afterAutospacing="0"/>
+        <w:rPr>
+          <w:color w:val="000000"/>
+          <w:lang w:val="en-US"/>
+        </w:rPr>
+      </w:pPr>
+      <w:r>
+        <w:rPr>
+          <w:color w:val="000000"/>
+          <w:lang w:val="en-US"/>
+        </w:rPr>
+        <w:t xml:space="preserve">    except </w:t>
+      </w:r>
+      <w:proofErr w:type="spellStart"/>
+      <w:r>
+        <w:rPr>
+          <w:color w:val="000000"/>
+          <w:lang w:val="en-US"/>
+        </w:rPr>
+        <w:t>ValueError</w:t>
+      </w:r>
+      <w:proofErr w:type="spellEnd"/>
+      <w:r>
+        <w:rPr>
+          <w:color w:val="000000"/>
+          <w:lang w:val="en-US"/>
+        </w:rPr>
+        <w:t>:</w:t>
+      </w:r>
+    </w:p>
+    <w:p>
+      <w:pPr>
+        <w:pStyle w:val="af1"/>
+        <w:shd w:val="clear" w:color="auto" w:fill="FFFFFF"/>
+        <w:spacing w:before="0" w:beforeAutospacing="0" w:after="0" w:afterAutospacing="0"/>
+        <w:rPr>
+          <w:color w:val="000000"/>
+          <w:lang w:val="en-US"/>
+        </w:rPr>
+      </w:pPr>
+      <w:r>
+        <w:rPr>
+          <w:color w:val="000000"/>
+          <w:lang w:val="en-US"/>
+        </w:rPr>
+        <w:t>        return None</w:t>
+      </w:r>
+    </w:p>
+    <w:p>
+      <w:pPr>
+        <w:pStyle w:val="af1"/>
+        <w:shd w:val="clear" w:color="auto" w:fill="FFFFFF"/>
+        <w:spacing w:before="0" w:beforeAutospacing="0" w:after="0" w:afterAutospacing="0"/>
+        <w:rPr>
+          <w:color w:val="000000"/>
+          <w:lang w:val="en-US"/>
+        </w:rPr>
+      </w:pPr>
+    </w:p>
+    <w:p>
+      <w:pPr>
+        <w:pStyle w:val="af1"/>
+        <w:shd w:val="clear" w:color="auto" w:fill="FFFFFF"/>
+        <w:spacing w:before="0" w:beforeAutospacing="0" w:after="0" w:afterAutospacing="0"/>
+        <w:rPr>
+          <w:color w:val="000000"/>
+          <w:lang w:val="en-US"/>
+        </w:rPr>
+      </w:pPr>
+      <w:r>
+        <w:rPr>
+          <w:color w:val="000000"/>
+          <w:lang w:val="en-US"/>
+        </w:rPr>
+        <w:t>if __name__ == '__main__':</w:t>
+      </w:r>
+    </w:p>
+    <w:p>
+      <w:pPr>
+        <w:pStyle w:val="af1"/>
+        <w:shd w:val="clear" w:color="auto" w:fill="FFFFFF"/>
+        <w:spacing w:before="0" w:beforeAutospacing="0" w:after="0" w:afterAutospacing="0"/>
+        <w:rPr>
+          <w:color w:val="000000"/>
+        </w:rPr>
+      </w:pPr>
+      <w:r>
+        <w:rPr>
+          <w:color w:val="000000"/>
+          <w:lang w:val="en-US"/>
+        </w:rPr>
+        <w:t>    while</w:t>
+      </w:r>
+      <w:r>
+        <w:rPr>
+          <w:color w:val="000000"/>
+        </w:rPr>
+        <w:t xml:space="preserve"> </w:t>
+      </w:r>
+      <w:r>
+        <w:rPr>
+          <w:color w:val="000000"/>
+          <w:lang w:val="en-US"/>
+        </w:rPr>
+        <w:t>True</w:t>
+      </w:r>
+      <w:r>
+        <w:rPr>
+          <w:color w:val="000000"/>
+        </w:rPr>
+        <w:t>:</w:t>
+      </w:r>
+    </w:p>
+    <w:p>
+      <w:pPr>
+        <w:pStyle w:val="af1"/>
+        <w:shd w:val="clear" w:color="auto" w:fill="FFFFFF"/>
+        <w:spacing w:before="0" w:beforeAutospacing="0" w:after="0" w:afterAutospacing="0"/>
+        <w:rPr>
+          <w:color w:val="000000"/>
+        </w:rPr>
+      </w:pPr>
+      <w:r>
+        <w:rPr>
+          <w:color w:val="000000"/>
+          <w:lang w:val="en-US"/>
+        </w:rPr>
+        <w:t> </w:t>
+      </w:r>
+      <w:r>
+        <w:rPr>
+          <w:color w:val="000000"/>
+        </w:rPr>
+        <w:t xml:space="preserve"> </w:t>
+      </w:r>
+      <w:r>
+        <w:rPr>
+          <w:color w:val="000000"/>
+          <w:lang w:val="en-US"/>
+        </w:rPr>
+        <w:t> </w:t>
+      </w:r>
+      <w:r>
+        <w:rPr>
+          <w:color w:val="000000"/>
+        </w:rPr>
+        <w:t xml:space="preserve"> </w:t>
+      </w:r>
+      <w:r>
+        <w:rPr>
+          <w:color w:val="000000"/>
+          <w:lang w:val="en-US"/>
+        </w:rPr>
+        <w:t> </w:t>
+      </w:r>
+      <w:r>
+        <w:rPr>
+          <w:color w:val="000000"/>
+        </w:rPr>
+        <w:t xml:space="preserve"> </w:t>
+      </w:r>
+      <w:r>
+        <w:rPr>
+          <w:color w:val="000000"/>
+          <w:lang w:val="en-US"/>
+        </w:rPr>
+        <w:t> </w:t>
+      </w:r>
+      <w:r>
+        <w:rPr>
+          <w:color w:val="000000"/>
+        </w:rPr>
+        <w:t xml:space="preserve"> </w:t>
+      </w:r>
+      <w:proofErr w:type="gramStart"/>
+      <w:r>
+        <w:rPr>
+          <w:color w:val="000000"/>
+          <w:lang w:val="en-US"/>
+        </w:rPr>
+        <w:t>print</w:t>
+      </w:r>
+      <w:r>
+        <w:rPr>
+          <w:color w:val="000000"/>
+        </w:rPr>
+        <w:t>(</w:t>
+      </w:r>
+      <w:proofErr w:type="gramEnd"/>
+      <w:r>
+        <w:rPr>
+          <w:color w:val="000000"/>
+        </w:rPr>
+        <w:t>)</w:t>
+      </w:r>
+    </w:p>
+    <w:p>
+      <w:pPr>
+        <w:pStyle w:val="af1"/>
+        <w:shd w:val="clear" w:color="auto" w:fill="FFFFFF"/>
+        <w:spacing w:before="0" w:beforeAutospacing="0" w:after="0" w:afterAutospacing="0"/>
+        <w:rPr>
+          <w:color w:val="000000"/>
+        </w:rPr>
+      </w:pPr>
+      <w:r>
+        <w:rPr>
+          <w:color w:val="000000"/>
+          <w:lang w:val="en-US"/>
+        </w:rPr>
+        <w:t> </w:t>
+      </w:r>
+      <w:r>
+        <w:rPr>
+          <w:color w:val="000000"/>
+        </w:rPr>
+        <w:t xml:space="preserve"> </w:t>
+      </w:r>
+      <w:r>
+        <w:rPr>
+          <w:color w:val="000000"/>
+          <w:lang w:val="en-US"/>
+        </w:rPr>
+        <w:t> </w:t>
+      </w:r>
+      <w:r>
+        <w:rPr>
+          <w:color w:val="000000"/>
+        </w:rPr>
+        <w:t xml:space="preserve"> </w:t>
+      </w:r>
+      <w:r>
+        <w:rPr>
+          <w:color w:val="000000"/>
+          <w:lang w:val="en-US"/>
+        </w:rPr>
+        <w:t> </w:t>
+      </w:r>
+      <w:r>
+        <w:rPr>
+          <w:color w:val="000000"/>
+        </w:rPr>
+        <w:t xml:space="preserve"> </w:t>
+      </w:r>
+      <w:r>
+        <w:rPr>
+          <w:color w:val="000000"/>
+          <w:lang w:val="en-US"/>
+        </w:rPr>
+        <w:t> </w:t>
+      </w:r>
+      <w:r>
+        <w:rPr>
+          <w:color w:val="000000"/>
+        </w:rPr>
+        <w:t xml:space="preserve"> </w:t>
+      </w:r>
+      <w:proofErr w:type="gramStart"/>
+      <w:r>
+        <w:rPr>
+          <w:color w:val="000000"/>
+          <w:lang w:val="en-US"/>
+        </w:rPr>
+        <w:t>print</w:t>
+      </w:r>
+      <w:r>
+        <w:rPr>
+          <w:color w:val="000000"/>
+        </w:rPr>
+        <w:t>(</w:t>
+      </w:r>
+      <w:proofErr w:type="gramEnd"/>
+      <w:r>
+        <w:rPr>
+          <w:color w:val="000000"/>
+        </w:rPr>
+        <w:t>"</w:t>
+      </w:r>
+      <w:r>
+        <w:rPr>
+          <w:color w:val="000000"/>
+        </w:rPr>
+        <w:t>Выберите</w:t>
+      </w:r>
+      <w:r>
+        <w:rPr>
+          <w:color w:val="000000"/>
+        </w:rPr>
+        <w:t xml:space="preserve"> </w:t>
+      </w:r>
+      <w:r>
+        <w:rPr>
+          <w:color w:val="000000"/>
+        </w:rPr>
+        <w:t>действие</w:t>
+      </w:r>
+      <w:r>
+        <w:rPr>
+          <w:color w:val="000000"/>
+        </w:rPr>
+        <w:t>:")</w:t>
+      </w:r>
+    </w:p>
+    <w:p>
+      <w:pPr>
+        <w:pStyle w:val="af1"/>
+        <w:shd w:val="clear" w:color="auto" w:fill="FFFFFF"/>
+        <w:spacing w:before="0" w:beforeAutospacing="0" w:after="0" w:afterAutospacing="0"/>
+        <w:rPr>
+          <w:color w:val="000000"/>
+        </w:rPr>
+      </w:pPr>
+      <w:r>
+        <w:rPr>
+          <w:color w:val="000000"/>
+          <w:lang w:val="en-US"/>
+        </w:rPr>
+        <w:t> </w:t>
+      </w:r>
+      <w:r>
+        <w:rPr>
+          <w:color w:val="000000"/>
+        </w:rPr>
+        <w:t xml:space="preserve"> </w:t>
+      </w:r>
+      <w:r>
+        <w:rPr>
+          <w:color w:val="000000"/>
+          <w:lang w:val="en-US"/>
+        </w:rPr>
+        <w:t> </w:t>
+      </w:r>
+      <w:r>
+        <w:rPr>
+          <w:color w:val="000000"/>
+        </w:rPr>
+        <w:t xml:space="preserve"> </w:t>
+      </w:r>
+      <w:r>
+        <w:rPr>
+          <w:color w:val="000000"/>
+          <w:lang w:val="en-US"/>
+        </w:rPr>
+        <w:t> </w:t>
+      </w:r>
+      <w:r>
+        <w:rPr>
+          <w:color w:val="000000"/>
+        </w:rPr>
+        <w:t xml:space="preserve"> </w:t>
+      </w:r>
+      <w:r>
+        <w:rPr>
+          <w:color w:val="000000"/>
+          <w:lang w:val="en-US"/>
+        </w:rPr>
+        <w:t> </w:t>
+      </w:r>
+      <w:r>
+        <w:rPr>
+          <w:color w:val="000000"/>
+        </w:rPr>
+        <w:t xml:space="preserve"> </w:t>
       </w:r>
       <w:proofErr w:type="spellStart"/>
       <w:proofErr w:type="gramStart"/>
       <w:r>
         <w:rPr>
           <w:color w:val="000000"/>
-          <w:lang w:val="en-US"/>
-        </w:rPr>
-        <w:t>inputInt</w:t>
+        </w:rPr>
+        <w:t>print</w:t>
       </w:r>
       <w:proofErr w:type="spellEnd"/>
       <w:r>
         <w:rPr>
           <w:color w:val="000000"/>
-          <w:lang w:val="en-US"/>
         </w:rPr>
         <w:t>(</w:t>
       </w:r>
@@ -2784,345 +3542,22 @@
       <w:r>
         <w:rPr>
           <w:color w:val="000000"/>
-          <w:lang w:val="en-US"/>
-        </w:rPr>
-        <w:t>):</w:t>
-      </w:r>
-    </w:p>
-    <w:p>
-      <w:pPr>
-        <w:pStyle w:val="af1"/>
-        <w:shd w:val="clear" w:color="auto" w:fill="FFFFFF"/>
-        <w:spacing w:before="0" w:beforeAutospacing="0" w:after="0" w:afterAutospacing="0"/>
-        <w:rPr>
-          <w:color w:val="000000"/>
-          <w:lang w:val="en-US"/>
-        </w:rPr>
-      </w:pPr>
-      <w:r>
-        <w:rPr>
-          <w:color w:val="000000"/>
-          <w:lang w:val="en-US"/>
-        </w:rPr>
-        <w:t xml:space="preserve">    try: </w:t>
-      </w:r>
-    </w:p>
-    <w:p>
-      <w:pPr>
-        <w:pStyle w:val="af1"/>
-        <w:shd w:val="clear" w:color="auto" w:fill="FFFFFF"/>
-        <w:spacing w:before="0" w:beforeAutospacing="0" w:after="0" w:afterAutospacing="0"/>
-        <w:rPr>
-          <w:color w:val="000000"/>
-          <w:lang w:val="en-US"/>
-        </w:rPr>
-      </w:pPr>
-      <w:r>
-        <w:rPr>
-          <w:color w:val="000000"/>
-          <w:lang w:val="en-US"/>
-        </w:rPr>
-        <w:t>        value = int(</w:t>
-      </w:r>
-      <w:proofErr w:type="gramStart"/>
-      <w:r>
-        <w:rPr>
-          <w:color w:val="000000"/>
-          <w:lang w:val="en-US"/>
-        </w:rPr>
-        <w:t>input(</w:t>
-      </w:r>
-      <w:proofErr w:type="gramEnd"/>
-      <w:r>
-        <w:rPr>
-          <w:color w:val="000000"/>
-          <w:lang w:val="en-US"/>
-        </w:rPr>
-        <w:t>))</w:t>
-      </w:r>
-    </w:p>
-    <w:p>
-      <w:pPr>
-        <w:pStyle w:val="af1"/>
-        <w:shd w:val="clear" w:color="auto" w:fill="FFFFFF"/>
-        <w:spacing w:before="0" w:beforeAutospacing="0" w:after="0" w:afterAutospacing="0"/>
-        <w:rPr>
-          <w:color w:val="000000"/>
-          <w:lang w:val="en-US"/>
-        </w:rPr>
-      </w:pPr>
-    </w:p>
-    <w:p>
-      <w:pPr>
-        <w:pStyle w:val="af1"/>
-        <w:shd w:val="clear" w:color="auto" w:fill="FFFFFF"/>
-        <w:spacing w:before="0" w:beforeAutospacing="0" w:after="0" w:afterAutospacing="0"/>
-        <w:rPr>
-          <w:color w:val="000000"/>
-          <w:lang w:val="en-US"/>
-        </w:rPr>
-      </w:pPr>
-      <w:r>
-        <w:rPr>
-          <w:color w:val="000000"/>
-          <w:lang w:val="en-US"/>
-        </w:rPr>
-        <w:t>        if value &lt; 0:</w:t>
-      </w:r>
-    </w:p>
-    <w:p>
-      <w:pPr>
-        <w:pStyle w:val="af1"/>
-        <w:shd w:val="clear" w:color="auto" w:fill="FFFFFF"/>
-        <w:spacing w:before="0" w:beforeAutospacing="0" w:after="0" w:afterAutospacing="0"/>
-        <w:rPr>
-          <w:color w:val="000000"/>
-          <w:lang w:val="en-US"/>
-        </w:rPr>
-      </w:pPr>
-      <w:r>
-        <w:rPr>
-          <w:color w:val="000000"/>
-          <w:lang w:val="en-US"/>
-        </w:rPr>
-        <w:t>            return None</w:t>
-      </w:r>
-    </w:p>
-    <w:p>
-      <w:pPr>
-        <w:pStyle w:val="af1"/>
-        <w:shd w:val="clear" w:color="auto" w:fill="FFFFFF"/>
-        <w:spacing w:before="0" w:beforeAutospacing="0" w:after="0" w:afterAutospacing="0"/>
-        <w:rPr>
-          <w:color w:val="000000"/>
-          <w:lang w:val="en-US"/>
-        </w:rPr>
-      </w:pPr>
-    </w:p>
-    <w:p>
-      <w:pPr>
-        <w:pStyle w:val="af1"/>
-        <w:shd w:val="clear" w:color="auto" w:fill="FFFFFF"/>
-        <w:spacing w:before="0" w:beforeAutospacing="0" w:after="0" w:afterAutospacing="0"/>
-        <w:rPr>
-          <w:color w:val="000000"/>
-          <w:lang w:val="en-US"/>
-        </w:rPr>
-      </w:pPr>
-      <w:r>
-        <w:rPr>
-          <w:color w:val="000000"/>
-          <w:lang w:val="en-US"/>
-        </w:rPr>
-        <w:t>        return value</w:t>
-      </w:r>
-    </w:p>
-    <w:p>
-      <w:pPr>
-        <w:pStyle w:val="af1"/>
-        <w:shd w:val="clear" w:color="auto" w:fill="FFFFFF"/>
-        <w:spacing w:before="0" w:beforeAutospacing="0" w:after="0" w:afterAutospacing="0"/>
-        <w:rPr>
-          <w:color w:val="000000"/>
-          <w:lang w:val="en-US"/>
-        </w:rPr>
-      </w:pPr>
-      <w:r>
-        <w:rPr>
-          <w:color w:val="000000"/>
-          <w:lang w:val="en-US"/>
-        </w:rPr>
-        <w:t xml:space="preserve">    except </w:t>
-      </w:r>
-      <w:proofErr w:type="spellStart"/>
-      <w:r>
-        <w:rPr>
-          <w:color w:val="000000"/>
-          <w:lang w:val="en-US"/>
-        </w:rPr>
-        <w:t>ValueError</w:t>
-      </w:r>
-      <w:proofErr w:type="spellEnd"/>
-      <w:r>
-        <w:rPr>
-          <w:color w:val="000000"/>
-          <w:lang w:val="en-US"/>
-        </w:rPr>
-        <w:t>:</w:t>
-      </w:r>
-    </w:p>
-    <w:p>
-      <w:pPr>
-        <w:pStyle w:val="af1"/>
-        <w:shd w:val="clear" w:color="auto" w:fill="FFFFFF"/>
-        <w:spacing w:before="0" w:beforeAutospacing="0" w:after="0" w:afterAutospacing="0"/>
-        <w:rPr>
-          <w:color w:val="000000"/>
-          <w:lang w:val="en-US"/>
-        </w:rPr>
-      </w:pPr>
-      <w:r>
-        <w:rPr>
-          <w:color w:val="000000"/>
-          <w:lang w:val="en-US"/>
-        </w:rPr>
-        <w:t>        return None</w:t>
-      </w:r>
-    </w:p>
-    <w:p>
-      <w:pPr>
-        <w:pStyle w:val="af1"/>
-        <w:shd w:val="clear" w:color="auto" w:fill="FFFFFF"/>
-        <w:spacing w:before="0" w:beforeAutospacing="0" w:after="0" w:afterAutospacing="0"/>
-        <w:rPr>
-          <w:color w:val="000000"/>
-          <w:lang w:val="en-US"/>
-        </w:rPr>
-      </w:pPr>
-    </w:p>
-    <w:p>
-      <w:pPr>
-        <w:pStyle w:val="af1"/>
-        <w:shd w:val="clear" w:color="auto" w:fill="FFFFFF"/>
-        <w:spacing w:before="0" w:beforeAutospacing="0" w:after="0" w:afterAutospacing="0"/>
-        <w:rPr>
-          <w:color w:val="000000"/>
-          <w:lang w:val="en-US"/>
-        </w:rPr>
-      </w:pPr>
-      <w:r>
-        <w:rPr>
-          <w:color w:val="000000"/>
-          <w:lang w:val="en-US"/>
-        </w:rPr>
-        <w:t>if __name__ == '__main__':</w:t>
-      </w:r>
-    </w:p>
-    <w:p>
-      <w:pPr>
-        <w:pStyle w:val="af1"/>
-        <w:shd w:val="clear" w:color="auto" w:fill="FFFFFF"/>
-        <w:spacing w:before="0" w:beforeAutospacing="0" w:after="0" w:afterAutospacing="0"/>
-        <w:rPr>
-          <w:color w:val="000000"/>
-          <w:lang w:val="en-US"/>
-        </w:rPr>
-      </w:pPr>
-      <w:r>
-        <w:rPr>
-          <w:color w:val="000000"/>
-          <w:lang w:val="en-US"/>
-        </w:rPr>
-        <w:t>    while True:</w:t>
-      </w:r>
-    </w:p>
-    <w:p>
-      <w:pPr>
-        <w:pStyle w:val="af1"/>
-        <w:shd w:val="clear" w:color="auto" w:fill="FFFFFF"/>
-        <w:spacing w:before="0" w:beforeAutospacing="0" w:after="0" w:afterAutospacing="0"/>
-        <w:rPr>
-          <w:color w:val="000000"/>
-          <w:lang w:val="en-US"/>
-        </w:rPr>
-      </w:pPr>
-      <w:r>
-        <w:rPr>
-          <w:color w:val="000000"/>
-          <w:lang w:val="en-US"/>
-        </w:rPr>
-        <w:t xml:space="preserve">        </w:t>
-      </w:r>
-      <w:proofErr w:type="gramStart"/>
-      <w:r>
-        <w:rPr>
-          <w:color w:val="000000"/>
-          <w:lang w:val="en-US"/>
-        </w:rPr>
-        <w:t>print(</w:t>
-      </w:r>
-      <w:proofErr w:type="gramEnd"/>
-      <w:r>
-        <w:rPr>
-          <w:color w:val="000000"/>
-          <w:lang w:val="en-US"/>
-        </w:rPr>
-        <w:t>)</w:t>
-      </w:r>
-    </w:p>
-    <w:p>
-      <w:pPr>
-        <w:pStyle w:val="af1"/>
-        <w:shd w:val="clear" w:color="auto" w:fill="FFFFFF"/>
-        <w:spacing w:before="0" w:beforeAutospacing="0" w:after="0" w:afterAutospacing="0"/>
-        <w:rPr>
-          <w:color w:val="000000"/>
-          <w:lang w:val="en-US"/>
-        </w:rPr>
-      </w:pPr>
-      <w:r>
-        <w:rPr>
-          <w:color w:val="000000"/>
-          <w:lang w:val="en-US"/>
-        </w:rPr>
-        <w:t xml:space="preserve">        </w:t>
-      </w:r>
-      <w:proofErr w:type="gramStart"/>
-      <w:r>
-        <w:rPr>
-          <w:color w:val="000000"/>
-          <w:lang w:val="en-US"/>
-        </w:rPr>
-        <w:t>print(</w:t>
-      </w:r>
-      <w:proofErr w:type="gramEnd"/>
-      <w:r>
-        <w:rPr>
-          <w:color w:val="000000"/>
-          <w:lang w:val="en-US"/>
-        </w:rPr>
-        <w:t>"</w:t>
-      </w:r>
-      <w:r>
-        <w:rPr>
-          <w:color w:val="000000"/>
-        </w:rPr>
-        <w:t>Выберите</w:t>
-      </w:r>
-      <w:r>
-        <w:rPr>
-          <w:color w:val="000000"/>
-          <w:lang w:val="en-US"/>
-        </w:rPr>
-        <w:t xml:space="preserve"> </w:t>
-      </w:r>
-      <w:r>
-        <w:rPr>
-          <w:color w:val="000000"/>
-        </w:rPr>
-        <w:t>действие</w:t>
-      </w:r>
-      <w:r>
-        <w:rPr>
-          <w:color w:val="000000"/>
-          <w:lang w:val="en-US"/>
-        </w:rPr>
-        <w:t>:")</w:t>
-      </w:r>
-    </w:p>
-    <w:p>
-      <w:pPr>
-        <w:pStyle w:val="af1"/>
-        <w:shd w:val="clear" w:color="auto" w:fill="FFFFFF"/>
-        <w:spacing w:before="0" w:beforeAutospacing="0" w:after="0" w:afterAutospacing="0"/>
-        <w:rPr>
-          <w:color w:val="000000"/>
-        </w:rPr>
-      </w:pPr>
-      <w:r>
-        <w:rPr>
-          <w:color w:val="000000"/>
-          <w:lang w:val="en-US"/>
+        </w:rPr>
+        <w:t>"1. Генерация случайного простого числа")</w:t>
+      </w:r>
+    </w:p>
+    <w:p>
+      <w:pPr>
+        <w:pStyle w:val="af1"/>
+        <w:shd w:val="clear" w:color="auto" w:fill="FFFFFF"/>
+        <w:spacing w:before="0" w:beforeAutospacing="0" w:after="0" w:afterAutospacing="0"/>
+        <w:rPr>
+          <w:color w:val="000000"/>
+        </w:rPr>
+      </w:pPr>
+      <w:r>
+        <w:rPr>
+          <w:color w:val="000000"/>
         </w:rPr>
         <w:t xml:space="preserve">        </w:t>
       </w:r>
@@ -3146,7 +3581,7 @@
         <w:rPr>
           <w:color w:val="000000"/>
         </w:rPr>
-        <w:t>"1. Генерация случайного простого числа")</w:t>
+        <w:t>"2. Генерация массива из простых чисел")</w:t>
       </w:r>
     </w:p>
     <w:p>
@@ -3184,7 +3619,7 @@
         <w:rPr>
           <w:color w:val="000000"/>
         </w:rPr>
-        <w:t>"2. Генерация массива из простых чисел")</w:t>
+        <w:t>"3. Проверка числа на простоту")</w:t>
       </w:r>
     </w:p>
     <w:p>
@@ -3222,16 +3657,17 @@
         <w:rPr>
           <w:color w:val="000000"/>
         </w:rPr>
-        <w:t>"3. Проверка числа на простоту")</w:t>
-      </w:r>
-    </w:p>
-    <w:p>
-      <w:pPr>
-        <w:pStyle w:val="af1"/>
-        <w:shd w:val="clear" w:color="auto" w:fill="FFFFFF"/>
-        <w:spacing w:before="0" w:beforeAutospacing="0" w:after="0" w:afterAutospacing="0"/>
-        <w:rPr>
-          <w:color w:val="000000"/>
+        <w:t>"4. Разложение на простые множители")</w:t>
+      </w:r>
+    </w:p>
+    <w:p>
+      <w:pPr>
+        <w:pStyle w:val="af1"/>
+        <w:shd w:val="clear" w:color="auto" w:fill="FFFFFF"/>
+        <w:spacing w:before="0" w:beforeAutospacing="0" w:after="0" w:afterAutospacing="0"/>
+        <w:rPr>
+          <w:color w:val="000000"/>
+          <w:lang w:val="en-US"/>
         </w:rPr>
       </w:pPr>
       <w:r>
@@ -3239,16 +3675,433 @@
           <w:color w:val="000000"/>
         </w:rPr>
         <w:t xml:space="preserve">        </w:t>
+      </w:r>
+      <w:proofErr w:type="gramStart"/>
+      <w:r>
+        <w:rPr>
+          <w:color w:val="000000"/>
+          <w:lang w:val="en-US"/>
+        </w:rPr>
+        <w:t>print(</w:t>
+      </w:r>
+      <w:proofErr w:type="gramEnd"/>
+      <w:r>
+        <w:rPr>
+          <w:color w:val="000000"/>
+          <w:lang w:val="en-US"/>
+        </w:rPr>
+        <w:t xml:space="preserve">"5. </w:t>
+      </w:r>
+      <w:r>
+        <w:rPr>
+          <w:color w:val="000000"/>
+        </w:rPr>
+        <w:t>Выход</w:t>
+      </w:r>
+      <w:r>
+        <w:rPr>
+          <w:color w:val="000000"/>
+          <w:lang w:val="en-US"/>
+        </w:rPr>
+        <w:t>")</w:t>
+      </w:r>
+    </w:p>
+    <w:p>
+      <w:pPr>
+        <w:pStyle w:val="af1"/>
+        <w:shd w:val="clear" w:color="auto" w:fill="FFFFFF"/>
+        <w:spacing w:before="0" w:beforeAutospacing="0" w:after="0" w:afterAutospacing="0"/>
+        <w:rPr>
+          <w:color w:val="000000"/>
+          <w:lang w:val="en-US"/>
+        </w:rPr>
+      </w:pPr>
+    </w:p>
+    <w:p>
+      <w:pPr>
+        <w:pStyle w:val="af1"/>
+        <w:shd w:val="clear" w:color="auto" w:fill="FFFFFF"/>
+        <w:spacing w:before="0" w:beforeAutospacing="0" w:after="0" w:afterAutospacing="0"/>
+        <w:rPr>
+          <w:color w:val="000000"/>
+          <w:lang w:val="en-US"/>
+        </w:rPr>
+      </w:pPr>
+      <w:r>
+        <w:rPr>
+          <w:color w:val="000000"/>
+          <w:lang w:val="en-US"/>
+        </w:rPr>
+        <w:t xml:space="preserve">        command = </w:t>
       </w:r>
       <w:proofErr w:type="spellStart"/>
       <w:proofErr w:type="gramStart"/>
       <w:r>
         <w:rPr>
           <w:color w:val="000000"/>
+          <w:lang w:val="en-US"/>
+        </w:rPr>
+        <w:t>inputInt</w:t>
+      </w:r>
+      <w:proofErr w:type="spellEnd"/>
+      <w:r>
+        <w:rPr>
+          <w:color w:val="000000"/>
+          <w:lang w:val="en-US"/>
+        </w:rPr>
+        <w:t>(</w:t>
+      </w:r>
+      <w:proofErr w:type="gramEnd"/>
+      <w:r>
+        <w:rPr>
+          <w:color w:val="000000"/>
+          <w:lang w:val="en-US"/>
+        </w:rPr>
+        <w:t>)</w:t>
+      </w:r>
+    </w:p>
+    <w:p>
+      <w:pPr>
+        <w:pStyle w:val="af1"/>
+        <w:shd w:val="clear" w:color="auto" w:fill="FFFFFF"/>
+        <w:spacing w:before="0" w:beforeAutospacing="0" w:after="0" w:afterAutospacing="0"/>
+        <w:rPr>
+          <w:color w:val="000000"/>
+          <w:lang w:val="en-US"/>
+        </w:rPr>
+      </w:pPr>
+      <w:r>
+        <w:rPr>
+          <w:color w:val="000000"/>
+          <w:lang w:val="en-US"/>
+        </w:rPr>
+        <w:t xml:space="preserve">    </w:t>
+      </w:r>
+    </w:p>
+    <w:p>
+      <w:pPr>
+        <w:pStyle w:val="af1"/>
+        <w:shd w:val="clear" w:color="auto" w:fill="FFFFFF"/>
+        <w:spacing w:before="0" w:beforeAutospacing="0" w:after="0" w:afterAutospacing="0"/>
+        <w:rPr>
+          <w:color w:val="000000"/>
+          <w:lang w:val="en-US"/>
+        </w:rPr>
+      </w:pPr>
+      <w:r>
+        <w:rPr>
+          <w:color w:val="000000"/>
+          <w:lang w:val="en-US"/>
+        </w:rPr>
+        <w:t>        if (command == None) or (5 &lt; command &lt; 1):</w:t>
+      </w:r>
+    </w:p>
+    <w:p>
+      <w:pPr>
+        <w:pStyle w:val="af1"/>
+        <w:shd w:val="clear" w:color="auto" w:fill="FFFFFF"/>
+        <w:spacing w:before="0" w:beforeAutospacing="0" w:after="0" w:afterAutospacing="0"/>
+        <w:rPr>
+          <w:color w:val="000000"/>
+          <w:lang w:val="en-US"/>
+        </w:rPr>
+      </w:pPr>
+      <w:r>
+        <w:rPr>
+          <w:color w:val="000000"/>
+          <w:lang w:val="en-US"/>
+        </w:rPr>
+        <w:t>            continue</w:t>
+      </w:r>
+    </w:p>
+    <w:p>
+      <w:pPr>
+        <w:pStyle w:val="af1"/>
+        <w:shd w:val="clear" w:color="auto" w:fill="FFFFFF"/>
+        <w:spacing w:before="0" w:beforeAutospacing="0" w:after="0" w:afterAutospacing="0"/>
+        <w:rPr>
+          <w:color w:val="000000"/>
+          <w:lang w:val="en-US"/>
+        </w:rPr>
+      </w:pPr>
+      <w:r>
+        <w:rPr>
+          <w:color w:val="000000"/>
+          <w:lang w:val="en-US"/>
+        </w:rPr>
+        <w:t xml:space="preserve">        </w:t>
+      </w:r>
+    </w:p>
+    <w:p>
+      <w:pPr>
+        <w:pStyle w:val="af1"/>
+        <w:shd w:val="clear" w:color="auto" w:fill="FFFFFF"/>
+        <w:spacing w:before="0" w:beforeAutospacing="0" w:after="0" w:afterAutospacing="0"/>
+        <w:rPr>
+          <w:color w:val="000000"/>
+          <w:lang w:val="en-US"/>
+        </w:rPr>
+      </w:pPr>
+      <w:r>
+        <w:rPr>
+          <w:color w:val="000000"/>
+          <w:lang w:val="en-US"/>
+        </w:rPr>
+        <w:t>        if command == 1:</w:t>
+      </w:r>
+    </w:p>
+    <w:p>
+      <w:pPr>
+        <w:pStyle w:val="af1"/>
+        <w:shd w:val="clear" w:color="auto" w:fill="FFFFFF"/>
+        <w:spacing w:before="0" w:beforeAutospacing="0" w:after="0" w:afterAutospacing="0"/>
+        <w:rPr>
+          <w:color w:val="000000"/>
+          <w:lang w:val="en-US"/>
+        </w:rPr>
+      </w:pPr>
+      <w:r>
+        <w:rPr>
+          <w:color w:val="000000"/>
+          <w:lang w:val="en-US"/>
+        </w:rPr>
+        <w:t>            print(</w:t>
+      </w:r>
+      <w:proofErr w:type="spellStart"/>
+      <w:r>
+        <w:rPr>
+          <w:color w:val="000000"/>
+          <w:lang w:val="en-US"/>
+        </w:rPr>
+        <w:t>get_random_</w:t>
+      </w:r>
+      <w:proofErr w:type="gramStart"/>
+      <w:r>
+        <w:rPr>
+          <w:color w:val="000000"/>
+          <w:lang w:val="en-US"/>
+        </w:rPr>
+        <w:t>prime</w:t>
+      </w:r>
+      <w:proofErr w:type="spellEnd"/>
+      <w:r>
+        <w:rPr>
+          <w:color w:val="000000"/>
+          <w:lang w:val="en-US"/>
+        </w:rPr>
+        <w:t>(</w:t>
+      </w:r>
+      <w:proofErr w:type="gramEnd"/>
+      <w:r>
+        <w:rPr>
+          <w:color w:val="000000"/>
+          <w:lang w:val="en-US"/>
+        </w:rPr>
+        <w:t>))</w:t>
+      </w:r>
+    </w:p>
+    <w:p>
+      <w:pPr>
+        <w:pStyle w:val="af1"/>
+        <w:shd w:val="clear" w:color="auto" w:fill="FFFFFF"/>
+        <w:spacing w:before="0" w:beforeAutospacing="0" w:after="0" w:afterAutospacing="0"/>
+        <w:rPr>
+          <w:color w:val="000000"/>
+          <w:lang w:val="en-US"/>
+        </w:rPr>
+      </w:pPr>
+    </w:p>
+    <w:p>
+      <w:pPr>
+        <w:pStyle w:val="af1"/>
+        <w:shd w:val="clear" w:color="auto" w:fill="FFFFFF"/>
+        <w:spacing w:before="0" w:beforeAutospacing="0" w:after="0" w:afterAutospacing="0"/>
+        <w:rPr>
+          <w:color w:val="000000"/>
+          <w:lang w:val="en-US"/>
+        </w:rPr>
+      </w:pPr>
+      <w:r>
+        <w:rPr>
+          <w:color w:val="000000"/>
+          <w:lang w:val="en-US"/>
+        </w:rPr>
+        <w:t xml:space="preserve">        </w:t>
+      </w:r>
+      <w:proofErr w:type="spellStart"/>
+      <w:r>
+        <w:rPr>
+          <w:color w:val="000000"/>
+          <w:lang w:val="en-US"/>
+        </w:rPr>
+        <w:t>elif</w:t>
+      </w:r>
+      <w:proofErr w:type="spellEnd"/>
+      <w:r>
+        <w:rPr>
+          <w:color w:val="000000"/>
+          <w:lang w:val="en-US"/>
+        </w:rPr>
+        <w:t xml:space="preserve"> command == 2:</w:t>
+      </w:r>
+    </w:p>
+    <w:p>
+      <w:pPr>
+        <w:pStyle w:val="af1"/>
+        <w:shd w:val="clear" w:color="auto" w:fill="FFFFFF"/>
+        <w:spacing w:before="0" w:beforeAutospacing="0" w:after="0" w:afterAutospacing="0"/>
+        <w:rPr>
+          <w:color w:val="000000"/>
+        </w:rPr>
+      </w:pPr>
+      <w:r>
+        <w:rPr>
+          <w:color w:val="000000"/>
+          <w:lang w:val="en-US"/>
+        </w:rPr>
+        <w:t>            while</w:t>
+      </w:r>
+      <w:r>
+        <w:rPr>
+          <w:color w:val="000000"/>
+        </w:rPr>
+        <w:t xml:space="preserve"> </w:t>
+      </w:r>
+      <w:r>
+        <w:rPr>
+          <w:color w:val="000000"/>
+          <w:lang w:val="en-US"/>
+        </w:rPr>
+        <w:t>True</w:t>
+      </w:r>
+      <w:r>
+        <w:rPr>
+          <w:color w:val="000000"/>
+        </w:rPr>
+        <w:t>:</w:t>
+      </w:r>
+    </w:p>
+    <w:p>
+      <w:pPr>
+        <w:pStyle w:val="af1"/>
+        <w:shd w:val="clear" w:color="auto" w:fill="FFFFFF"/>
+        <w:spacing w:before="0" w:beforeAutospacing="0" w:after="0" w:afterAutospacing="0"/>
+        <w:rPr>
+          <w:color w:val="000000"/>
+        </w:rPr>
+      </w:pPr>
+      <w:r>
+        <w:rPr>
+          <w:color w:val="000000"/>
+          <w:lang w:val="en-US"/>
+        </w:rPr>
+        <w:t> </w:t>
+      </w:r>
+      <w:r>
+        <w:rPr>
+          <w:color w:val="000000"/>
+        </w:rPr>
+        <w:t xml:space="preserve"> </w:t>
+      </w:r>
+      <w:r>
+        <w:rPr>
+          <w:color w:val="000000"/>
+          <w:lang w:val="en-US"/>
+        </w:rPr>
+        <w:t> </w:t>
+      </w:r>
+      <w:r>
+        <w:rPr>
+          <w:color w:val="000000"/>
+        </w:rPr>
+        <w:t xml:space="preserve"> </w:t>
+      </w:r>
+      <w:r>
+        <w:rPr>
+          <w:color w:val="000000"/>
+          <w:lang w:val="en-US"/>
+        </w:rPr>
+        <w:t> </w:t>
+      </w:r>
+      <w:r>
+        <w:rPr>
+          <w:color w:val="000000"/>
+        </w:rPr>
+        <w:t xml:space="preserve"> </w:t>
+      </w:r>
+      <w:r>
+        <w:rPr>
+          <w:color w:val="000000"/>
+          <w:lang w:val="en-US"/>
+        </w:rPr>
+        <w:t> </w:t>
+      </w:r>
+      <w:r>
+        <w:rPr>
+          <w:color w:val="000000"/>
+        </w:rPr>
+        <w:t xml:space="preserve"> </w:t>
+      </w:r>
+      <w:r>
+        <w:rPr>
+          <w:color w:val="000000"/>
+          <w:lang w:val="en-US"/>
+        </w:rPr>
+        <w:t> </w:t>
+      </w:r>
+      <w:r>
+        <w:rPr>
+          <w:color w:val="000000"/>
+        </w:rPr>
+        <w:t xml:space="preserve"> </w:t>
+      </w:r>
+      <w:r>
+        <w:rPr>
+          <w:color w:val="000000"/>
+          <w:lang w:val="en-US"/>
+        </w:rPr>
+        <w:t> </w:t>
+      </w:r>
+      <w:r>
+        <w:rPr>
+          <w:color w:val="000000"/>
+        </w:rPr>
+        <w:t xml:space="preserve"> </w:t>
+      </w:r>
+      <w:r>
+        <w:rPr>
+          <w:color w:val="000000"/>
+          <w:lang w:val="en-US"/>
+        </w:rPr>
+        <w:t> </w:t>
+      </w:r>
+      <w:r>
+        <w:rPr>
+          <w:color w:val="000000"/>
+        </w:rPr>
+        <w:t xml:space="preserve"> </w:t>
+      </w:r>
+      <w:r>
+        <w:rPr>
+          <w:color w:val="000000"/>
+          <w:lang w:val="en-US"/>
+        </w:rPr>
+        <w:t> </w:t>
+      </w:r>
+      <w:r>
+        <w:rPr>
+          <w:color w:val="000000"/>
+        </w:rPr>
+        <w:t xml:space="preserve"> </w:t>
+      </w:r>
+      <w:proofErr w:type="gramStart"/>
+      <w:r>
+        <w:rPr>
+          <w:color w:val="000000"/>
+          <w:lang w:val="en-US"/>
         </w:rPr>
         <w:t>print</w:t>
       </w:r>
-      <w:proofErr w:type="spellEnd"/>
       <w:r>
         <w:rPr>
           <w:color w:val="000000"/>
@@ -3260,51 +4113,41 @@
         <w:rPr>
           <w:color w:val="000000"/>
         </w:rPr>
-        <w:t>"4. Разложение на простые множители")</w:t>
-      </w:r>
-    </w:p>
-    <w:p>
-      <w:pPr>
-        <w:pStyle w:val="af1"/>
-        <w:shd w:val="clear" w:color="auto" w:fill="FFFFFF"/>
-        <w:spacing w:before="0" w:beforeAutospacing="0" w:after="0" w:afterAutospacing="0"/>
-        <w:rPr>
-          <w:color w:val="000000"/>
-          <w:lang w:val="en-US"/>
-        </w:rPr>
-      </w:pPr>
-      <w:r>
-        <w:rPr>
-          <w:color w:val="000000"/>
-        </w:rPr>
-        <w:t xml:space="preserve">        </w:t>
-      </w:r>
-      <w:proofErr w:type="gramStart"/>
-      <w:r>
-        <w:rPr>
-          <w:color w:val="000000"/>
-          <w:lang w:val="en-US"/>
-        </w:rPr>
-        <w:t>print(</w:t>
-      </w:r>
-      <w:proofErr w:type="gramEnd"/>
-      <w:r>
-        <w:rPr>
-          <w:color w:val="000000"/>
-          <w:lang w:val="en-US"/>
-        </w:rPr>
-        <w:t xml:space="preserve">"5. </w:t>
-      </w:r>
-      <w:r>
-        <w:rPr>
-          <w:color w:val="000000"/>
-        </w:rPr>
-        <w:t>Выход</w:t>
-      </w:r>
-      <w:r>
-        <w:rPr>
-          <w:color w:val="000000"/>
-          <w:lang w:val="en-US"/>
+        <w:t>"</w:t>
+      </w:r>
+      <w:r>
+        <w:rPr>
+          <w:color w:val="000000"/>
+        </w:rPr>
+        <w:t>Введите</w:t>
+      </w:r>
+      <w:r>
+        <w:rPr>
+          <w:color w:val="000000"/>
+        </w:rPr>
+        <w:t xml:space="preserve"> </w:t>
+      </w:r>
+      <w:r>
+        <w:rPr>
+          <w:color w:val="000000"/>
+        </w:rPr>
+        <w:t>размер</w:t>
+      </w:r>
+      <w:r>
+        <w:rPr>
+          <w:color w:val="000000"/>
+        </w:rPr>
+        <w:t xml:space="preserve"> </w:t>
+      </w:r>
+      <w:r>
+        <w:rPr>
+          <w:color w:val="000000"/>
+        </w:rPr>
+        <w:t>массива</w:t>
+      </w:r>
+      <w:r>
+        <w:rPr>
+          <w:color w:val="000000"/>
         </w:rPr>
         <w:t>")</w:t>
       </w:r>
@@ -3319,23 +4162,116 @@
           <w:lang w:val="en-US"/>
         </w:rPr>
       </w:pPr>
-    </w:p>
-    <w:p>
-      <w:pPr>
-        <w:pStyle w:val="af1"/>
-        <w:shd w:val="clear" w:color="auto" w:fill="FFFFFF"/>
-        <w:spacing w:before="0" w:beforeAutospacing="0" w:after="0" w:afterAutospacing="0"/>
-        <w:rPr>
-          <w:color w:val="000000"/>
-          <w:lang w:val="en-US"/>
-        </w:rPr>
-      </w:pPr>
-      <w:r>
-        <w:rPr>
-          <w:color w:val="000000"/>
-          <w:lang w:val="en-US"/>
-        </w:rPr>
-        <w:t xml:space="preserve">        command = </w:t>
+      <w:r>
+        <w:rPr>
+          <w:color w:val="000000"/>
+          <w:lang w:val="en-US"/>
+        </w:rPr>
+        <w:t> </w:t>
+      </w:r>
+      <w:r>
+        <w:rPr>
+          <w:color w:val="000000"/>
+        </w:rPr>
+        <w:t xml:space="preserve"> </w:t>
+      </w:r>
+      <w:r>
+        <w:rPr>
+          <w:color w:val="000000"/>
+          <w:lang w:val="en-US"/>
+        </w:rPr>
+        <w:t> </w:t>
+      </w:r>
+      <w:r>
+        <w:rPr>
+          <w:color w:val="000000"/>
+        </w:rPr>
+        <w:t xml:space="preserve"> </w:t>
+      </w:r>
+      <w:r>
+        <w:rPr>
+          <w:color w:val="000000"/>
+          <w:lang w:val="en-US"/>
+        </w:rPr>
+        <w:t> </w:t>
+      </w:r>
+      <w:r>
+        <w:rPr>
+          <w:color w:val="000000"/>
+        </w:rPr>
+        <w:t xml:space="preserve"> </w:t>
+      </w:r>
+      <w:r>
+        <w:rPr>
+          <w:color w:val="000000"/>
+          <w:lang w:val="en-US"/>
+        </w:rPr>
+        <w:t> </w:t>
+      </w:r>
+      <w:r>
+        <w:rPr>
+          <w:color w:val="000000"/>
+        </w:rPr>
+        <w:t xml:space="preserve"> </w:t>
+      </w:r>
+      <w:r>
+        <w:rPr>
+          <w:color w:val="000000"/>
+          <w:lang w:val="en-US"/>
+        </w:rPr>
+        <w:t> </w:t>
+      </w:r>
+      <w:r>
+        <w:rPr>
+          <w:color w:val="000000"/>
+        </w:rPr>
+        <w:t xml:space="preserve"> </w:t>
+      </w:r>
+      <w:r>
+        <w:rPr>
+          <w:color w:val="000000"/>
+          <w:lang w:val="en-US"/>
+        </w:rPr>
+        <w:t> </w:t>
+      </w:r>
+      <w:r>
+        <w:rPr>
+          <w:color w:val="000000"/>
+        </w:rPr>
+        <w:t xml:space="preserve"> </w:t>
+      </w:r>
+      <w:r>
+        <w:rPr>
+          <w:color w:val="000000"/>
+          <w:lang w:val="en-US"/>
+        </w:rPr>
+        <w:t> </w:t>
+      </w:r>
+      <w:r>
+        <w:rPr>
+          <w:color w:val="000000"/>
+        </w:rPr>
+        <w:t xml:space="preserve"> </w:t>
+      </w:r>
+      <w:r>
+        <w:rPr>
+          <w:color w:val="000000"/>
+          <w:lang w:val="en-US"/>
+        </w:rPr>
+        <w:t> </w:t>
+      </w:r>
+      <w:r>
+        <w:rPr>
+          <w:color w:val="000000"/>
+        </w:rPr>
+        <w:t xml:space="preserve"> </w:t>
+      </w:r>
+      <w:r>
+        <w:rPr>
+          <w:color w:val="000000"/>
+          <w:lang w:val="en-US"/>
+        </w:rPr>
+        <w:t xml:space="preserve">value = </w:t>
       </w:r>
       <w:proofErr w:type="spellStart"/>
       <w:proofErr w:type="gramStart"/>
@@ -3373,303 +4309,100 @@
           <w:lang w:val="en-US"/>
         </w:rPr>
       </w:pPr>
-      <w:r>
-        <w:rPr>
-          <w:color w:val="000000"/>
-          <w:lang w:val="en-US"/>
-        </w:rPr>
-        <w:t xml:space="preserve">    </w:t>
-      </w:r>
-    </w:p>
-    <w:p>
-      <w:pPr>
-        <w:pStyle w:val="af1"/>
-        <w:shd w:val="clear" w:color="auto" w:fill="FFFFFF"/>
-        <w:spacing w:before="0" w:beforeAutospacing="0" w:after="0" w:afterAutospacing="0"/>
-        <w:rPr>
-          <w:color w:val="000000"/>
-          <w:lang w:val="en-US"/>
-        </w:rPr>
-      </w:pPr>
-      <w:r>
-        <w:rPr>
-          <w:color w:val="000000"/>
-          <w:lang w:val="en-US"/>
-        </w:rPr>
-        <w:t>        if (command == None) or (5 &lt; command &lt; 1):</w:t>
-      </w:r>
-    </w:p>
-    <w:p>
-      <w:pPr>
-        <w:pStyle w:val="af1"/>
-        <w:shd w:val="clear" w:color="auto" w:fill="FFFFFF"/>
-        <w:spacing w:before="0" w:beforeAutospacing="0" w:after="0" w:afterAutospacing="0"/>
-        <w:rPr>
-          <w:color w:val="000000"/>
-          <w:lang w:val="en-US"/>
-        </w:rPr>
-      </w:pPr>
-      <w:r>
-        <w:rPr>
-          <w:color w:val="000000"/>
-          <w:lang w:val="en-US"/>
-        </w:rPr>
-        <w:t>            continue</w:t>
-      </w:r>
-    </w:p>
-    <w:p>
-      <w:pPr>
-        <w:pStyle w:val="af1"/>
-        <w:shd w:val="clear" w:color="auto" w:fill="FFFFFF"/>
-        <w:spacing w:before="0" w:beforeAutospacing="0" w:after="0" w:afterAutospacing="0"/>
-        <w:rPr>
-          <w:color w:val="000000"/>
-          <w:lang w:val="en-US"/>
-        </w:rPr>
-      </w:pPr>
-      <w:r>
-        <w:rPr>
-          <w:color w:val="000000"/>
-          <w:lang w:val="en-US"/>
-        </w:rPr>
-        <w:t xml:space="preserve">        </w:t>
-      </w:r>
-    </w:p>
-    <w:p>
-      <w:pPr>
-        <w:pStyle w:val="af1"/>
-        <w:shd w:val="clear" w:color="auto" w:fill="FFFFFF"/>
-        <w:spacing w:before="0" w:beforeAutospacing="0" w:after="0" w:afterAutospacing="0"/>
-        <w:rPr>
-          <w:color w:val="000000"/>
-          <w:lang w:val="en-US"/>
-        </w:rPr>
-      </w:pPr>
-      <w:r>
-        <w:rPr>
-          <w:color w:val="000000"/>
-          <w:lang w:val="en-US"/>
-        </w:rPr>
-        <w:t>        if command == 1:</w:t>
-      </w:r>
-    </w:p>
-    <w:p>
-      <w:pPr>
-        <w:pStyle w:val="af1"/>
-        <w:shd w:val="clear" w:color="auto" w:fill="FFFFFF"/>
-        <w:spacing w:before="0" w:beforeAutospacing="0" w:after="0" w:afterAutospacing="0"/>
-        <w:rPr>
-          <w:color w:val="000000"/>
-          <w:lang w:val="en-US"/>
-        </w:rPr>
-      </w:pPr>
-      <w:r>
-        <w:rPr>
-          <w:color w:val="000000"/>
-          <w:lang w:val="en-US"/>
-        </w:rPr>
-        <w:t>            print(</w:t>
-      </w:r>
-      <w:proofErr w:type="spellStart"/>
-      <w:r>
-        <w:rPr>
-          <w:color w:val="000000"/>
-          <w:lang w:val="en-US"/>
-        </w:rPr>
-        <w:t>get_random_</w:t>
-      </w:r>
-      <w:proofErr w:type="gramStart"/>
-      <w:r>
-        <w:rPr>
-          <w:color w:val="000000"/>
-          <w:lang w:val="en-US"/>
-        </w:rPr>
-        <w:t>prime</w:t>
-      </w:r>
-      <w:proofErr w:type="spellEnd"/>
-      <w:r>
-        <w:rPr>
-          <w:color w:val="000000"/>
-          <w:lang w:val="en-US"/>
-        </w:rPr>
-        <w:t>(</w:t>
-      </w:r>
-      <w:proofErr w:type="gramEnd"/>
-      <w:r>
-        <w:rPr>
-          <w:color w:val="000000"/>
-          <w:lang w:val="en-US"/>
-        </w:rPr>
-        <w:t>))</w:t>
-      </w:r>
-    </w:p>
-    <w:p>
-      <w:pPr>
-        <w:pStyle w:val="af1"/>
-        <w:shd w:val="clear" w:color="auto" w:fill="FFFFFF"/>
-        <w:spacing w:before="0" w:beforeAutospacing="0" w:after="0" w:afterAutospacing="0"/>
-        <w:rPr>
-          <w:color w:val="000000"/>
-          <w:lang w:val="en-US"/>
-        </w:rPr>
-      </w:pPr>
-    </w:p>
-    <w:p>
-      <w:pPr>
-        <w:pStyle w:val="af1"/>
-        <w:shd w:val="clear" w:color="auto" w:fill="FFFFFF"/>
-        <w:spacing w:before="0" w:beforeAutospacing="0" w:after="0" w:afterAutospacing="0"/>
-        <w:rPr>
-          <w:color w:val="000000"/>
-          <w:lang w:val="en-US"/>
-        </w:rPr>
-      </w:pPr>
-      <w:r>
-        <w:rPr>
-          <w:color w:val="000000"/>
-          <w:lang w:val="en-US"/>
-        </w:rPr>
-        <w:t xml:space="preserve">        </w:t>
-      </w:r>
-      <w:proofErr w:type="spellStart"/>
-      <w:r>
-        <w:rPr>
-          <w:color w:val="000000"/>
-          <w:lang w:val="en-US"/>
-        </w:rPr>
-        <w:t>elif</w:t>
-      </w:r>
-      <w:proofErr w:type="spellEnd"/>
-      <w:r>
-        <w:rPr>
-          <w:color w:val="000000"/>
-          <w:lang w:val="en-US"/>
-        </w:rPr>
-        <w:t xml:space="preserve"> command == 2:</w:t>
-      </w:r>
-    </w:p>
-    <w:p>
-      <w:pPr>
-        <w:pStyle w:val="af1"/>
-        <w:shd w:val="clear" w:color="auto" w:fill="FFFFFF"/>
-        <w:spacing w:before="0" w:beforeAutospacing="0" w:after="0" w:afterAutospacing="0"/>
-        <w:rPr>
-          <w:color w:val="000000"/>
-          <w:lang w:val="en-US"/>
-        </w:rPr>
-      </w:pPr>
-      <w:r>
-        <w:rPr>
-          <w:color w:val="000000"/>
-          <w:lang w:val="en-US"/>
-        </w:rPr>
-        <w:t>            while True:</w:t>
-      </w:r>
-    </w:p>
-    <w:p>
-      <w:pPr>
-        <w:pStyle w:val="af1"/>
-        <w:shd w:val="clear" w:color="auto" w:fill="FFFFFF"/>
-        <w:spacing w:before="0" w:beforeAutospacing="0" w:after="0" w:afterAutospacing="0"/>
-        <w:rPr>
-          <w:color w:val="000000"/>
-          <w:lang w:val="en-US"/>
-        </w:rPr>
-      </w:pPr>
-      <w:r>
-        <w:rPr>
-          <w:color w:val="000000"/>
-          <w:lang w:val="en-US"/>
-        </w:rPr>
-        <w:t xml:space="preserve">                </w:t>
-      </w:r>
-      <w:proofErr w:type="gramStart"/>
-      <w:r>
-        <w:rPr>
-          <w:color w:val="000000"/>
-          <w:lang w:val="en-US"/>
-        </w:rPr>
-        <w:t>print(</w:t>
-      </w:r>
-      <w:proofErr w:type="gramEnd"/>
-      <w:r>
-        <w:rPr>
-          <w:color w:val="000000"/>
-          <w:lang w:val="en-US"/>
-        </w:rPr>
-        <w:t>"</w:t>
-      </w:r>
-      <w:r>
-        <w:rPr>
-          <w:color w:val="000000"/>
-        </w:rPr>
-        <w:t>Введите</w:t>
-      </w:r>
-      <w:r>
-        <w:rPr>
-          <w:color w:val="000000"/>
-          <w:lang w:val="en-US"/>
-        </w:rPr>
-        <w:t xml:space="preserve"> </w:t>
-      </w:r>
-      <w:r>
-        <w:rPr>
-          <w:color w:val="000000"/>
-        </w:rPr>
-        <w:t>размер</w:t>
-      </w:r>
-      <w:r>
-        <w:rPr>
-          <w:color w:val="000000"/>
-          <w:lang w:val="en-US"/>
-        </w:rPr>
-        <w:t xml:space="preserve"> </w:t>
-      </w:r>
-      <w:r>
-        <w:rPr>
-          <w:color w:val="000000"/>
-        </w:rPr>
-        <w:t>массива</w:t>
-      </w:r>
-      <w:r>
-        <w:rPr>
-          <w:color w:val="000000"/>
-          <w:lang w:val="en-US"/>
-        </w:rPr>
-        <w:t>")</w:t>
-      </w:r>
-    </w:p>
-    <w:p>
-      <w:pPr>
-        <w:pStyle w:val="af1"/>
-        <w:shd w:val="clear" w:color="auto" w:fill="FFFFFF"/>
-        <w:spacing w:before="0" w:beforeAutospacing="0" w:after="0" w:afterAutospacing="0"/>
-        <w:rPr>
-          <w:color w:val="000000"/>
-          <w:lang w:val="en-US"/>
-        </w:rPr>
-      </w:pPr>
-      <w:r>
-        <w:rPr>
-          <w:color w:val="000000"/>
-          <w:lang w:val="en-US"/>
-        </w:rPr>
-        <w:t xml:space="preserve">                value = </w:t>
+    </w:p>
+    <w:p>
+      <w:pPr>
+        <w:pStyle w:val="af1"/>
+        <w:shd w:val="clear" w:color="auto" w:fill="FFFFFF"/>
+        <w:spacing w:before="0" w:beforeAutospacing="0" w:after="0" w:afterAutospacing="0"/>
+        <w:rPr>
+          <w:color w:val="000000"/>
+          <w:lang w:val="en-US"/>
+        </w:rPr>
+      </w:pPr>
+      <w:r>
+        <w:rPr>
+          <w:color w:val="000000"/>
+          <w:lang w:val="en-US"/>
+        </w:rPr>
+        <w:t>                if value == None:</w:t>
+      </w:r>
+    </w:p>
+    <w:p>
+      <w:pPr>
+        <w:pStyle w:val="af1"/>
+        <w:shd w:val="clear" w:color="auto" w:fill="FFFFFF"/>
+        <w:spacing w:before="0" w:beforeAutospacing="0" w:after="0" w:afterAutospacing="0"/>
+        <w:rPr>
+          <w:color w:val="000000"/>
+          <w:lang w:val="en-US"/>
+        </w:rPr>
+      </w:pPr>
+      <w:r>
+        <w:rPr>
+          <w:color w:val="000000"/>
+          <w:lang w:val="en-US"/>
+        </w:rPr>
+        <w:t>                    continue</w:t>
+      </w:r>
+    </w:p>
+    <w:p>
+      <w:pPr>
+        <w:pStyle w:val="af1"/>
+        <w:shd w:val="clear" w:color="auto" w:fill="FFFFFF"/>
+        <w:spacing w:before="0" w:beforeAutospacing="0" w:after="0" w:afterAutospacing="0"/>
+        <w:rPr>
+          <w:color w:val="000000"/>
+          <w:lang w:val="en-US"/>
+        </w:rPr>
+      </w:pPr>
+    </w:p>
+    <w:p>
+      <w:pPr>
+        <w:pStyle w:val="af1"/>
+        <w:shd w:val="clear" w:color="auto" w:fill="FFFFFF"/>
+        <w:spacing w:before="0" w:beforeAutospacing="0" w:after="0" w:afterAutospacing="0"/>
+        <w:rPr>
+          <w:color w:val="000000"/>
+          <w:lang w:val="en-US"/>
+        </w:rPr>
+      </w:pPr>
+      <w:r>
+        <w:rPr>
+          <w:color w:val="000000"/>
+          <w:lang w:val="en-US"/>
+        </w:rPr>
+        <w:t>                if (value &lt;= 0) or (value &gt; 50):</w:t>
+      </w:r>
+    </w:p>
+    <w:p>
+      <w:pPr>
+        <w:pStyle w:val="af1"/>
+        <w:shd w:val="clear" w:color="auto" w:fill="FFFFFF"/>
+        <w:spacing w:before="0" w:beforeAutospacing="0" w:after="0" w:afterAutospacing="0"/>
+        <w:rPr>
+          <w:color w:val="000000"/>
+        </w:rPr>
+      </w:pPr>
+      <w:r>
+        <w:rPr>
+          <w:color w:val="000000"/>
+          <w:lang w:val="en-US"/>
+        </w:rPr>
+        <w:t xml:space="preserve">                    </w:t>
       </w:r>
       <w:proofErr w:type="spellStart"/>
       <w:proofErr w:type="gramStart"/>
       <w:r>
         <w:rPr>
           <w:color w:val="000000"/>
-          <w:lang w:val="en-US"/>
-        </w:rPr>
-        <w:t>inputInt</w:t>
+        </w:rPr>
+        <w:t>print</w:t>
       </w:r>
       <w:proofErr w:type="spellEnd"/>
       <w:r>
         <w:rPr>
           <w:color w:val="000000"/>
-          <w:lang w:val="en-US"/>
         </w:rPr>
         <w:t>(</w:t>
       </w:r>
@@ -3677,102 +4410,206 @@
       <w:r>
         <w:rPr>
           <w:color w:val="000000"/>
-          <w:lang w:val="en-US"/>
-        </w:rPr>
-        <w:t>)</w:t>
-      </w:r>
-    </w:p>
-    <w:p>
-      <w:pPr>
-        <w:pStyle w:val="af1"/>
-        <w:shd w:val="clear" w:color="auto" w:fill="FFFFFF"/>
-        <w:spacing w:before="0" w:beforeAutospacing="0" w:after="0" w:afterAutospacing="0"/>
-        <w:rPr>
-          <w:color w:val="000000"/>
-          <w:lang w:val="en-US"/>
-        </w:rPr>
-      </w:pPr>
-    </w:p>
-    <w:p>
-      <w:pPr>
-        <w:pStyle w:val="af1"/>
-        <w:shd w:val="clear" w:color="auto" w:fill="FFFFFF"/>
-        <w:spacing w:before="0" w:beforeAutospacing="0" w:after="0" w:afterAutospacing="0"/>
-        <w:rPr>
-          <w:color w:val="000000"/>
-          <w:lang w:val="en-US"/>
-        </w:rPr>
-      </w:pPr>
-      <w:r>
-        <w:rPr>
-          <w:color w:val="000000"/>
-          <w:lang w:val="en-US"/>
-        </w:rPr>
-        <w:t>                if value == None:</w:t>
-      </w:r>
-    </w:p>
-    <w:p>
-      <w:pPr>
-        <w:pStyle w:val="af1"/>
-        <w:shd w:val="clear" w:color="auto" w:fill="FFFFFF"/>
-        <w:spacing w:before="0" w:beforeAutospacing="0" w:after="0" w:afterAutospacing="0"/>
-        <w:rPr>
-          <w:color w:val="000000"/>
-          <w:lang w:val="en-US"/>
-        </w:rPr>
-      </w:pPr>
-      <w:r>
-        <w:rPr>
-          <w:color w:val="000000"/>
-          <w:lang w:val="en-US"/>
-        </w:rPr>
-        <w:t>                    continue</w:t>
-      </w:r>
-    </w:p>
-    <w:p>
-      <w:pPr>
-        <w:pStyle w:val="af1"/>
-        <w:shd w:val="clear" w:color="auto" w:fill="FFFFFF"/>
-        <w:spacing w:before="0" w:beforeAutospacing="0" w:after="0" w:afterAutospacing="0"/>
-        <w:rPr>
-          <w:color w:val="000000"/>
-          <w:lang w:val="en-US"/>
-        </w:rPr>
-      </w:pPr>
-    </w:p>
-    <w:p>
-      <w:pPr>
-        <w:pStyle w:val="af1"/>
-        <w:shd w:val="clear" w:color="auto" w:fill="FFFFFF"/>
-        <w:spacing w:before="0" w:beforeAutospacing="0" w:after="0" w:afterAutospacing="0"/>
-        <w:rPr>
-          <w:color w:val="000000"/>
-          <w:lang w:val="en-US"/>
-        </w:rPr>
-      </w:pPr>
-      <w:r>
-        <w:rPr>
-          <w:color w:val="000000"/>
-          <w:lang w:val="en-US"/>
-        </w:rPr>
-        <w:t>                if (value &lt;= 0) or (value &gt; 50):</w:t>
-      </w:r>
-    </w:p>
-    <w:p>
-      <w:pPr>
-        <w:pStyle w:val="af1"/>
-        <w:shd w:val="clear" w:color="auto" w:fill="FFFFFF"/>
-        <w:spacing w:before="0" w:beforeAutospacing="0" w:after="0" w:afterAutospacing="0"/>
-        <w:rPr>
-          <w:color w:val="000000"/>
-        </w:rPr>
-      </w:pPr>
-      <w:r>
-        <w:rPr>
-          <w:color w:val="000000"/>
-          <w:lang w:val="en-US"/>
+        </w:rPr>
+        <w:t>"Недопустимый размер массива")</w:t>
+      </w:r>
+    </w:p>
+    <w:p>
+      <w:pPr>
+        <w:pStyle w:val="af1"/>
+        <w:shd w:val="clear" w:color="auto" w:fill="FFFFFF"/>
+        <w:spacing w:before="0" w:beforeAutospacing="0" w:after="0" w:afterAutospacing="0"/>
+        <w:rPr>
+          <w:color w:val="000000"/>
+        </w:rPr>
+      </w:pPr>
+      <w:r>
+        <w:rPr>
+          <w:color w:val="000000"/>
+        </w:rPr>
+        <w:t xml:space="preserve">                </w:t>
+      </w:r>
+      <w:proofErr w:type="spellStart"/>
+      <w:r>
+        <w:rPr>
+          <w:color w:val="000000"/>
+        </w:rPr>
+        <w:t>else</w:t>
+      </w:r>
+      <w:proofErr w:type="spellEnd"/>
+      <w:r>
+        <w:rPr>
+          <w:color w:val="000000"/>
+        </w:rPr>
+        <w:t>:</w:t>
+      </w:r>
+    </w:p>
+    <w:p>
+      <w:pPr>
+        <w:pStyle w:val="af1"/>
+        <w:shd w:val="clear" w:color="auto" w:fill="FFFFFF"/>
+        <w:spacing w:before="0" w:beforeAutospacing="0" w:after="0" w:afterAutospacing="0"/>
+        <w:rPr>
+          <w:color w:val="000000"/>
+          <w:lang w:val="en-US"/>
+        </w:rPr>
+      </w:pPr>
+      <w:r>
+        <w:rPr>
+          <w:color w:val="000000"/>
         </w:rPr>
         <w:t xml:space="preserve">                    </w:t>
+      </w:r>
+      <w:r>
+        <w:rPr>
+          <w:color w:val="000000"/>
+          <w:lang w:val="en-US"/>
+        </w:rPr>
+        <w:t xml:space="preserve">result = </w:t>
+      </w:r>
+      <w:proofErr w:type="spellStart"/>
+      <w:r>
+        <w:rPr>
+          <w:color w:val="000000"/>
+          <w:lang w:val="en-US"/>
+        </w:rPr>
+        <w:t>generate_primes</w:t>
+      </w:r>
+      <w:proofErr w:type="spellEnd"/>
+      <w:r>
+        <w:rPr>
+          <w:color w:val="000000"/>
+          <w:lang w:val="en-US"/>
+        </w:rPr>
+        <w:t>(value)</w:t>
+      </w:r>
+    </w:p>
+    <w:p>
+      <w:pPr>
+        <w:pStyle w:val="af1"/>
+        <w:shd w:val="clear" w:color="auto" w:fill="FFFFFF"/>
+        <w:spacing w:before="0" w:beforeAutospacing="0" w:after="0" w:afterAutospacing="0"/>
+        <w:rPr>
+          <w:color w:val="000000"/>
+          <w:lang w:val="en-US"/>
+        </w:rPr>
+      </w:pPr>
+      <w:r>
+        <w:rPr>
+          <w:color w:val="000000"/>
+          <w:lang w:val="en-US"/>
+        </w:rPr>
+        <w:t>                    print(result)</w:t>
+      </w:r>
+    </w:p>
+    <w:p>
+      <w:pPr>
+        <w:pStyle w:val="af1"/>
+        <w:shd w:val="clear" w:color="auto" w:fill="FFFFFF"/>
+        <w:spacing w:before="0" w:beforeAutospacing="0" w:after="0" w:afterAutospacing="0"/>
+        <w:rPr>
+          <w:color w:val="000000"/>
+          <w:lang w:val="en-US"/>
+        </w:rPr>
+      </w:pPr>
+    </w:p>
+    <w:p>
+      <w:pPr>
+        <w:pStyle w:val="af1"/>
+        <w:shd w:val="clear" w:color="auto" w:fill="FFFFFF"/>
+        <w:spacing w:before="0" w:beforeAutospacing="0" w:after="0" w:afterAutospacing="0"/>
+        <w:rPr>
+          <w:color w:val="000000"/>
+          <w:lang w:val="en-US"/>
+        </w:rPr>
+      </w:pPr>
+      <w:r>
+        <w:rPr>
+          <w:color w:val="000000"/>
+          <w:lang w:val="en-US"/>
+        </w:rPr>
+        <w:t>                break</w:t>
+      </w:r>
+    </w:p>
+    <w:p>
+      <w:pPr>
+        <w:pStyle w:val="af1"/>
+        <w:shd w:val="clear" w:color="auto" w:fill="FFFFFF"/>
+        <w:spacing w:before="0" w:beforeAutospacing="0" w:after="0" w:afterAutospacing="0"/>
+        <w:rPr>
+          <w:color w:val="000000"/>
+          <w:lang w:val="en-US"/>
+        </w:rPr>
+      </w:pPr>
+    </w:p>
+    <w:p>
+      <w:pPr>
+        <w:pStyle w:val="af1"/>
+        <w:shd w:val="clear" w:color="auto" w:fill="FFFFFF"/>
+        <w:spacing w:before="0" w:beforeAutospacing="0" w:after="0" w:afterAutospacing="0"/>
+        <w:rPr>
+          <w:color w:val="000000"/>
+          <w:lang w:val="en-US"/>
+        </w:rPr>
+      </w:pPr>
+      <w:r>
+        <w:rPr>
+          <w:color w:val="000000"/>
+          <w:lang w:val="en-US"/>
+        </w:rPr>
+        <w:t xml:space="preserve">        </w:t>
+      </w:r>
+      <w:proofErr w:type="spellStart"/>
+      <w:r>
+        <w:rPr>
+          <w:color w:val="000000"/>
+          <w:lang w:val="en-US"/>
+        </w:rPr>
+        <w:t>elif</w:t>
+      </w:r>
+      <w:proofErr w:type="spellEnd"/>
+      <w:r>
+        <w:rPr>
+          <w:color w:val="000000"/>
+          <w:lang w:val="en-US"/>
+        </w:rPr>
+        <w:t xml:space="preserve"> command == 3:</w:t>
+      </w:r>
+    </w:p>
+    <w:p>
+      <w:pPr>
+        <w:pStyle w:val="af1"/>
+        <w:shd w:val="clear" w:color="auto" w:fill="FFFFFF"/>
+        <w:spacing w:before="0" w:beforeAutospacing="0" w:after="0" w:afterAutospacing="0"/>
+        <w:rPr>
+          <w:color w:val="000000"/>
+          <w:lang w:val="en-US"/>
+        </w:rPr>
+      </w:pPr>
+      <w:r>
+        <w:rPr>
+          <w:color w:val="000000"/>
+          <w:lang w:val="en-US"/>
+        </w:rPr>
+        <w:t>            while True:</w:t>
+      </w:r>
+    </w:p>
+    <w:p>
+      <w:pPr>
+        <w:pStyle w:val="af1"/>
+        <w:shd w:val="clear" w:color="auto" w:fill="FFFFFF"/>
+        <w:spacing w:before="0" w:beforeAutospacing="0" w:after="0" w:afterAutospacing="0"/>
+        <w:rPr>
+          <w:color w:val="000000"/>
+        </w:rPr>
+      </w:pPr>
+      <w:r>
+        <w:rPr>
+          <w:color w:val="000000"/>
+          <w:lang w:val="en-US"/>
+        </w:rPr>
+        <w:lastRenderedPageBreak/>
+        <w:t xml:space="preserve">                </w:t>
       </w:r>
       <w:proofErr w:type="spellStart"/>
       <w:proofErr w:type="gramStart"/>
@@ -3794,16 +4631,17 @@
         <w:rPr>
           <w:color w:val="000000"/>
         </w:rPr>
-        <w:t>"Недопустимый размер массива")</w:t>
-      </w:r>
-    </w:p>
-    <w:p>
-      <w:pPr>
-        <w:pStyle w:val="af1"/>
-        <w:shd w:val="clear" w:color="auto" w:fill="FFFFFF"/>
-        <w:spacing w:before="0" w:beforeAutospacing="0" w:after="0" w:afterAutospacing="0"/>
-        <w:rPr>
-          <w:color w:val="000000"/>
+        <w:t>"Введите неотрицательное целое число")</w:t>
+      </w:r>
+    </w:p>
+    <w:p>
+      <w:pPr>
+        <w:pStyle w:val="af1"/>
+        <w:shd w:val="clear" w:color="auto" w:fill="FFFFFF"/>
+        <w:spacing w:before="0" w:beforeAutospacing="0" w:after="0" w:afterAutospacing="0"/>
+        <w:rPr>
+          <w:color w:val="000000"/>
+          <w:lang w:val="en-US"/>
         </w:rPr>
       </w:pPr>
       <w:r>
@@ -3812,199 +4650,27 @@
         </w:rPr>
         <w:t xml:space="preserve">                </w:t>
       </w:r>
-      <w:proofErr w:type="spellStart"/>
-      <w:r>
-        <w:rPr>
-          <w:color w:val="000000"/>
-        </w:rPr>
-        <w:t>else</w:t>
-      </w:r>
-      <w:proofErr w:type="spellEnd"/>
-      <w:r>
-        <w:rPr>
-          <w:color w:val="000000"/>
-        </w:rPr>
-        <w:t>:</w:t>
-      </w:r>
-    </w:p>
-    <w:p>
-      <w:pPr>
-        <w:pStyle w:val="af1"/>
-        <w:shd w:val="clear" w:color="auto" w:fill="FFFFFF"/>
-        <w:spacing w:before="0" w:beforeAutospacing="0" w:after="0" w:afterAutospacing="0"/>
-        <w:rPr>
-          <w:color w:val="000000"/>
-          <w:lang w:val="en-US"/>
-        </w:rPr>
-      </w:pPr>
-      <w:r>
-        <w:rPr>
-          <w:color w:val="000000"/>
-        </w:rPr>
-        <w:t xml:space="preserve">                    </w:t>
-      </w:r>
-      <w:r>
-        <w:rPr>
-          <w:color w:val="000000"/>
-          <w:lang w:val="en-US"/>
-        </w:rPr>
-        <w:t xml:space="preserve">result = </w:t>
-      </w:r>
-      <w:proofErr w:type="spellStart"/>
-      <w:r>
-        <w:rPr>
-          <w:color w:val="000000"/>
-          <w:lang w:val="en-US"/>
-        </w:rPr>
-        <w:t>generate_primes</w:t>
-      </w:r>
-      <w:proofErr w:type="spellEnd"/>
-      <w:r>
-        <w:rPr>
-          <w:color w:val="000000"/>
-          <w:lang w:val="en-US"/>
-        </w:rPr>
-        <w:t>(value)</w:t>
-      </w:r>
-    </w:p>
-    <w:p>
-      <w:pPr>
-        <w:pStyle w:val="af1"/>
-        <w:shd w:val="clear" w:color="auto" w:fill="FFFFFF"/>
-        <w:spacing w:before="0" w:beforeAutospacing="0" w:after="0" w:afterAutospacing="0"/>
-        <w:rPr>
-          <w:color w:val="000000"/>
-          <w:lang w:val="en-US"/>
-        </w:rPr>
-      </w:pPr>
-      <w:r>
-        <w:rPr>
-          <w:color w:val="000000"/>
-          <w:lang w:val="en-US"/>
-        </w:rPr>
-        <w:t>                    print(result)</w:t>
-      </w:r>
-    </w:p>
-    <w:p>
-      <w:pPr>
-        <w:pStyle w:val="af1"/>
-        <w:shd w:val="clear" w:color="auto" w:fill="FFFFFF"/>
-        <w:spacing w:before="0" w:beforeAutospacing="0" w:after="0" w:afterAutospacing="0"/>
-        <w:rPr>
-          <w:color w:val="000000"/>
-          <w:lang w:val="en-US"/>
-        </w:rPr>
-      </w:pPr>
-    </w:p>
-    <w:p>
-      <w:pPr>
-        <w:pStyle w:val="af1"/>
-        <w:shd w:val="clear" w:color="auto" w:fill="FFFFFF"/>
-        <w:spacing w:before="0" w:beforeAutospacing="0" w:after="0" w:afterAutospacing="0"/>
-        <w:rPr>
-          <w:color w:val="000000"/>
-          <w:lang w:val="en-US"/>
-        </w:rPr>
-      </w:pPr>
-      <w:r>
-        <w:rPr>
-          <w:color w:val="000000"/>
-          <w:lang w:val="en-US"/>
-        </w:rPr>
-        <w:t>                break</w:t>
-      </w:r>
-    </w:p>
-    <w:p>
-      <w:pPr>
-        <w:pStyle w:val="af1"/>
-        <w:shd w:val="clear" w:color="auto" w:fill="FFFFFF"/>
-        <w:spacing w:before="0" w:beforeAutospacing="0" w:after="0" w:afterAutospacing="0"/>
-        <w:rPr>
-          <w:color w:val="000000"/>
-          <w:lang w:val="en-US"/>
-        </w:rPr>
-      </w:pPr>
-    </w:p>
-    <w:p>
-      <w:pPr>
-        <w:pStyle w:val="af1"/>
-        <w:shd w:val="clear" w:color="auto" w:fill="FFFFFF"/>
-        <w:spacing w:before="0" w:beforeAutospacing="0" w:after="0" w:afterAutospacing="0"/>
-        <w:rPr>
-          <w:color w:val="000000"/>
-          <w:lang w:val="en-US"/>
-        </w:rPr>
-      </w:pPr>
-      <w:r>
-        <w:rPr>
-          <w:color w:val="000000"/>
-          <w:lang w:val="en-US"/>
-        </w:rPr>
-        <w:t xml:space="preserve">        </w:t>
-      </w:r>
-      <w:proofErr w:type="spellStart"/>
-      <w:r>
-        <w:rPr>
-          <w:color w:val="000000"/>
-          <w:lang w:val="en-US"/>
-        </w:rPr>
-        <w:t>elif</w:t>
-      </w:r>
-      <w:proofErr w:type="spellEnd"/>
-      <w:r>
-        <w:rPr>
-          <w:color w:val="000000"/>
-          <w:lang w:val="en-US"/>
-        </w:rPr>
-        <w:t xml:space="preserve"> command == 3:</w:t>
-      </w:r>
-    </w:p>
-    <w:p>
-      <w:pPr>
-        <w:pStyle w:val="af1"/>
-        <w:shd w:val="clear" w:color="auto" w:fill="FFFFFF"/>
-        <w:spacing w:before="0" w:beforeAutospacing="0" w:after="0" w:afterAutospacing="0"/>
-        <w:rPr>
-          <w:color w:val="000000"/>
-          <w:lang w:val="en-US"/>
-        </w:rPr>
-      </w:pPr>
-      <w:r>
-        <w:rPr>
-          <w:color w:val="000000"/>
-          <w:lang w:val="en-US"/>
-        </w:rPr>
-        <w:t>            while True:</w:t>
-      </w:r>
-    </w:p>
-    <w:p>
-      <w:pPr>
-        <w:pStyle w:val="af1"/>
-        <w:shd w:val="clear" w:color="auto" w:fill="FFFFFF"/>
-        <w:spacing w:before="0" w:beforeAutospacing="0" w:after="0" w:afterAutospacing="0"/>
-        <w:rPr>
-          <w:color w:val="000000"/>
-        </w:rPr>
-      </w:pPr>
-      <w:r>
-        <w:rPr>
-          <w:color w:val="000000"/>
-          <w:lang w:val="en-US"/>
-        </w:rPr>
-        <w:t xml:space="preserve">                </w:t>
+      <w:r>
+        <w:rPr>
+          <w:color w:val="000000"/>
+          <w:lang w:val="en-US"/>
+        </w:rPr>
+        <w:t xml:space="preserve">value = </w:t>
       </w:r>
       <w:proofErr w:type="spellStart"/>
       <w:proofErr w:type="gramStart"/>
       <w:r>
         <w:rPr>
           <w:color w:val="000000"/>
-        </w:rPr>
-        <w:t>print</w:t>
+          <w:lang w:val="en-US"/>
+        </w:rPr>
+        <w:t>inputInt</w:t>
       </w:r>
       <w:proofErr w:type="spellEnd"/>
       <w:r>
         <w:rPr>
           <w:color w:val="000000"/>
+          <w:lang w:val="en-US"/>
         </w:rPr>
         <w:t>(</w:t>
       </w:r>
@@ -4012,47 +4678,122 @@
       <w:r>
         <w:rPr>
           <w:color w:val="000000"/>
-        </w:rPr>
-        <w:t>"Введите неотрицательное целое число")</w:t>
-      </w:r>
-    </w:p>
-    <w:p>
-      <w:pPr>
-        <w:pStyle w:val="af1"/>
-        <w:shd w:val="clear" w:color="auto" w:fill="FFFFFF"/>
-        <w:spacing w:before="0" w:beforeAutospacing="0" w:after="0" w:afterAutospacing="0"/>
-        <w:rPr>
-          <w:color w:val="000000"/>
-          <w:lang w:val="en-US"/>
-        </w:rPr>
-      </w:pPr>
-      <w:r>
-        <w:rPr>
-          <w:color w:val="000000"/>
+          <w:lang w:val="en-US"/>
+        </w:rPr>
+        <w:t>)</w:t>
+      </w:r>
+    </w:p>
+    <w:p>
+      <w:pPr>
+        <w:pStyle w:val="af1"/>
+        <w:shd w:val="clear" w:color="auto" w:fill="FFFFFF"/>
+        <w:spacing w:before="0" w:beforeAutospacing="0" w:after="0" w:afterAutospacing="0"/>
+        <w:rPr>
+          <w:color w:val="000000"/>
+          <w:lang w:val="en-US"/>
+        </w:rPr>
+      </w:pPr>
+    </w:p>
+    <w:p>
+      <w:pPr>
+        <w:pStyle w:val="af1"/>
+        <w:shd w:val="clear" w:color="auto" w:fill="FFFFFF"/>
+        <w:spacing w:before="0" w:beforeAutospacing="0" w:after="0" w:afterAutospacing="0"/>
+        <w:rPr>
+          <w:color w:val="000000"/>
+          <w:lang w:val="en-US"/>
+        </w:rPr>
+      </w:pPr>
+      <w:r>
+        <w:rPr>
+          <w:color w:val="000000"/>
+          <w:lang w:val="en-US"/>
+        </w:rPr>
+        <w:t>                if value == None:</w:t>
+      </w:r>
+    </w:p>
+    <w:p>
+      <w:pPr>
+        <w:pStyle w:val="af1"/>
+        <w:shd w:val="clear" w:color="auto" w:fill="FFFFFF"/>
+        <w:spacing w:before="0" w:beforeAutospacing="0" w:after="0" w:afterAutospacing="0"/>
+        <w:rPr>
+          <w:color w:val="000000"/>
+          <w:lang w:val="en-US"/>
+        </w:rPr>
+      </w:pPr>
+      <w:r>
+        <w:rPr>
+          <w:color w:val="000000"/>
+          <w:lang w:val="en-US"/>
+        </w:rPr>
+        <w:t>                    continue</w:t>
+      </w:r>
+    </w:p>
+    <w:p>
+      <w:pPr>
+        <w:pStyle w:val="af1"/>
+        <w:shd w:val="clear" w:color="auto" w:fill="FFFFFF"/>
+        <w:spacing w:before="0" w:beforeAutospacing="0" w:after="0" w:afterAutospacing="0"/>
+        <w:rPr>
+          <w:color w:val="000000"/>
+          <w:lang w:val="en-US"/>
+        </w:rPr>
+      </w:pPr>
+      <w:r>
+        <w:rPr>
+          <w:color w:val="000000"/>
+          <w:lang w:val="en-US"/>
         </w:rPr>
         <w:t xml:space="preserve">                </w:t>
       </w:r>
-      <w:r>
-        <w:rPr>
-          <w:color w:val="000000"/>
-          <w:lang w:val="en-US"/>
-        </w:rPr>
-        <w:t xml:space="preserve">value = </w:t>
+    </w:p>
+    <w:p>
+      <w:pPr>
+        <w:pStyle w:val="af1"/>
+        <w:shd w:val="clear" w:color="auto" w:fill="FFFFFF"/>
+        <w:spacing w:before="0" w:beforeAutospacing="0" w:after="0" w:afterAutospacing="0"/>
+        <w:rPr>
+          <w:color w:val="000000"/>
+          <w:lang w:val="en-US"/>
+        </w:rPr>
+      </w:pPr>
+      <w:r>
+        <w:rPr>
+          <w:color w:val="000000"/>
+          <w:lang w:val="en-US"/>
+        </w:rPr>
+        <w:t>                if value == 1 or value == 0:</w:t>
+      </w:r>
+    </w:p>
+    <w:p>
+      <w:pPr>
+        <w:pStyle w:val="af1"/>
+        <w:shd w:val="clear" w:color="auto" w:fill="FFFFFF"/>
+        <w:spacing w:before="0" w:beforeAutospacing="0" w:after="0" w:afterAutospacing="0"/>
+        <w:rPr>
+          <w:color w:val="000000"/>
+        </w:rPr>
+      </w:pPr>
+      <w:r>
+        <w:rPr>
+          <w:color w:val="000000"/>
+          <w:lang w:val="en-US"/>
+        </w:rPr>
+        <w:t xml:space="preserve">                    </w:t>
       </w:r>
       <w:proofErr w:type="spellStart"/>
       <w:proofErr w:type="gramStart"/>
       <w:r>
         <w:rPr>
           <w:color w:val="000000"/>
-          <w:lang w:val="en-US"/>
-        </w:rPr>
-        <w:t>inputInt</w:t>
+        </w:rPr>
+        <w:t>print</w:t>
       </w:r>
       <w:proofErr w:type="spellEnd"/>
       <w:r>
         <w:rPr>
           <w:color w:val="000000"/>
-          <w:lang w:val="en-US"/>
         </w:rPr>
         <w:t>(</w:t>
       </w:r>
@@ -4060,101 +4801,42 @@
       <w:r>
         <w:rPr>
           <w:color w:val="000000"/>
-          <w:lang w:val="en-US"/>
-        </w:rPr>
-        <w:t>)</w:t>
-      </w:r>
-    </w:p>
-    <w:p>
-      <w:pPr>
-        <w:pStyle w:val="af1"/>
-        <w:shd w:val="clear" w:color="auto" w:fill="FFFFFF"/>
-        <w:spacing w:before="0" w:beforeAutospacing="0" w:after="0" w:afterAutospacing="0"/>
-        <w:rPr>
-          <w:color w:val="000000"/>
-          <w:lang w:val="en-US"/>
-        </w:rPr>
-      </w:pPr>
-    </w:p>
-    <w:p>
-      <w:pPr>
-        <w:pStyle w:val="af1"/>
-        <w:shd w:val="clear" w:color="auto" w:fill="FFFFFF"/>
-        <w:spacing w:before="0" w:beforeAutospacing="0" w:after="0" w:afterAutospacing="0"/>
-        <w:rPr>
-          <w:color w:val="000000"/>
-          <w:lang w:val="en-US"/>
-        </w:rPr>
-      </w:pPr>
-      <w:r>
-        <w:rPr>
-          <w:color w:val="000000"/>
-          <w:lang w:val="en-US"/>
-        </w:rPr>
-        <w:t>                if value == None:</w:t>
-      </w:r>
-    </w:p>
-    <w:p>
-      <w:pPr>
-        <w:pStyle w:val="af1"/>
-        <w:shd w:val="clear" w:color="auto" w:fill="FFFFFF"/>
-        <w:spacing w:before="0" w:beforeAutospacing="0" w:after="0" w:afterAutospacing="0"/>
-        <w:rPr>
-          <w:color w:val="000000"/>
-          <w:lang w:val="en-US"/>
-        </w:rPr>
-      </w:pPr>
-      <w:r>
-        <w:rPr>
-          <w:color w:val="000000"/>
-          <w:lang w:val="en-US"/>
-        </w:rPr>
-        <w:t>                    continue</w:t>
-      </w:r>
-    </w:p>
-    <w:p>
-      <w:pPr>
-        <w:pStyle w:val="af1"/>
-        <w:shd w:val="clear" w:color="auto" w:fill="FFFFFF"/>
-        <w:spacing w:before="0" w:beforeAutospacing="0" w:after="0" w:afterAutospacing="0"/>
-        <w:rPr>
-          <w:color w:val="000000"/>
-          <w:lang w:val="en-US"/>
-        </w:rPr>
-      </w:pPr>
-      <w:r>
-        <w:rPr>
-          <w:color w:val="000000"/>
-          <w:lang w:val="en-US"/>
+        </w:rPr>
+        <w:t>"Число не является ни простым ни составным")</w:t>
+      </w:r>
+    </w:p>
+    <w:p>
+      <w:pPr>
+        <w:pStyle w:val="af1"/>
+        <w:shd w:val="clear" w:color="auto" w:fill="FFFFFF"/>
+        <w:spacing w:before="0" w:beforeAutospacing="0" w:after="0" w:afterAutospacing="0"/>
+        <w:rPr>
+          <w:color w:val="000000"/>
+          <w:lang w:val="en-US"/>
+        </w:rPr>
+      </w:pPr>
+      <w:r>
+        <w:rPr>
+          <w:color w:val="000000"/>
         </w:rPr>
         <w:t xml:space="preserve">                </w:t>
       </w:r>
-    </w:p>
-    <w:p>
-      <w:pPr>
-        <w:pStyle w:val="af1"/>
-        <w:shd w:val="clear" w:color="auto" w:fill="FFFFFF"/>
-        <w:spacing w:before="0" w:beforeAutospacing="0" w:after="0" w:afterAutospacing="0"/>
-        <w:rPr>
-          <w:color w:val="000000"/>
-          <w:lang w:val="en-US"/>
-        </w:rPr>
-      </w:pPr>
-      <w:r>
-        <w:rPr>
-          <w:color w:val="000000"/>
-          <w:lang w:val="en-US"/>
-        </w:rPr>
-        <w:t>                if value == 1 or value == 0:</w:t>
-      </w:r>
-    </w:p>
-    <w:p>
-      <w:pPr>
-        <w:pStyle w:val="af1"/>
-        <w:shd w:val="clear" w:color="auto" w:fill="FFFFFF"/>
-        <w:spacing w:before="0" w:beforeAutospacing="0" w:after="0" w:afterAutospacing="0"/>
-        <w:rPr>
-          <w:color w:val="000000"/>
+      <w:r>
+        <w:rPr>
+          <w:color w:val="000000"/>
+          <w:lang w:val="en-US"/>
+        </w:rPr>
+        <w:t>else:</w:t>
+      </w:r>
+    </w:p>
+    <w:p>
+      <w:pPr>
+        <w:pStyle w:val="af1"/>
+        <w:shd w:val="clear" w:color="auto" w:fill="FFFFFF"/>
+        <w:spacing w:before="0" w:beforeAutospacing="0" w:after="0" w:afterAutospacing="0"/>
+        <w:rPr>
+          <w:color w:val="000000"/>
+          <w:lang w:val="en-US"/>
         </w:rPr>
       </w:pPr>
       <w:r>
@@ -4163,6 +4845,199 @@
           <w:lang w:val="en-US"/>
         </w:rPr>
         <w:t xml:space="preserve">                    </w:t>
+      </w:r>
+      <w:proofErr w:type="gramStart"/>
+      <w:r>
+        <w:rPr>
+          <w:color w:val="000000"/>
+          <w:lang w:val="en-US"/>
+        </w:rPr>
+        <w:t>print(</w:t>
+      </w:r>
+      <w:proofErr w:type="gramEnd"/>
+      <w:r>
+        <w:rPr>
+          <w:color w:val="000000"/>
+          <w:lang w:val="en-US"/>
+        </w:rPr>
+        <w:t>"</w:t>
+      </w:r>
+      <w:r>
+        <w:rPr>
+          <w:color w:val="000000"/>
+        </w:rPr>
+        <w:t>Число</w:t>
+      </w:r>
+      <w:r>
+        <w:rPr>
+          <w:color w:val="000000"/>
+          <w:lang w:val="en-US"/>
+        </w:rPr>
+        <w:t xml:space="preserve"> </w:t>
+      </w:r>
+      <w:r>
+        <w:rPr>
+          <w:color w:val="000000"/>
+        </w:rPr>
+        <w:t>простое</w:t>
+      </w:r>
+      <w:r>
+        <w:rPr>
+          <w:color w:val="000000"/>
+          <w:lang w:val="en-US"/>
+        </w:rPr>
+        <w:t xml:space="preserve">" if </w:t>
+      </w:r>
+      <w:proofErr w:type="spellStart"/>
+      <w:r>
+        <w:rPr>
+          <w:color w:val="000000"/>
+          <w:lang w:val="en-US"/>
+        </w:rPr>
+        <w:t>is_prime</w:t>
+      </w:r>
+      <w:proofErr w:type="spellEnd"/>
+      <w:r>
+        <w:rPr>
+          <w:color w:val="000000"/>
+          <w:lang w:val="en-US"/>
+        </w:rPr>
+        <w:t>(value) else "</w:t>
+      </w:r>
+      <w:r>
+        <w:rPr>
+          <w:color w:val="000000"/>
+        </w:rPr>
+        <w:t>Число</w:t>
+      </w:r>
+      <w:r>
+        <w:rPr>
+          <w:color w:val="000000"/>
+          <w:lang w:val="en-US"/>
+        </w:rPr>
+        <w:t xml:space="preserve"> </w:t>
+      </w:r>
+      <w:r>
+        <w:rPr>
+          <w:color w:val="000000"/>
+        </w:rPr>
+        <w:t>составное</w:t>
+      </w:r>
+      <w:r>
+        <w:rPr>
+          <w:color w:val="000000"/>
+          <w:lang w:val="en-US"/>
+        </w:rPr>
+        <w:t>")</w:t>
+      </w:r>
+    </w:p>
+    <w:p>
+      <w:pPr>
+        <w:pStyle w:val="af1"/>
+        <w:shd w:val="clear" w:color="auto" w:fill="FFFFFF"/>
+        <w:spacing w:before="0" w:beforeAutospacing="0" w:after="0" w:afterAutospacing="0"/>
+        <w:rPr>
+          <w:color w:val="000000"/>
+          <w:lang w:val="en-US"/>
+        </w:rPr>
+      </w:pPr>
+    </w:p>
+    <w:p>
+      <w:pPr>
+        <w:pStyle w:val="af1"/>
+        <w:shd w:val="clear" w:color="auto" w:fill="FFFFFF"/>
+        <w:spacing w:before="0" w:beforeAutospacing="0" w:after="0" w:afterAutospacing="0"/>
+        <w:rPr>
+          <w:color w:val="000000"/>
+          <w:lang w:val="en-US"/>
+        </w:rPr>
+      </w:pPr>
+      <w:r>
+        <w:rPr>
+          <w:color w:val="000000"/>
+          <w:lang w:val="en-US"/>
+        </w:rPr>
+        <w:t>                break</w:t>
+      </w:r>
+    </w:p>
+    <w:p>
+      <w:pPr>
+        <w:pStyle w:val="af1"/>
+        <w:shd w:val="clear" w:color="auto" w:fill="FFFFFF"/>
+        <w:spacing w:before="0" w:beforeAutospacing="0" w:after="0" w:afterAutospacing="0"/>
+        <w:rPr>
+          <w:color w:val="000000"/>
+          <w:lang w:val="en-US"/>
+        </w:rPr>
+      </w:pPr>
+    </w:p>
+    <w:p>
+      <w:pPr>
+        <w:pStyle w:val="af1"/>
+        <w:shd w:val="clear" w:color="auto" w:fill="FFFFFF"/>
+        <w:spacing w:before="0" w:beforeAutospacing="0" w:after="0" w:afterAutospacing="0"/>
+        <w:rPr>
+          <w:color w:val="000000"/>
+          <w:lang w:val="en-US"/>
+        </w:rPr>
+      </w:pPr>
+      <w:r>
+        <w:rPr>
+          <w:color w:val="000000"/>
+          <w:lang w:val="en-US"/>
+        </w:rPr>
+        <w:t xml:space="preserve">        </w:t>
+      </w:r>
+      <w:proofErr w:type="spellStart"/>
+      <w:r>
+        <w:rPr>
+          <w:color w:val="000000"/>
+          <w:lang w:val="en-US"/>
+        </w:rPr>
+        <w:t>elif</w:t>
+      </w:r>
+      <w:proofErr w:type="spellEnd"/>
+      <w:r>
+        <w:rPr>
+          <w:color w:val="000000"/>
+          <w:lang w:val="en-US"/>
+        </w:rPr>
+        <w:t xml:space="preserve"> command == 4:</w:t>
+      </w:r>
+    </w:p>
+    <w:p>
+      <w:pPr>
+        <w:pStyle w:val="af1"/>
+        <w:shd w:val="clear" w:color="auto" w:fill="FFFFFF"/>
+        <w:spacing w:before="0" w:beforeAutospacing="0" w:after="0" w:afterAutospacing="0"/>
+        <w:rPr>
+          <w:color w:val="000000"/>
+          <w:lang w:val="en-US"/>
+        </w:rPr>
+      </w:pPr>
+      <w:r>
+        <w:rPr>
+          <w:color w:val="000000"/>
+          <w:lang w:val="en-US"/>
+        </w:rPr>
+        <w:t>            while True:</w:t>
+      </w:r>
+    </w:p>
+    <w:p>
+      <w:pPr>
+        <w:pStyle w:val="af1"/>
+        <w:shd w:val="clear" w:color="auto" w:fill="FFFFFF"/>
+        <w:spacing w:before="0" w:beforeAutospacing="0" w:after="0" w:afterAutospacing="0"/>
+        <w:rPr>
+          <w:color w:val="000000"/>
+        </w:rPr>
+      </w:pPr>
+      <w:r>
+        <w:rPr>
+          <w:color w:val="000000"/>
+          <w:lang w:val="en-US"/>
+        </w:rPr>
+        <w:t xml:space="preserve">                </w:t>
       </w:r>
       <w:proofErr w:type="spellStart"/>
       <w:proofErr w:type="gramStart"/>
@@ -4184,24 +5059,23 @@
         <w:rPr>
           <w:color w:val="000000"/>
         </w:rPr>
-        <w:t>"Число не является ни простым ни составным")</w:t>
-      </w:r>
-    </w:p>
-    <w:p>
-      <w:pPr>
-        <w:pStyle w:val="af1"/>
-        <w:shd w:val="clear" w:color="auto" w:fill="FFFFFF"/>
-        <w:spacing w:before="0" w:beforeAutospacing="0" w:after="0" w:afterAutospacing="0"/>
-        <w:rPr>
-          <w:color w:val="000000"/>
-          <w:lang w:val="en-US"/>
-        </w:rPr>
-      </w:pPr>
-      <w:r>
-        <w:rPr>
-          <w:color w:val="000000"/>
-        </w:rPr>
-        <w:lastRenderedPageBreak/>
+        <w:t>"Введите неотрицательное целое число")</w:t>
+      </w:r>
+    </w:p>
+    <w:p>
+      <w:pPr>
+        <w:pStyle w:val="af1"/>
+        <w:shd w:val="clear" w:color="auto" w:fill="FFFFFF"/>
+        <w:spacing w:before="0" w:beforeAutospacing="0" w:after="0" w:afterAutospacing="0"/>
+        <w:rPr>
+          <w:color w:val="000000"/>
+          <w:lang w:val="en-US"/>
+        </w:rPr>
+      </w:pPr>
+      <w:r>
+        <w:rPr>
+          <w:color w:val="000000"/>
+        </w:rPr>
         <w:t xml:space="preserve">                </w:t>
       </w:r>
       <w:r>
@@ -4209,231 +5083,22 @@
           <w:color w:val="000000"/>
           <w:lang w:val="en-US"/>
         </w:rPr>
-        <w:t>else:</w:t>
-      </w:r>
-    </w:p>
-    <w:p>
-      <w:pPr>
-        <w:pStyle w:val="af1"/>
-        <w:shd w:val="clear" w:color="auto" w:fill="FFFFFF"/>
-        <w:spacing w:before="0" w:beforeAutospacing="0" w:after="0" w:afterAutospacing="0"/>
-        <w:rPr>
-          <w:color w:val="000000"/>
-          <w:lang w:val="en-US"/>
-        </w:rPr>
-      </w:pPr>
-      <w:r>
-        <w:rPr>
-          <w:color w:val="000000"/>
-          <w:lang w:val="en-US"/>
-        </w:rPr>
-        <w:t xml:space="preserve">                    </w:t>
-      </w:r>
-      <w:proofErr w:type="gramStart"/>
-      <w:r>
-        <w:rPr>
-          <w:color w:val="000000"/>
-          <w:lang w:val="en-US"/>
-        </w:rPr>
-        <w:t>print(</w:t>
-      </w:r>
-      <w:proofErr w:type="gramEnd"/>
-      <w:r>
-        <w:rPr>
-          <w:color w:val="000000"/>
-          <w:lang w:val="en-US"/>
-        </w:rPr>
-        <w:t>"</w:t>
-      </w:r>
-      <w:r>
-        <w:rPr>
-          <w:color w:val="000000"/>
-        </w:rPr>
-        <w:t>Число</w:t>
-      </w:r>
-      <w:r>
-        <w:rPr>
-          <w:color w:val="000000"/>
-          <w:lang w:val="en-US"/>
-        </w:rPr>
-        <w:t xml:space="preserve"> </w:t>
-      </w:r>
-      <w:r>
-        <w:rPr>
-          <w:color w:val="000000"/>
-        </w:rPr>
-        <w:t>простое</w:t>
-      </w:r>
-      <w:r>
-        <w:rPr>
-          <w:color w:val="000000"/>
-          <w:lang w:val="en-US"/>
-        </w:rPr>
-        <w:t xml:space="preserve">" if </w:t>
-      </w:r>
-      <w:proofErr w:type="spellStart"/>
-      <w:r>
-        <w:rPr>
-          <w:color w:val="000000"/>
-          <w:lang w:val="en-US"/>
-        </w:rPr>
-        <w:t>is_prime</w:t>
-      </w:r>
-      <w:proofErr w:type="spellEnd"/>
-      <w:r>
-        <w:rPr>
-          <w:color w:val="000000"/>
-          <w:lang w:val="en-US"/>
-        </w:rPr>
-        <w:t>(value) else "</w:t>
-      </w:r>
-      <w:r>
-        <w:rPr>
-          <w:color w:val="000000"/>
-        </w:rPr>
-        <w:t>Число</w:t>
-      </w:r>
-      <w:r>
-        <w:rPr>
-          <w:color w:val="000000"/>
-          <w:lang w:val="en-US"/>
-        </w:rPr>
-        <w:t xml:space="preserve"> </w:t>
-      </w:r>
-      <w:r>
-        <w:rPr>
-          <w:color w:val="000000"/>
-        </w:rPr>
-        <w:t>составное</w:t>
-      </w:r>
-      <w:r>
-        <w:rPr>
-          <w:color w:val="000000"/>
-          <w:lang w:val="en-US"/>
-        </w:rPr>
-        <w:t>")</w:t>
-      </w:r>
-    </w:p>
-    <w:p>
-      <w:pPr>
-        <w:pStyle w:val="af1"/>
-        <w:shd w:val="clear" w:color="auto" w:fill="FFFFFF"/>
-        <w:spacing w:before="0" w:beforeAutospacing="0" w:after="0" w:afterAutospacing="0"/>
-        <w:rPr>
-          <w:color w:val="000000"/>
-          <w:lang w:val="en-US"/>
-        </w:rPr>
-      </w:pPr>
-    </w:p>
-    <w:p>
-      <w:pPr>
-        <w:pStyle w:val="af1"/>
-        <w:shd w:val="clear" w:color="auto" w:fill="FFFFFF"/>
-        <w:spacing w:before="0" w:beforeAutospacing="0" w:after="0" w:afterAutospacing="0"/>
-        <w:rPr>
-          <w:color w:val="000000"/>
-          <w:lang w:val="en-US"/>
-        </w:rPr>
-      </w:pPr>
-      <w:r>
-        <w:rPr>
-          <w:color w:val="000000"/>
-          <w:lang w:val="en-US"/>
-        </w:rPr>
-        <w:t>                break</w:t>
-      </w:r>
-    </w:p>
-    <w:p>
-      <w:pPr>
-        <w:pStyle w:val="af1"/>
-        <w:shd w:val="clear" w:color="auto" w:fill="FFFFFF"/>
-        <w:spacing w:before="0" w:beforeAutospacing="0" w:after="0" w:afterAutospacing="0"/>
-        <w:rPr>
-          <w:color w:val="000000"/>
-          <w:lang w:val="en-US"/>
-        </w:rPr>
-      </w:pPr>
-    </w:p>
-    <w:p>
-      <w:pPr>
-        <w:pStyle w:val="af1"/>
-        <w:shd w:val="clear" w:color="auto" w:fill="FFFFFF"/>
-        <w:spacing w:before="0" w:beforeAutospacing="0" w:after="0" w:afterAutospacing="0"/>
-        <w:rPr>
-          <w:color w:val="000000"/>
-          <w:lang w:val="en-US"/>
-        </w:rPr>
-      </w:pPr>
-      <w:r>
-        <w:rPr>
-          <w:color w:val="000000"/>
-          <w:lang w:val="en-US"/>
-        </w:rPr>
-        <w:t xml:space="preserve">        </w:t>
-      </w:r>
-      <w:proofErr w:type="spellStart"/>
-      <w:r>
-        <w:rPr>
-          <w:color w:val="000000"/>
-          <w:lang w:val="en-US"/>
-        </w:rPr>
-        <w:t>elif</w:t>
-      </w:r>
-      <w:proofErr w:type="spellEnd"/>
-      <w:r>
-        <w:rPr>
-          <w:color w:val="000000"/>
-          <w:lang w:val="en-US"/>
-        </w:rPr>
-        <w:t xml:space="preserve"> command == 4:</w:t>
-      </w:r>
-    </w:p>
-    <w:p>
-      <w:pPr>
-        <w:pStyle w:val="af1"/>
-        <w:shd w:val="clear" w:color="auto" w:fill="FFFFFF"/>
-        <w:spacing w:before="0" w:beforeAutospacing="0" w:after="0" w:afterAutospacing="0"/>
-        <w:rPr>
-          <w:color w:val="000000"/>
-          <w:lang w:val="en-US"/>
-        </w:rPr>
-      </w:pPr>
-      <w:r>
-        <w:rPr>
-          <w:color w:val="000000"/>
-          <w:lang w:val="en-US"/>
-        </w:rPr>
-        <w:t>            while True:</w:t>
-      </w:r>
-    </w:p>
-    <w:p>
-      <w:pPr>
-        <w:pStyle w:val="af1"/>
-        <w:shd w:val="clear" w:color="auto" w:fill="FFFFFF"/>
-        <w:spacing w:before="0" w:beforeAutospacing="0" w:after="0" w:afterAutospacing="0"/>
-        <w:rPr>
-          <w:color w:val="000000"/>
-        </w:rPr>
-      </w:pPr>
-      <w:r>
-        <w:rPr>
-          <w:color w:val="000000"/>
-          <w:lang w:val="en-US"/>
-        </w:rPr>
-        <w:t xml:space="preserve">                </w:t>
+        <w:t xml:space="preserve">value = </w:t>
       </w:r>
       <w:proofErr w:type="spellStart"/>
       <w:proofErr w:type="gramStart"/>
       <w:r>
         <w:rPr>
           <w:color w:val="000000"/>
-        </w:rPr>
-        <w:t>print</w:t>
+          <w:lang w:val="en-US"/>
+        </w:rPr>
+        <w:t>inputInt</w:t>
       </w:r>
       <w:proofErr w:type="spellEnd"/>
       <w:r>
         <w:rPr>
           <w:color w:val="000000"/>
+          <w:lang w:val="en-US"/>
         </w:rPr>
         <w:t>(</w:t>
       </w:r>
@@ -4441,47 +5106,115 @@
       <w:r>
         <w:rPr>
           <w:color w:val="000000"/>
-        </w:rPr>
-        <w:t>"Введите неотрицательное целое число")</w:t>
-      </w:r>
-    </w:p>
-    <w:p>
-      <w:pPr>
-        <w:pStyle w:val="af1"/>
-        <w:shd w:val="clear" w:color="auto" w:fill="FFFFFF"/>
-        <w:spacing w:before="0" w:beforeAutospacing="0" w:after="0" w:afterAutospacing="0"/>
-        <w:rPr>
-          <w:color w:val="000000"/>
-          <w:lang w:val="en-US"/>
-        </w:rPr>
-      </w:pPr>
-      <w:r>
-        <w:rPr>
-          <w:color w:val="000000"/>
-        </w:rPr>
-        <w:t xml:space="preserve">                </w:t>
-      </w:r>
-      <w:r>
-        <w:rPr>
-          <w:color w:val="000000"/>
-          <w:lang w:val="en-US"/>
-        </w:rPr>
-        <w:t xml:space="preserve">value = </w:t>
+          <w:lang w:val="en-US"/>
+        </w:rPr>
+        <w:t>)</w:t>
+      </w:r>
+    </w:p>
+    <w:p>
+      <w:pPr>
+        <w:pStyle w:val="af1"/>
+        <w:shd w:val="clear" w:color="auto" w:fill="FFFFFF"/>
+        <w:spacing w:before="0" w:beforeAutospacing="0" w:after="0" w:afterAutospacing="0"/>
+        <w:rPr>
+          <w:color w:val="000000"/>
+          <w:lang w:val="en-US"/>
+        </w:rPr>
+      </w:pPr>
+    </w:p>
+    <w:p>
+      <w:pPr>
+        <w:pStyle w:val="af1"/>
+        <w:shd w:val="clear" w:color="auto" w:fill="FFFFFF"/>
+        <w:spacing w:before="0" w:beforeAutospacing="0" w:after="0" w:afterAutospacing="0"/>
+        <w:rPr>
+          <w:color w:val="000000"/>
+          <w:lang w:val="en-US"/>
+        </w:rPr>
+      </w:pPr>
+      <w:r>
+        <w:rPr>
+          <w:color w:val="000000"/>
+          <w:lang w:val="en-US"/>
+        </w:rPr>
+        <w:t>                if value == None:</w:t>
+      </w:r>
+    </w:p>
+    <w:p>
+      <w:pPr>
+        <w:pStyle w:val="af1"/>
+        <w:shd w:val="clear" w:color="auto" w:fill="FFFFFF"/>
+        <w:spacing w:before="0" w:beforeAutospacing="0" w:after="0" w:afterAutospacing="0"/>
+        <w:rPr>
+          <w:color w:val="000000"/>
+          <w:lang w:val="en-US"/>
+        </w:rPr>
+      </w:pPr>
+      <w:r>
+        <w:rPr>
+          <w:color w:val="000000"/>
+          <w:lang w:val="en-US"/>
+        </w:rPr>
+        <w:t>                    continue</w:t>
+      </w:r>
+    </w:p>
+    <w:p>
+      <w:pPr>
+        <w:pStyle w:val="af1"/>
+        <w:shd w:val="clear" w:color="auto" w:fill="FFFFFF"/>
+        <w:spacing w:before="0" w:beforeAutospacing="0" w:after="0" w:afterAutospacing="0"/>
+        <w:rPr>
+          <w:color w:val="000000"/>
+          <w:lang w:val="en-US"/>
+        </w:rPr>
+      </w:pPr>
+    </w:p>
+    <w:p>
+      <w:pPr>
+        <w:pStyle w:val="af1"/>
+        <w:shd w:val="clear" w:color="auto" w:fill="FFFFFF"/>
+        <w:spacing w:before="0" w:beforeAutospacing="0" w:after="0" w:afterAutospacing="0"/>
+        <w:rPr>
+          <w:color w:val="000000"/>
+          <w:lang w:val="en-US"/>
+        </w:rPr>
+      </w:pPr>
+      <w:r>
+        <w:rPr>
+          <w:color w:val="000000"/>
+          <w:lang w:val="en-US"/>
+        </w:rPr>
+        <w:t>                if value == 1 or value == 0:</w:t>
+      </w:r>
+    </w:p>
+    <w:p>
+      <w:pPr>
+        <w:pStyle w:val="af1"/>
+        <w:shd w:val="clear" w:color="auto" w:fill="FFFFFF"/>
+        <w:spacing w:before="0" w:beforeAutospacing="0" w:after="0" w:afterAutospacing="0"/>
+        <w:rPr>
+          <w:color w:val="000000"/>
+        </w:rPr>
+      </w:pPr>
+      <w:r>
+        <w:rPr>
+          <w:color w:val="000000"/>
+          <w:lang w:val="en-US"/>
+        </w:rPr>
+        <w:t xml:space="preserve">                    </w:t>
       </w:r>
       <w:proofErr w:type="spellStart"/>
       <w:proofErr w:type="gramStart"/>
       <w:r>
         <w:rPr>
           <w:color w:val="000000"/>
-          <w:lang w:val="en-US"/>
-        </w:rPr>
-        <w:t>inputInt</w:t>
+        </w:rPr>
+        <w:t>print</w:t>
       </w:r>
       <w:proofErr w:type="spellEnd"/>
       <w:r>
         <w:rPr>
           <w:color w:val="000000"/>
-          <w:lang w:val="en-US"/>
         </w:rPr>
         <w:t>(</w:t>
       </w:r>
@@ -4489,85 +5222,66 @@
       <w:r>
         <w:rPr>
           <w:color w:val="000000"/>
-          <w:lang w:val="en-US"/>
-        </w:rPr>
-        <w:t>)</w:t>
-      </w:r>
-    </w:p>
-    <w:p>
-      <w:pPr>
-        <w:pStyle w:val="af1"/>
-        <w:shd w:val="clear" w:color="auto" w:fill="FFFFFF"/>
-        <w:spacing w:before="0" w:beforeAutospacing="0" w:after="0" w:afterAutospacing="0"/>
-        <w:rPr>
-          <w:color w:val="000000"/>
-          <w:lang w:val="en-US"/>
-        </w:rPr>
-      </w:pPr>
-    </w:p>
-    <w:p>
-      <w:pPr>
-        <w:pStyle w:val="af1"/>
-        <w:shd w:val="clear" w:color="auto" w:fill="FFFFFF"/>
-        <w:spacing w:before="0" w:beforeAutospacing="0" w:after="0" w:afterAutospacing="0"/>
-        <w:rPr>
-          <w:color w:val="000000"/>
-          <w:lang w:val="en-US"/>
-        </w:rPr>
-      </w:pPr>
-      <w:r>
-        <w:rPr>
-          <w:color w:val="000000"/>
-          <w:lang w:val="en-US"/>
-        </w:rPr>
-        <w:t>                if value == None:</w:t>
-      </w:r>
-    </w:p>
-    <w:p>
-      <w:pPr>
-        <w:pStyle w:val="af1"/>
-        <w:shd w:val="clear" w:color="auto" w:fill="FFFFFF"/>
-        <w:spacing w:before="0" w:beforeAutospacing="0" w:after="0" w:afterAutospacing="0"/>
-        <w:rPr>
-          <w:color w:val="000000"/>
-          <w:lang w:val="en-US"/>
-        </w:rPr>
-      </w:pPr>
-      <w:r>
-        <w:rPr>
-          <w:color w:val="000000"/>
-          <w:lang w:val="en-US"/>
-        </w:rPr>
-        <w:t>                    continue</w:t>
-      </w:r>
-    </w:p>
-    <w:p>
-      <w:pPr>
-        <w:pStyle w:val="af1"/>
-        <w:shd w:val="clear" w:color="auto" w:fill="FFFFFF"/>
-        <w:spacing w:before="0" w:beforeAutospacing="0" w:after="0" w:afterAutospacing="0"/>
-        <w:rPr>
-          <w:color w:val="000000"/>
-          <w:lang w:val="en-US"/>
-        </w:rPr>
-      </w:pPr>
-    </w:p>
-    <w:p>
-      <w:pPr>
-        <w:pStyle w:val="af1"/>
-        <w:shd w:val="clear" w:color="auto" w:fill="FFFFFF"/>
-        <w:spacing w:before="0" w:beforeAutospacing="0" w:after="0" w:afterAutospacing="0"/>
-        <w:rPr>
-          <w:color w:val="000000"/>
-          <w:lang w:val="en-US"/>
-        </w:rPr>
-      </w:pPr>
-      <w:r>
-        <w:rPr>
-          <w:color w:val="000000"/>
-          <w:lang w:val="en-US"/>
-        </w:rPr>
-        <w:t>                if value == 1 or value == 0:</w:t>
+        </w:rPr>
+        <w:t>"Число не является ни простым, ни составным")</w:t>
+      </w:r>
+    </w:p>
+    <w:p>
+      <w:pPr>
+        <w:pStyle w:val="af1"/>
+        <w:shd w:val="clear" w:color="auto" w:fill="FFFFFF"/>
+        <w:spacing w:before="0" w:beforeAutospacing="0" w:after="0" w:afterAutospacing="0"/>
+        <w:rPr>
+          <w:color w:val="000000"/>
+          <w:lang w:val="en-US"/>
+        </w:rPr>
+      </w:pPr>
+      <w:r>
+        <w:rPr>
+          <w:color w:val="000000"/>
+        </w:rPr>
+        <w:t xml:space="preserve">                </w:t>
+      </w:r>
+      <w:r>
+        <w:rPr>
+          <w:color w:val="000000"/>
+          <w:lang w:val="en-US"/>
+        </w:rPr>
+        <w:t>else:</w:t>
+      </w:r>
+    </w:p>
+    <w:p>
+      <w:pPr>
+        <w:pStyle w:val="af1"/>
+        <w:shd w:val="clear" w:color="auto" w:fill="FFFFFF"/>
+        <w:spacing w:before="0" w:beforeAutospacing="0" w:after="0" w:afterAutospacing="0"/>
+        <w:rPr>
+          <w:color w:val="000000"/>
+          <w:lang w:val="en-US"/>
+        </w:rPr>
+      </w:pPr>
+      <w:r>
+        <w:rPr>
+          <w:color w:val="000000"/>
+          <w:lang w:val="en-US"/>
+        </w:rPr>
+        <w:t xml:space="preserve">                    result = </w:t>
+      </w:r>
+      <w:proofErr w:type="spellStart"/>
+      <w:r>
+        <w:rPr>
+          <w:color w:val="000000"/>
+          <w:lang w:val="en-US"/>
+        </w:rPr>
+        <w:t>prime_factorization</w:t>
+      </w:r>
+      <w:proofErr w:type="spellEnd"/>
+      <w:r>
+        <w:rPr>
+          <w:color w:val="000000"/>
+          <w:lang w:val="en-US"/>
+        </w:rPr>
+        <w:t>(value)</w:t>
       </w:r>
     </w:p>
     <w:p>
@@ -4601,103 +5315,6 @@
         </w:rPr>
         <w:t>(</w:t>
       </w:r>
-      <w:proofErr w:type="gramEnd"/>
-      <w:r>
-        <w:rPr>
-          <w:color w:val="000000"/>
-        </w:rPr>
-        <w:t>"Число не является ни простым, ни составным")</w:t>
-      </w:r>
-    </w:p>
-    <w:p>
-      <w:pPr>
-        <w:pStyle w:val="af1"/>
-        <w:shd w:val="clear" w:color="auto" w:fill="FFFFFF"/>
-        <w:spacing w:before="0" w:beforeAutospacing="0" w:after="0" w:afterAutospacing="0"/>
-        <w:rPr>
-          <w:color w:val="000000"/>
-          <w:lang w:val="en-US"/>
-        </w:rPr>
-      </w:pPr>
-      <w:r>
-        <w:rPr>
-          <w:color w:val="000000"/>
-        </w:rPr>
-        <w:t xml:space="preserve">                </w:t>
-      </w:r>
-      <w:r>
-        <w:rPr>
-          <w:color w:val="000000"/>
-          <w:lang w:val="en-US"/>
-        </w:rPr>
-        <w:t>else:</w:t>
-      </w:r>
-    </w:p>
-    <w:p>
-      <w:pPr>
-        <w:pStyle w:val="af1"/>
-        <w:shd w:val="clear" w:color="auto" w:fill="FFFFFF"/>
-        <w:spacing w:before="0" w:beforeAutospacing="0" w:after="0" w:afterAutospacing="0"/>
-        <w:rPr>
-          <w:color w:val="000000"/>
-          <w:lang w:val="en-US"/>
-        </w:rPr>
-      </w:pPr>
-      <w:r>
-        <w:rPr>
-          <w:color w:val="000000"/>
-          <w:lang w:val="en-US"/>
-        </w:rPr>
-        <w:t xml:space="preserve">                    result = </w:t>
-      </w:r>
-      <w:proofErr w:type="spellStart"/>
-      <w:r>
-        <w:rPr>
-          <w:color w:val="000000"/>
-          <w:lang w:val="en-US"/>
-        </w:rPr>
-        <w:t>prime_factorization</w:t>
-      </w:r>
-      <w:proofErr w:type="spellEnd"/>
-      <w:r>
-        <w:rPr>
-          <w:color w:val="000000"/>
-          <w:lang w:val="en-US"/>
-        </w:rPr>
-        <w:t>(value)</w:t>
-      </w:r>
-    </w:p>
-    <w:p>
-      <w:pPr>
-        <w:pStyle w:val="af1"/>
-        <w:shd w:val="clear" w:color="auto" w:fill="FFFFFF"/>
-        <w:spacing w:before="0" w:beforeAutospacing="0" w:after="0" w:afterAutospacing="0"/>
-        <w:rPr>
-          <w:color w:val="000000"/>
-        </w:rPr>
-      </w:pPr>
-      <w:r>
-        <w:rPr>
-          <w:color w:val="000000"/>
-          <w:lang w:val="en-US"/>
-        </w:rPr>
-        <w:t xml:space="preserve">                    </w:t>
-      </w:r>
-      <w:proofErr w:type="spellStart"/>
-      <w:proofErr w:type="gramStart"/>
-      <w:r>
-        <w:rPr>
-          <w:color w:val="000000"/>
-        </w:rPr>
-        <w:t>print</w:t>
-      </w:r>
-      <w:proofErr w:type="spellEnd"/>
-      <w:r>
-        <w:rPr>
-          <w:color w:val="000000"/>
-        </w:rPr>
-        <w:t>(</w:t>
-      </w:r>
       <w:proofErr w:type="spellStart"/>
       <w:proofErr w:type="gramEnd"/>
       <w:r>
@@ -4799,21 +5416,7 @@
         <w:rPr>
           <w:color w:val="000000"/>
         </w:rPr>
-        <w:t xml:space="preserve"> </w:t>
-      </w:r>
-      <w:proofErr w:type="spellStart"/>
-      <w:r>
-        <w:rPr>
-          <w:color w:val="000000"/>
-        </w:rPr>
-        <w:t>command</w:t>
-      </w:r>
-      <w:proofErr w:type="spellEnd"/>
-      <w:r>
-        <w:rPr>
-          <w:color w:val="000000"/>
-        </w:rPr>
-        <w:t xml:space="preserve"> == 5:</w:t>
+        <w:t xml:space="preserve"> command == 5:</w:t>
       </w:r>
     </w:p>
     <w:p>

</xml_diff>

<commit_message>
RPS lab 7 report added
</commit_message>
<xml_diff>
--- a/RPS/лаб 6.docx
+++ b/RPS/лаб 6.docx
@@ -1061,7 +1061,7 @@
           </mc:Choice>
           <mc:Fallback>
             <w:pict>
-              <v:rect w14:anchorId="1E74FCDC" id="Прямоугольник 2" o:spid="_x0000_s1026" style="position:absolute;margin-left:155.65pt;margin-top:35pt;width:154.65pt;height:32.55pt;z-index:251633664;visibility:visible;mso-wrap-style:square;mso-wrap-distance-left:9pt;mso-wrap-distance-top:0;mso-wrap-distance-right:9pt;mso-wrap-distance-bottom:0;mso-position-horizontal:absolute;mso-position-horizontal-relative:margin;mso-position-vertical:absolute;mso-position-vertical-relative:text;v-text-anchor:middle" o:gfxdata="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" fillcolor="white [3212]" strokecolor="white [3212]" strokeweight="2pt">
+              <v:rect w14:anchorId="40F069AD" id="Прямоугольник 2" o:spid="_x0000_s1026" style="position:absolute;margin-left:155.65pt;margin-top:35pt;width:154.65pt;height:32.55pt;z-index:251633664;visibility:visible;mso-wrap-style:square;mso-wrap-distance-left:9pt;mso-wrap-distance-top:0;mso-wrap-distance-right:9pt;mso-wrap-distance-bottom:0;mso-position-horizontal:absolute;mso-position-horizontal-relative:margin;mso-position-vertical:absolute;mso-position-vertical-relative:text;v-text-anchor:middle" o:gfxdata="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" fillcolor="white [3212]" strokecolor="white [3212]" strokeweight="2pt">
                 <w10:wrap anchorx="margin"/>
               </v:rect>
             </w:pict>
@@ -1747,7 +1747,7 @@
           <w:color w:val="000000"/>
           <w:lang w:val="en-US"/>
         </w:rPr>
-        <w:t>MAX_PRIME = 999999937</w:t>
+        <w:t>MAX_PRIME = 999999997</w:t>
       </w:r>
     </w:p>
     <w:p>
@@ -1792,36 +1792,151 @@
           <w:color w:val="000000"/>
           <w:lang w:val="en-US"/>
         </w:rPr>
-        <w:t>(n):                 # optimized trial division with 6k optimization</w:t>
-      </w:r>
-    </w:p>
-    <w:p>
-      <w:pPr>
-        <w:pStyle w:val="af1"/>
-        <w:shd w:val="clear" w:color="auto" w:fill="FFFFFF"/>
-        <w:spacing w:before="0" w:beforeAutospacing="0" w:after="0" w:afterAutospacing="0"/>
-        <w:rPr>
-          <w:color w:val="000000"/>
-          <w:lang w:val="en-US"/>
-        </w:rPr>
-      </w:pPr>
-    </w:p>
-    <w:p>
-      <w:pPr>
-        <w:pStyle w:val="af1"/>
-        <w:shd w:val="clear" w:color="auto" w:fill="FFFFFF"/>
-        <w:spacing w:before="0" w:beforeAutospacing="0" w:after="0" w:afterAutospacing="0"/>
-        <w:rPr>
-          <w:color w:val="000000"/>
-          <w:lang w:val="en-US"/>
-        </w:rPr>
-      </w:pPr>
-      <w:r>
-        <w:rPr>
-          <w:color w:val="000000"/>
-          <w:lang w:val="en-US"/>
-        </w:rPr>
-        <w:t xml:space="preserve">    def </w:t>
+        <w:t>(n): # optimized trial division with 6k optimization</w:t>
+      </w:r>
+    </w:p>
+    <w:p>
+      <w:pPr>
+        <w:pStyle w:val="af1"/>
+        <w:shd w:val="clear" w:color="auto" w:fill="FFFFFF"/>
+        <w:spacing w:before="0" w:beforeAutospacing="0" w:after="0" w:afterAutospacing="0"/>
+        <w:rPr>
+          <w:color w:val="000000"/>
+          <w:lang w:val="en-US"/>
+        </w:rPr>
+      </w:pPr>
+      <w:r>
+        <w:rPr>
+          <w:color w:val="000000"/>
+          <w:lang w:val="en-US"/>
+        </w:rPr>
+        <w:t>    if n &lt;= 1: # numbers less than or equal to 1 are not prime</w:t>
+      </w:r>
+    </w:p>
+    <w:p>
+      <w:pPr>
+        <w:pStyle w:val="af1"/>
+        <w:shd w:val="clear" w:color="auto" w:fill="FFFFFF"/>
+        <w:spacing w:before="0" w:beforeAutospacing="0" w:after="0" w:afterAutospacing="0"/>
+        <w:rPr>
+          <w:color w:val="000000"/>
+          <w:lang w:val="en-US"/>
+        </w:rPr>
+      </w:pPr>
+      <w:r>
+        <w:rPr>
+          <w:color w:val="000000"/>
+          <w:lang w:val="en-US"/>
+        </w:rPr>
+        <w:t>        return False</w:t>
+      </w:r>
+    </w:p>
+    <w:p>
+      <w:pPr>
+        <w:pStyle w:val="af1"/>
+        <w:shd w:val="clear" w:color="auto" w:fill="FFFFFF"/>
+        <w:spacing w:before="0" w:beforeAutospacing="0" w:after="0" w:afterAutospacing="0"/>
+        <w:rPr>
+          <w:color w:val="000000"/>
+          <w:lang w:val="en-US"/>
+        </w:rPr>
+      </w:pPr>
+      <w:r>
+        <w:rPr>
+          <w:color w:val="000000"/>
+          <w:lang w:val="en-US"/>
+        </w:rPr>
+        <w:t>    if n &lt;= 3:                   # 2 and 3 are prime</w:t>
+      </w:r>
+    </w:p>
+    <w:p>
+      <w:pPr>
+        <w:pStyle w:val="af1"/>
+        <w:shd w:val="clear" w:color="auto" w:fill="FFFFFF"/>
+        <w:spacing w:before="0" w:beforeAutospacing="0" w:after="0" w:afterAutospacing="0"/>
+        <w:rPr>
+          <w:color w:val="000000"/>
+          <w:lang w:val="en-US"/>
+        </w:rPr>
+      </w:pPr>
+      <w:r>
+        <w:rPr>
+          <w:color w:val="000000"/>
+          <w:lang w:val="en-US"/>
+        </w:rPr>
+        <w:t>        return True</w:t>
+      </w:r>
+    </w:p>
+    <w:p>
+      <w:pPr>
+        <w:pStyle w:val="af1"/>
+        <w:shd w:val="clear" w:color="auto" w:fill="FFFFFF"/>
+        <w:spacing w:before="0" w:beforeAutospacing="0" w:after="0" w:afterAutospacing="0"/>
+        <w:rPr>
+          <w:color w:val="000000"/>
+          <w:lang w:val="en-US"/>
+        </w:rPr>
+      </w:pPr>
+      <w:r>
+        <w:rPr>
+          <w:color w:val="000000"/>
+          <w:lang w:val="en-US"/>
+        </w:rPr>
+        <w:t>    if n % 2 == 0 or n % 3 == 0: # exclude even numbers and numbers divisible by 3</w:t>
+      </w:r>
+    </w:p>
+    <w:p>
+      <w:pPr>
+        <w:pStyle w:val="af1"/>
+        <w:shd w:val="clear" w:color="auto" w:fill="FFFFFF"/>
+        <w:spacing w:before="0" w:beforeAutospacing="0" w:after="0" w:afterAutospacing="0"/>
+        <w:rPr>
+          <w:color w:val="000000"/>
+          <w:lang w:val="en-US"/>
+        </w:rPr>
+      </w:pPr>
+      <w:r>
+        <w:rPr>
+          <w:color w:val="000000"/>
+          <w:lang w:val="en-US"/>
+        </w:rPr>
+        <w:t>        return False</w:t>
+      </w:r>
+    </w:p>
+    <w:p>
+      <w:pPr>
+        <w:pStyle w:val="af1"/>
+        <w:shd w:val="clear" w:color="auto" w:fill="FFFFFF"/>
+        <w:spacing w:before="0" w:beforeAutospacing="0" w:after="0" w:afterAutospacing="0"/>
+        <w:rPr>
+          <w:color w:val="000000"/>
+          <w:lang w:val="en-US"/>
+        </w:rPr>
+      </w:pPr>
+      <w:r>
+        <w:rPr>
+          <w:color w:val="000000"/>
+          <w:lang w:val="en-US"/>
+        </w:rPr>
+        <w:t xml:space="preserve">    </w:t>
+      </w:r>
+    </w:p>
+    <w:p>
+      <w:pPr>
+        <w:pStyle w:val="af1"/>
+        <w:shd w:val="clear" w:color="auto" w:fill="FFFFFF"/>
+        <w:spacing w:before="0" w:beforeAutospacing="0" w:after="0" w:afterAutospacing="0"/>
+        <w:rPr>
+          <w:color w:val="000000"/>
+          <w:lang w:val="en-US"/>
+        </w:rPr>
+      </w:pPr>
+      <w:r>
+        <w:rPr>
+          <w:color w:val="000000"/>
+          <w:lang w:val="en-US"/>
+        </w:rPr>
+        <w:t xml:space="preserve">    </w:t>
       </w:r>
       <w:proofErr w:type="spellStart"/>
       <w:r>
@@ -1829,7 +1944,7 @@
           <w:color w:val="000000"/>
           <w:lang w:val="en-US"/>
         </w:rPr>
-        <w:t>check_divisors</w:t>
+        <w:t>i</w:t>
       </w:r>
       <w:proofErr w:type="spellEnd"/>
       <w:r>
@@ -1837,61 +1952,107 @@
           <w:color w:val="000000"/>
           <w:lang w:val="en-US"/>
         </w:rPr>
-        <w:t>(d):       # check the divisors from 5 to sqrt(n) in increments of 6</w:t>
-      </w:r>
-    </w:p>
-    <w:p>
-      <w:pPr>
-        <w:pStyle w:val="af1"/>
-        <w:shd w:val="clear" w:color="auto" w:fill="FFFFFF"/>
-        <w:spacing w:before="0" w:beforeAutospacing="0" w:after="0" w:afterAutospacing="0"/>
-        <w:rPr>
-          <w:color w:val="000000"/>
-          <w:lang w:val="en-US"/>
-        </w:rPr>
-      </w:pPr>
-      <w:r>
-        <w:rPr>
-          <w:color w:val="000000"/>
-          <w:lang w:val="en-US"/>
-        </w:rPr>
-        <w:t>        if d * d &gt; n:</w:t>
-      </w:r>
-    </w:p>
-    <w:p>
-      <w:pPr>
-        <w:pStyle w:val="af1"/>
-        <w:shd w:val="clear" w:color="auto" w:fill="FFFFFF"/>
-        <w:spacing w:before="0" w:beforeAutospacing="0" w:after="0" w:afterAutospacing="0"/>
-        <w:rPr>
-          <w:color w:val="000000"/>
-          <w:lang w:val="en-US"/>
-        </w:rPr>
-      </w:pPr>
-      <w:r>
-        <w:rPr>
-          <w:color w:val="000000"/>
-          <w:lang w:val="en-US"/>
-        </w:rPr>
-        <w:t>            return True</w:t>
-      </w:r>
-    </w:p>
-    <w:p>
-      <w:pPr>
-        <w:pStyle w:val="af1"/>
-        <w:shd w:val="clear" w:color="auto" w:fill="FFFFFF"/>
-        <w:spacing w:before="0" w:beforeAutospacing="0" w:after="0" w:afterAutospacing="0"/>
-        <w:rPr>
-          <w:color w:val="000000"/>
-          <w:lang w:val="en-US"/>
-        </w:rPr>
-      </w:pPr>
-      <w:r>
-        <w:rPr>
-          <w:color w:val="000000"/>
-          <w:lang w:val="en-US"/>
-        </w:rPr>
-        <w:t>        if n % d == 0 or n % (d + 2) == 0:</w:t>
+        <w:t xml:space="preserve"> = 5 # check the divisors from 5 to sqrt(n) in increments of 6</w:t>
+      </w:r>
+    </w:p>
+    <w:p>
+      <w:pPr>
+        <w:pStyle w:val="af1"/>
+        <w:shd w:val="clear" w:color="auto" w:fill="FFFFFF"/>
+        <w:spacing w:before="0" w:beforeAutospacing="0" w:after="0" w:afterAutospacing="0"/>
+        <w:rPr>
+          <w:color w:val="000000"/>
+          <w:lang w:val="en-US"/>
+        </w:rPr>
+      </w:pPr>
+      <w:r>
+        <w:rPr>
+          <w:color w:val="000000"/>
+          <w:lang w:val="en-US"/>
+        </w:rPr>
+        <w:t xml:space="preserve">    while </w:t>
+      </w:r>
+      <w:proofErr w:type="spellStart"/>
+      <w:r>
+        <w:rPr>
+          <w:color w:val="000000"/>
+          <w:lang w:val="en-US"/>
+        </w:rPr>
+        <w:t>i</w:t>
+      </w:r>
+      <w:proofErr w:type="spellEnd"/>
+      <w:r>
+        <w:rPr>
+          <w:color w:val="000000"/>
+          <w:lang w:val="en-US"/>
+        </w:rPr>
+        <w:t xml:space="preserve"> * </w:t>
+      </w:r>
+      <w:proofErr w:type="spellStart"/>
+      <w:r>
+        <w:rPr>
+          <w:color w:val="000000"/>
+          <w:lang w:val="en-US"/>
+        </w:rPr>
+        <w:t>i</w:t>
+      </w:r>
+      <w:proofErr w:type="spellEnd"/>
+      <w:r>
+        <w:rPr>
+          <w:color w:val="000000"/>
+          <w:lang w:val="en-US"/>
+        </w:rPr>
+        <w:t xml:space="preserve"> &lt;= n:</w:t>
+      </w:r>
+    </w:p>
+    <w:p>
+      <w:pPr>
+        <w:pStyle w:val="af1"/>
+        <w:shd w:val="clear" w:color="auto" w:fill="FFFFFF"/>
+        <w:spacing w:before="0" w:beforeAutospacing="0" w:after="0" w:afterAutospacing="0"/>
+        <w:rPr>
+          <w:color w:val="000000"/>
+          <w:lang w:val="en-US"/>
+        </w:rPr>
+      </w:pPr>
+      <w:r>
+        <w:rPr>
+          <w:color w:val="000000"/>
+          <w:lang w:val="en-US"/>
+        </w:rPr>
+        <w:t xml:space="preserve">        if n % </w:t>
+      </w:r>
+      <w:proofErr w:type="spellStart"/>
+      <w:r>
+        <w:rPr>
+          <w:color w:val="000000"/>
+          <w:lang w:val="en-US"/>
+        </w:rPr>
+        <w:t>i</w:t>
+      </w:r>
+      <w:proofErr w:type="spellEnd"/>
+      <w:r>
+        <w:rPr>
+          <w:color w:val="000000"/>
+          <w:lang w:val="en-US"/>
+        </w:rPr>
+        <w:t xml:space="preserve"> == 0 or n % (</w:t>
+      </w:r>
+      <w:proofErr w:type="spellStart"/>
+      <w:r>
+        <w:rPr>
+          <w:color w:val="000000"/>
+          <w:lang w:val="en-US"/>
+        </w:rPr>
+        <w:t>i</w:t>
+      </w:r>
+      <w:proofErr w:type="spellEnd"/>
+      <w:r>
+        <w:rPr>
+          <w:color w:val="000000"/>
+          <w:lang w:val="en-US"/>
+        </w:rPr>
+        <w:t xml:space="preserve"> + 2) == 0:</w:t>
       </w:r>
     </w:p>
     <w:p>
@@ -1927,7 +2088,7 @@
           <w:color w:val="000000"/>
           <w:lang w:val="en-US"/>
         </w:rPr>
-        <w:t xml:space="preserve">        return </w:t>
+        <w:t xml:space="preserve">        </w:t>
       </w:r>
       <w:proofErr w:type="spellStart"/>
       <w:r>
@@ -1935,7 +2096,106 @@
           <w:color w:val="000000"/>
           <w:lang w:val="en-US"/>
         </w:rPr>
-        <w:t>check_</w:t>
+        <w:t>i</w:t>
+      </w:r>
+      <w:proofErr w:type="spellEnd"/>
+      <w:r>
+        <w:rPr>
+          <w:color w:val="000000"/>
+          <w:lang w:val="en-US"/>
+        </w:rPr>
+        <w:t xml:space="preserve"> += 6</w:t>
+      </w:r>
+    </w:p>
+    <w:p>
+      <w:pPr>
+        <w:pStyle w:val="af1"/>
+        <w:shd w:val="clear" w:color="auto" w:fill="FFFFFF"/>
+        <w:spacing w:before="0" w:beforeAutospacing="0" w:after="0" w:afterAutospacing="0"/>
+        <w:rPr>
+          <w:color w:val="000000"/>
+          <w:lang w:val="en-US"/>
+        </w:rPr>
+      </w:pPr>
+    </w:p>
+    <w:p>
+      <w:pPr>
+        <w:pStyle w:val="af1"/>
+        <w:shd w:val="clear" w:color="auto" w:fill="FFFFFF"/>
+        <w:spacing w:before="0" w:beforeAutospacing="0" w:after="0" w:afterAutospacing="0"/>
+        <w:rPr>
+          <w:color w:val="000000"/>
+          <w:lang w:val="en-US"/>
+        </w:rPr>
+      </w:pPr>
+      <w:r>
+        <w:rPr>
+          <w:color w:val="000000"/>
+          <w:lang w:val="en-US"/>
+        </w:rPr>
+        <w:t>    return True</w:t>
+      </w:r>
+    </w:p>
+    <w:p>
+      <w:pPr>
+        <w:pStyle w:val="af1"/>
+        <w:shd w:val="clear" w:color="auto" w:fill="FFFFFF"/>
+        <w:spacing w:before="0" w:beforeAutospacing="0" w:after="0" w:afterAutospacing="0"/>
+        <w:rPr>
+          <w:color w:val="000000"/>
+          <w:lang w:val="en-US"/>
+        </w:rPr>
+      </w:pPr>
+    </w:p>
+    <w:p>
+      <w:pPr>
+        <w:pStyle w:val="af1"/>
+        <w:shd w:val="clear" w:color="auto" w:fill="FFFFFF"/>
+        <w:spacing w:before="0" w:beforeAutospacing="0" w:after="0" w:afterAutospacing="0"/>
+        <w:rPr>
+          <w:color w:val="000000"/>
+          <w:lang w:val="en-US"/>
+        </w:rPr>
+      </w:pPr>
+      <w:proofErr w:type="spellStart"/>
+      <w:r>
+        <w:rPr>
+          <w:color w:val="000000"/>
+          <w:lang w:val="en-US"/>
+        </w:rPr>
+        <w:t>prime_factorization</w:t>
+      </w:r>
+      <w:proofErr w:type="spellEnd"/>
+      <w:r>
+        <w:rPr>
+          <w:color w:val="000000"/>
+          <w:lang w:val="en-US"/>
+        </w:rPr>
+        <w:t xml:space="preserve"> = lambda num, k = 2: [num] if </w:t>
+      </w:r>
+      <w:proofErr w:type="spellStart"/>
+      <w:r>
+        <w:rPr>
+          <w:color w:val="000000"/>
+          <w:lang w:val="en-US"/>
+        </w:rPr>
+        <w:t>is_prime</w:t>
+      </w:r>
+      <w:proofErr w:type="spellEnd"/>
+      <w:r>
+        <w:rPr>
+          <w:color w:val="000000"/>
+          <w:lang w:val="en-US"/>
+        </w:rPr>
+        <w:t xml:space="preserve">(num) else [k] + </w:t>
+      </w:r>
+      <w:proofErr w:type="spellStart"/>
+      <w:r>
+        <w:rPr>
+          <w:color w:val="000000"/>
+          <w:lang w:val="en-US"/>
+        </w:rPr>
+        <w:t>prime_</w:t>
       </w:r>
       <w:proofErr w:type="gramStart"/>
       <w:r>
@@ -1943,7 +2203,7 @@
           <w:color w:val="000000"/>
           <w:lang w:val="en-US"/>
         </w:rPr>
-        <w:t>divisors</w:t>
+        <w:t>factorization</w:t>
       </w:r>
       <w:proofErr w:type="spellEnd"/>
       <w:r>
@@ -1959,144 +2219,7 @@
           <w:color w:val="000000"/>
           <w:lang w:val="en-US"/>
         </w:rPr>
-        <w:t>d + 6)</w:t>
-      </w:r>
-    </w:p>
-    <w:p>
-      <w:pPr>
-        <w:pStyle w:val="af1"/>
-        <w:shd w:val="clear" w:color="auto" w:fill="FFFFFF"/>
-        <w:spacing w:before="0" w:beforeAutospacing="0" w:after="0" w:afterAutospacing="0"/>
-        <w:rPr>
-          <w:color w:val="000000"/>
-          <w:lang w:val="en-US"/>
-        </w:rPr>
-      </w:pPr>
-    </w:p>
-    <w:p>
-      <w:pPr>
-        <w:pStyle w:val="af1"/>
-        <w:shd w:val="clear" w:color="auto" w:fill="FFFFFF"/>
-        <w:spacing w:before="0" w:beforeAutospacing="0" w:after="0" w:afterAutospacing="0"/>
-        <w:rPr>
-          <w:color w:val="000000"/>
-          <w:lang w:val="en-US"/>
-        </w:rPr>
-      </w:pPr>
-      <w:r>
-        <w:rPr>
-          <w:color w:val="000000"/>
-          <w:lang w:val="en-US"/>
-        </w:rPr>
-        <w:t>    if n &lt;= 1:                   # numbers less than or equal to 1 are not prime</w:t>
-      </w:r>
-    </w:p>
-    <w:p>
-      <w:pPr>
-        <w:pStyle w:val="af1"/>
-        <w:shd w:val="clear" w:color="auto" w:fill="FFFFFF"/>
-        <w:spacing w:before="0" w:beforeAutospacing="0" w:after="0" w:afterAutospacing="0"/>
-        <w:rPr>
-          <w:color w:val="000000"/>
-          <w:lang w:val="en-US"/>
-        </w:rPr>
-      </w:pPr>
-      <w:r>
-        <w:rPr>
-          <w:color w:val="000000"/>
-          <w:lang w:val="en-US"/>
-        </w:rPr>
-        <w:t>        return False</w:t>
-      </w:r>
-    </w:p>
-    <w:p>
-      <w:pPr>
-        <w:pStyle w:val="af1"/>
-        <w:shd w:val="clear" w:color="auto" w:fill="FFFFFF"/>
-        <w:spacing w:before="0" w:beforeAutospacing="0" w:after="0" w:afterAutospacing="0"/>
-        <w:rPr>
-          <w:color w:val="000000"/>
-          <w:lang w:val="en-US"/>
-        </w:rPr>
-      </w:pPr>
-      <w:r>
-        <w:rPr>
-          <w:color w:val="000000"/>
-          <w:lang w:val="en-US"/>
-        </w:rPr>
-        <w:t>    if n &lt;= 3:                   # 2 and 3 are prime</w:t>
-      </w:r>
-    </w:p>
-    <w:p>
-      <w:pPr>
-        <w:pStyle w:val="af1"/>
-        <w:shd w:val="clear" w:color="auto" w:fill="FFFFFF"/>
-        <w:spacing w:before="0" w:beforeAutospacing="0" w:after="0" w:afterAutospacing="0"/>
-        <w:rPr>
-          <w:color w:val="000000"/>
-          <w:lang w:val="en-US"/>
-        </w:rPr>
-      </w:pPr>
-      <w:r>
-        <w:rPr>
-          <w:color w:val="000000"/>
-          <w:lang w:val="en-US"/>
-        </w:rPr>
-        <w:t>        return True</w:t>
-      </w:r>
-    </w:p>
-    <w:p>
-      <w:pPr>
-        <w:pStyle w:val="af1"/>
-        <w:shd w:val="clear" w:color="auto" w:fill="FFFFFF"/>
-        <w:spacing w:before="0" w:beforeAutospacing="0" w:after="0" w:afterAutospacing="0"/>
-        <w:rPr>
-          <w:color w:val="000000"/>
-          <w:lang w:val="en-US"/>
-        </w:rPr>
-      </w:pPr>
-      <w:r>
-        <w:rPr>
-          <w:color w:val="000000"/>
-          <w:lang w:val="en-US"/>
-        </w:rPr>
-        <w:t>    if n % 2 == 0 or n % 3 == 0: # exclude even numbers and numbers divisible by 3</w:t>
-      </w:r>
-    </w:p>
-    <w:p>
-      <w:pPr>
-        <w:pStyle w:val="af1"/>
-        <w:shd w:val="clear" w:color="auto" w:fill="FFFFFF"/>
-        <w:spacing w:before="0" w:beforeAutospacing="0" w:after="0" w:afterAutospacing="0"/>
-        <w:rPr>
-          <w:color w:val="000000"/>
-          <w:lang w:val="en-US"/>
-        </w:rPr>
-      </w:pPr>
-      <w:r>
-        <w:rPr>
-          <w:color w:val="000000"/>
-          <w:lang w:val="en-US"/>
-        </w:rPr>
-        <w:t>        return False</w:t>
-      </w:r>
-    </w:p>
-    <w:p>
-      <w:pPr>
-        <w:pStyle w:val="af1"/>
-        <w:shd w:val="clear" w:color="auto" w:fill="FFFFFF"/>
-        <w:spacing w:before="0" w:beforeAutospacing="0" w:after="0" w:afterAutospacing="0"/>
-        <w:rPr>
-          <w:color w:val="000000"/>
-          <w:lang w:val="en-US"/>
-        </w:rPr>
-      </w:pPr>
-      <w:r>
-        <w:rPr>
-          <w:color w:val="000000"/>
-          <w:lang w:val="en-US"/>
-        </w:rPr>
-        <w:t xml:space="preserve">    return </w:t>
+        <w:t xml:space="preserve">num // k, k) if num % k == 0 else </w:t>
       </w:r>
       <w:proofErr w:type="spellStart"/>
       <w:r>
@@ -2104,7 +2227,61 @@
           <w:color w:val="000000"/>
           <w:lang w:val="en-US"/>
         </w:rPr>
-        <w:t>check_</w:t>
+        <w:t>prime_factorization</w:t>
+      </w:r>
+      <w:proofErr w:type="spellEnd"/>
+      <w:r>
+        <w:rPr>
+          <w:color w:val="000000"/>
+          <w:lang w:val="en-US"/>
+        </w:rPr>
+        <w:t>(num, k + 1)</w:t>
+      </w:r>
+    </w:p>
+    <w:p>
+      <w:pPr>
+        <w:pStyle w:val="af1"/>
+        <w:shd w:val="clear" w:color="auto" w:fill="FFFFFF"/>
+        <w:spacing w:before="0" w:beforeAutospacing="0" w:after="0" w:afterAutospacing="0"/>
+        <w:rPr>
+          <w:color w:val="000000"/>
+          <w:lang w:val="en-US"/>
+        </w:rPr>
+      </w:pPr>
+    </w:p>
+    <w:p>
+      <w:pPr>
+        <w:pStyle w:val="af1"/>
+        <w:shd w:val="clear" w:color="auto" w:fill="FFFFFF"/>
+        <w:spacing w:before="0" w:beforeAutospacing="0" w:after="0" w:afterAutospacing="0"/>
+        <w:rPr>
+          <w:color w:val="000000"/>
+          <w:lang w:val="en-US"/>
+        </w:rPr>
+      </w:pPr>
+      <w:proofErr w:type="spellStart"/>
+      <w:r>
+        <w:rPr>
+          <w:color w:val="000000"/>
+          <w:lang w:val="en-US"/>
+        </w:rPr>
+        <w:t>next_prime</w:t>
+      </w:r>
+      <w:proofErr w:type="spellEnd"/>
+      <w:r>
+        <w:rPr>
+          <w:color w:val="000000"/>
+          <w:lang w:val="en-US"/>
+        </w:rPr>
+        <w:t xml:space="preserve"> = lambda i: </w:t>
+      </w:r>
+      <w:proofErr w:type="spellStart"/>
+      <w:r>
+        <w:rPr>
+          <w:color w:val="000000"/>
+          <w:lang w:val="en-US"/>
+        </w:rPr>
+        <w:t>next_</w:t>
       </w:r>
       <w:proofErr w:type="gramStart"/>
       <w:r>
@@ -2112,179 +2289,7 @@
           <w:color w:val="000000"/>
           <w:lang w:val="en-US"/>
         </w:rPr>
-        <w:t>divisors</w:t>
-      </w:r>
-      <w:proofErr w:type="spellEnd"/>
-      <w:r>
-        <w:rPr>
-          <w:color w:val="000000"/>
-          <w:lang w:val="en-US"/>
-        </w:rPr>
-        <w:t>(</w:t>
-      </w:r>
-      <w:proofErr w:type="gramEnd"/>
-      <w:r>
-        <w:rPr>
-          <w:color w:val="000000"/>
-          <w:lang w:val="en-US"/>
-        </w:rPr>
-        <w:t>5)</w:t>
-      </w:r>
-    </w:p>
-    <w:p>
-      <w:pPr>
-        <w:pStyle w:val="af1"/>
-        <w:shd w:val="clear" w:color="auto" w:fill="FFFFFF"/>
-        <w:spacing w:before="0" w:beforeAutospacing="0" w:after="0" w:afterAutospacing="0"/>
-        <w:rPr>
-          <w:color w:val="000000"/>
-          <w:lang w:val="en-US"/>
-        </w:rPr>
-      </w:pPr>
-    </w:p>
-    <w:p>
-      <w:pPr>
-        <w:pStyle w:val="af1"/>
-        <w:shd w:val="clear" w:color="auto" w:fill="FFFFFF"/>
-        <w:spacing w:before="0" w:beforeAutospacing="0" w:after="0" w:afterAutospacing="0"/>
-        <w:rPr>
-          <w:color w:val="000000"/>
-          <w:lang w:val="en-US"/>
-        </w:rPr>
-      </w:pPr>
-      <w:proofErr w:type="spellStart"/>
-      <w:r>
-        <w:rPr>
-          <w:color w:val="000000"/>
-          <w:lang w:val="en-US"/>
-        </w:rPr>
-        <w:t>prime_factorization</w:t>
-      </w:r>
-      <w:proofErr w:type="spellEnd"/>
-      <w:r>
-        <w:rPr>
-          <w:color w:val="000000"/>
-          <w:lang w:val="en-US"/>
-        </w:rPr>
-        <w:t xml:space="preserve"> = lambda num, k = 2: [num] if </w:t>
-      </w:r>
-      <w:proofErr w:type="spellStart"/>
-      <w:r>
-        <w:rPr>
-          <w:color w:val="000000"/>
-          <w:lang w:val="en-US"/>
-        </w:rPr>
-        <w:t>is_prime</w:t>
-      </w:r>
-      <w:proofErr w:type="spellEnd"/>
-      <w:r>
-        <w:rPr>
-          <w:color w:val="000000"/>
-          <w:lang w:val="en-US"/>
-        </w:rPr>
-        <w:t xml:space="preserve">(num) else [k] + </w:t>
-      </w:r>
-      <w:proofErr w:type="spellStart"/>
-      <w:r>
-        <w:rPr>
-          <w:color w:val="000000"/>
-          <w:lang w:val="en-US"/>
-        </w:rPr>
-        <w:t>prime_</w:t>
-      </w:r>
-      <w:proofErr w:type="gramStart"/>
-      <w:r>
-        <w:rPr>
-          <w:color w:val="000000"/>
-          <w:lang w:val="en-US"/>
-        </w:rPr>
-        <w:t>factorization</w:t>
-      </w:r>
-      <w:proofErr w:type="spellEnd"/>
-      <w:r>
-        <w:rPr>
-          <w:color w:val="000000"/>
-          <w:lang w:val="en-US"/>
-        </w:rPr>
-        <w:t>(</w:t>
-      </w:r>
-      <w:proofErr w:type="gramEnd"/>
-      <w:r>
-        <w:rPr>
-          <w:color w:val="000000"/>
-          <w:lang w:val="en-US"/>
-        </w:rPr>
-        <w:t xml:space="preserve">num // k, k) if num % k == 0 else </w:t>
-      </w:r>
-      <w:proofErr w:type="spellStart"/>
-      <w:r>
-        <w:rPr>
-          <w:color w:val="000000"/>
-          <w:lang w:val="en-US"/>
-        </w:rPr>
-        <w:t>prime_factorization</w:t>
-      </w:r>
-      <w:proofErr w:type="spellEnd"/>
-      <w:r>
-        <w:rPr>
-          <w:color w:val="000000"/>
-          <w:lang w:val="en-US"/>
-        </w:rPr>
-        <w:t>(num, k + 1)</w:t>
-      </w:r>
-    </w:p>
-    <w:p>
-      <w:pPr>
-        <w:pStyle w:val="af1"/>
-        <w:shd w:val="clear" w:color="auto" w:fill="FFFFFF"/>
-        <w:spacing w:before="0" w:beforeAutospacing="0" w:after="0" w:afterAutospacing="0"/>
-        <w:rPr>
-          <w:color w:val="000000"/>
-          <w:lang w:val="en-US"/>
-        </w:rPr>
-      </w:pPr>
-    </w:p>
-    <w:p>
-      <w:pPr>
-        <w:pStyle w:val="af1"/>
-        <w:shd w:val="clear" w:color="auto" w:fill="FFFFFF"/>
-        <w:spacing w:before="0" w:beforeAutospacing="0" w:after="0" w:afterAutospacing="0"/>
-        <w:rPr>
-          <w:color w:val="000000"/>
-          <w:lang w:val="en-US"/>
-        </w:rPr>
-      </w:pPr>
-      <w:proofErr w:type="spellStart"/>
-      <w:r>
-        <w:rPr>
-          <w:color w:val="000000"/>
-          <w:lang w:val="en-US"/>
-        </w:rPr>
-        <w:t>get_next</w:t>
-      </w:r>
-      <w:proofErr w:type="spellEnd"/>
-      <w:r>
-        <w:rPr>
-          <w:color w:val="000000"/>
-          <w:lang w:val="en-US"/>
-        </w:rPr>
-        <w:t xml:space="preserve"> = lambda i: </w:t>
-      </w:r>
-      <w:proofErr w:type="spellStart"/>
-      <w:r>
-        <w:rPr>
-          <w:color w:val="000000"/>
-          <w:lang w:val="en-US"/>
-        </w:rPr>
-        <w:t>get_</w:t>
-      </w:r>
-      <w:proofErr w:type="gramStart"/>
-      <w:r>
-        <w:rPr>
-          <w:color w:val="000000"/>
-          <w:lang w:val="en-US"/>
-        </w:rPr>
-        <w:t>next</w:t>
+        <w:t>prime</w:t>
       </w:r>
       <w:proofErr w:type="spellEnd"/>
       <w:r>
@@ -2403,7 +2408,7 @@
           <w:color w:val="000000"/>
           <w:lang w:val="en-US"/>
         </w:rPr>
-        <w:t>get_</w:t>
+        <w:t>next_</w:t>
       </w:r>
       <w:proofErr w:type="gramStart"/>
       <w:r>
@@ -2411,7 +2416,7 @@
           <w:color w:val="000000"/>
           <w:lang w:val="en-US"/>
         </w:rPr>
-        <w:t>next</w:t>
+        <w:t>prime</w:t>
       </w:r>
       <w:proofErr w:type="spellEnd"/>
       <w:r>
@@ -2436,7 +2441,7 @@
           <w:color w:val="000000"/>
           <w:lang w:val="en-US"/>
         </w:rPr>
-        <w:t>(2, MAX_PRIME))</w:t>
+        <w:t>(2, MAX_PRIME - 1))</w:t>
       </w:r>
     </w:p>
     <w:p>
@@ -2494,23 +2499,30 @@
           <w:lang w:val="en-US"/>
         </w:rPr>
       </w:pPr>
-    </w:p>
-    <w:p>
-      <w:pPr>
-        <w:pStyle w:val="af1"/>
-        <w:shd w:val="clear" w:color="auto" w:fill="FFFFFF"/>
-        <w:spacing w:before="0" w:beforeAutospacing="0" w:after="0" w:afterAutospacing="0"/>
-        <w:rPr>
-          <w:color w:val="000000"/>
-          <w:lang w:val="en-US"/>
-        </w:rPr>
-      </w:pPr>
-      <w:r>
-        <w:rPr>
-          <w:color w:val="000000"/>
-          <w:lang w:val="en-US"/>
-        </w:rPr>
-        <w:t xml:space="preserve">    def </w:t>
+      <w:r>
+        <w:rPr>
+          <w:color w:val="000000"/>
+          <w:lang w:val="en-US"/>
+        </w:rPr>
+        <w:t>    primes = []</w:t>
+      </w:r>
+    </w:p>
+    <w:p>
+      <w:pPr>
+        <w:pStyle w:val="af1"/>
+        <w:shd w:val="clear" w:color="auto" w:fill="FFFFFF"/>
+        <w:spacing w:before="0" w:beforeAutospacing="0" w:after="0" w:afterAutospacing="0"/>
+        <w:rPr>
+          <w:color w:val="000000"/>
+          <w:lang w:val="en-US"/>
+        </w:rPr>
+      </w:pPr>
+      <w:r>
+        <w:rPr>
+          <w:color w:val="000000"/>
+          <w:lang w:val="en-US"/>
+        </w:rPr>
+        <w:t xml:space="preserve">    while </w:t>
       </w:r>
       <w:proofErr w:type="spellStart"/>
       <w:r>
@@ -2518,7 +2530,7 @@
           <w:color w:val="000000"/>
           <w:lang w:val="en-US"/>
         </w:rPr>
-        <w:t>get_unique_primes</w:t>
+        <w:t>len</w:t>
       </w:r>
       <w:proofErr w:type="spellEnd"/>
       <w:r>
@@ -2526,195 +2538,77 @@
           <w:color w:val="000000"/>
           <w:lang w:val="en-US"/>
         </w:rPr>
+        <w:t>(primes) &lt; size:</w:t>
+      </w:r>
+    </w:p>
+    <w:p>
+      <w:pPr>
+        <w:pStyle w:val="af1"/>
+        <w:shd w:val="clear" w:color="auto" w:fill="FFFFFF"/>
+        <w:spacing w:before="0" w:beforeAutospacing="0" w:after="0" w:afterAutospacing="0"/>
+        <w:rPr>
+          <w:color w:val="000000"/>
+          <w:lang w:val="en-US"/>
+        </w:rPr>
+      </w:pPr>
+      <w:r>
+        <w:rPr>
+          <w:color w:val="000000"/>
+          <w:lang w:val="en-US"/>
+        </w:rPr>
+        <w:t xml:space="preserve">        prime = </w:t>
+      </w:r>
+      <w:proofErr w:type="spellStart"/>
+      <w:r>
+        <w:rPr>
+          <w:color w:val="000000"/>
+          <w:lang w:val="en-US"/>
+        </w:rPr>
+        <w:t>get_random_</w:t>
+      </w:r>
+      <w:proofErr w:type="gramStart"/>
+      <w:r>
+        <w:rPr>
+          <w:color w:val="000000"/>
+          <w:lang w:val="en-US"/>
+        </w:rPr>
+        <w:t>prime</w:t>
+      </w:r>
+      <w:proofErr w:type="spellEnd"/>
+      <w:r>
+        <w:rPr>
+          <w:color w:val="000000"/>
+          <w:lang w:val="en-US"/>
+        </w:rPr>
         <w:t>(</w:t>
       </w:r>
+      <w:proofErr w:type="gramEnd"/>
+      <w:r>
+        <w:rPr>
+          <w:color w:val="000000"/>
+          <w:lang w:val="en-US"/>
+        </w:rPr>
+        <w:t>)</w:t>
+      </w:r>
+    </w:p>
+    <w:p>
+      <w:pPr>
+        <w:pStyle w:val="af1"/>
+        <w:shd w:val="clear" w:color="auto" w:fill="FFFFFF"/>
+        <w:spacing w:before="0" w:beforeAutospacing="0" w:after="0" w:afterAutospacing="0"/>
+        <w:rPr>
+          <w:color w:val="000000"/>
+          <w:lang w:val="en-US"/>
+        </w:rPr>
+      </w:pPr>
+      <w:r>
+        <w:rPr>
+          <w:color w:val="000000"/>
+          <w:lang w:val="en-US"/>
+        </w:rPr>
+        <w:t xml:space="preserve">        </w:t>
+      </w:r>
       <w:proofErr w:type="spellStart"/>
-      <w:r>
-        <w:rPr>
-          <w:color w:val="000000"/>
-          <w:lang w:val="en-US"/>
-        </w:rPr>
-        <w:t>accumulated_primes</w:t>
-      </w:r>
-      <w:proofErr w:type="spellEnd"/>
-      <w:r>
-        <w:rPr>
-          <w:color w:val="000000"/>
-          <w:lang w:val="en-US"/>
-        </w:rPr>
-        <w:t>):</w:t>
-      </w:r>
-    </w:p>
-    <w:p>
-      <w:pPr>
-        <w:pStyle w:val="af1"/>
-        <w:shd w:val="clear" w:color="auto" w:fill="FFFFFF"/>
-        <w:spacing w:before="0" w:beforeAutospacing="0" w:after="0" w:afterAutospacing="0"/>
-        <w:rPr>
-          <w:color w:val="000000"/>
-          <w:lang w:val="en-US"/>
-        </w:rPr>
-      </w:pPr>
-      <w:r>
-        <w:rPr>
-          <w:color w:val="000000"/>
-          <w:lang w:val="en-US"/>
-        </w:rPr>
-        <w:t xml:space="preserve">        if </w:t>
-      </w:r>
-      <w:proofErr w:type="spellStart"/>
-      <w:r>
-        <w:rPr>
-          <w:color w:val="000000"/>
-          <w:lang w:val="en-US"/>
-        </w:rPr>
-        <w:t>len</w:t>
-      </w:r>
-      <w:proofErr w:type="spellEnd"/>
-      <w:r>
-        <w:rPr>
-          <w:color w:val="000000"/>
-          <w:lang w:val="en-US"/>
-        </w:rPr>
-        <w:t>(</w:t>
-      </w:r>
-      <w:proofErr w:type="spellStart"/>
-      <w:r>
-        <w:rPr>
-          <w:color w:val="000000"/>
-          <w:lang w:val="en-US"/>
-        </w:rPr>
-        <w:t>accumulated_primes</w:t>
-      </w:r>
-      <w:proofErr w:type="spellEnd"/>
-      <w:r>
-        <w:rPr>
-          <w:color w:val="000000"/>
-          <w:lang w:val="en-US"/>
-        </w:rPr>
-        <w:t>) &gt;= size:</w:t>
-      </w:r>
-    </w:p>
-    <w:p>
-      <w:pPr>
-        <w:pStyle w:val="af1"/>
-        <w:shd w:val="clear" w:color="auto" w:fill="FFFFFF"/>
-        <w:spacing w:before="0" w:beforeAutospacing="0" w:after="0" w:afterAutospacing="0"/>
-        <w:rPr>
-          <w:color w:val="000000"/>
-          <w:lang w:val="en-US"/>
-        </w:rPr>
-      </w:pPr>
-      <w:r>
-        <w:rPr>
-          <w:color w:val="000000"/>
-          <w:lang w:val="en-US"/>
-        </w:rPr>
-        <w:t xml:space="preserve">            return </w:t>
-      </w:r>
-      <w:proofErr w:type="spellStart"/>
-      <w:r>
-        <w:rPr>
-          <w:color w:val="000000"/>
-          <w:lang w:val="en-US"/>
-        </w:rPr>
-        <w:t>accumulated_primes</w:t>
-      </w:r>
-      <w:proofErr w:type="spellEnd"/>
-    </w:p>
-    <w:p>
-      <w:pPr>
-        <w:pStyle w:val="af1"/>
-        <w:shd w:val="clear" w:color="auto" w:fill="FFFFFF"/>
-        <w:spacing w:before="0" w:beforeAutospacing="0" w:after="0" w:afterAutospacing="0"/>
-        <w:rPr>
-          <w:color w:val="000000"/>
-          <w:lang w:val="en-US"/>
-        </w:rPr>
-      </w:pPr>
-      <w:r>
-        <w:rPr>
-          <w:color w:val="000000"/>
-          <w:lang w:val="en-US"/>
-        </w:rPr>
-        <w:t xml:space="preserve">        </w:t>
-      </w:r>
-    </w:p>
-    <w:p>
-      <w:pPr>
-        <w:pStyle w:val="af1"/>
-        <w:shd w:val="clear" w:color="auto" w:fill="FFFFFF"/>
-        <w:spacing w:before="0" w:beforeAutospacing="0" w:after="0" w:afterAutospacing="0"/>
-        <w:rPr>
-          <w:color w:val="000000"/>
-          <w:lang w:val="en-US"/>
-        </w:rPr>
-      </w:pPr>
-      <w:r>
-        <w:rPr>
-          <w:color w:val="000000"/>
-          <w:lang w:val="en-US"/>
-        </w:rPr>
-        <w:t xml:space="preserve">        prime = </w:t>
-      </w:r>
-      <w:proofErr w:type="spellStart"/>
-      <w:r>
-        <w:rPr>
-          <w:color w:val="000000"/>
-          <w:lang w:val="en-US"/>
-        </w:rPr>
-        <w:t>get_random_</w:t>
-      </w:r>
-      <w:proofErr w:type="gramStart"/>
-      <w:r>
-        <w:rPr>
-          <w:color w:val="000000"/>
-          <w:lang w:val="en-US"/>
-        </w:rPr>
-        <w:t>prime</w:t>
-      </w:r>
-      <w:proofErr w:type="spellEnd"/>
-      <w:r>
-        <w:rPr>
-          <w:color w:val="000000"/>
-          <w:lang w:val="en-US"/>
-        </w:rPr>
-        <w:t>(</w:t>
-      </w:r>
-      <w:proofErr w:type="gramEnd"/>
-      <w:r>
-        <w:rPr>
-          <w:color w:val="000000"/>
-          <w:lang w:val="en-US"/>
-        </w:rPr>
-        <w:t>)</w:t>
-      </w:r>
-    </w:p>
-    <w:p>
-      <w:pPr>
-        <w:pStyle w:val="af1"/>
-        <w:shd w:val="clear" w:color="auto" w:fill="FFFFFF"/>
-        <w:spacing w:before="0" w:beforeAutospacing="0" w:after="0" w:afterAutospacing="0"/>
-        <w:rPr>
-          <w:color w:val="000000"/>
-          <w:lang w:val="en-US"/>
-        </w:rPr>
-      </w:pPr>
-      <w:r>
-        <w:rPr>
-          <w:color w:val="000000"/>
-          <w:lang w:val="en-US"/>
-        </w:rPr>
-        <w:t xml:space="preserve">        </w:t>
-      </w:r>
-      <w:proofErr w:type="spellStart"/>
-      <w:r>
-        <w:rPr>
-          <w:color w:val="000000"/>
-          <w:lang w:val="en-US"/>
-        </w:rPr>
-        <w:t>accumulated_</w:t>
-      </w:r>
       <w:proofErr w:type="gramStart"/>
       <w:r>
         <w:rPr>
@@ -2740,183 +2634,45 @@
         <w:spacing w:before="0" w:beforeAutospacing="0" w:after="0" w:afterAutospacing="0"/>
         <w:rPr>
           <w:color w:val="000000"/>
-          <w:lang w:val="en-US"/>
-        </w:rPr>
-      </w:pPr>
-      <w:r>
-        <w:rPr>
-          <w:color w:val="000000"/>
-          <w:lang w:val="en-US"/>
-        </w:rPr>
-        <w:t xml:space="preserve">        </w:t>
-      </w:r>
-    </w:p>
-    <w:p>
-      <w:pPr>
-        <w:pStyle w:val="af1"/>
-        <w:shd w:val="clear" w:color="auto" w:fill="FFFFFF"/>
-        <w:spacing w:before="0" w:beforeAutospacing="0" w:after="0" w:afterAutospacing="0"/>
-        <w:rPr>
-          <w:color w:val="000000"/>
-          <w:lang w:val="en-US"/>
-        </w:rPr>
-      </w:pPr>
-      <w:r>
-        <w:rPr>
-          <w:color w:val="000000"/>
-          <w:lang w:val="en-US"/>
-        </w:rPr>
-        <w:t xml:space="preserve">        return </w:t>
+        </w:rPr>
+      </w:pPr>
+      <w:r>
+        <w:rPr>
+          <w:color w:val="000000"/>
+          <w:lang w:val="en-US"/>
+        </w:rPr>
+        <w:t xml:space="preserve">    </w:t>
       </w:r>
       <w:proofErr w:type="spellStart"/>
       <w:r>
         <w:rPr>
           <w:color w:val="000000"/>
-          <w:lang w:val="en-US"/>
-        </w:rPr>
-        <w:t>get_unique_primes</w:t>
+        </w:rPr>
+        <w:t>return</w:t>
       </w:r>
       <w:proofErr w:type="spellEnd"/>
       <w:r>
         <w:rPr>
           <w:color w:val="000000"/>
-          <w:lang w:val="en-US"/>
-        </w:rPr>
-        <w:t>(</w:t>
+        </w:rPr>
+        <w:t xml:space="preserve"> </w:t>
       </w:r>
       <w:proofErr w:type="spellStart"/>
       <w:r>
         <w:rPr>
           <w:color w:val="000000"/>
-          <w:lang w:val="en-US"/>
-        </w:rPr>
-        <w:t>accumulated_primes</w:t>
+        </w:rPr>
+        <w:t>primes</w:t>
       </w:r>
       <w:proofErr w:type="spellEnd"/>
-      <w:r>
-        <w:rPr>
-          <w:color w:val="000000"/>
-          <w:lang w:val="en-US"/>
-        </w:rPr>
-        <w:t>)</w:t>
-      </w:r>
-    </w:p>
-    <w:p>
-      <w:pPr>
-        <w:pStyle w:val="af1"/>
-        <w:shd w:val="clear" w:color="auto" w:fill="FFFFFF"/>
-        <w:spacing w:before="0" w:beforeAutospacing="0" w:after="0" w:afterAutospacing="0"/>
-        <w:rPr>
-          <w:color w:val="000000"/>
-          <w:lang w:val="en-US"/>
-        </w:rPr>
-      </w:pPr>
-    </w:p>
-    <w:p>
-      <w:pPr>
-        <w:pStyle w:val="af1"/>
-        <w:shd w:val="clear" w:color="auto" w:fill="FFFFFF"/>
-        <w:spacing w:before="0" w:beforeAutospacing="0" w:after="0" w:afterAutospacing="0"/>
-        <w:rPr>
-          <w:color w:val="000000"/>
-          <w:lang w:val="en-US"/>
-        </w:rPr>
-      </w:pPr>
-      <w:r>
-        <w:rPr>
-          <w:color w:val="000000"/>
-          <w:lang w:val="en-US"/>
-        </w:rPr>
-        <w:t>    if size &lt;= 0:</w:t>
-      </w:r>
-    </w:p>
-    <w:p>
-      <w:pPr>
-        <w:pStyle w:val="af1"/>
-        <w:shd w:val="clear" w:color="auto" w:fill="FFFFFF"/>
-        <w:spacing w:before="0" w:beforeAutospacing="0" w:after="0" w:afterAutospacing="0"/>
-        <w:rPr>
-          <w:color w:val="000000"/>
-          <w:lang w:val="en-US"/>
-        </w:rPr>
-      </w:pPr>
-      <w:r>
-        <w:rPr>
-          <w:color w:val="000000"/>
-          <w:lang w:val="en-US"/>
-        </w:rPr>
-        <w:t>        return []  </w:t>
-      </w:r>
-    </w:p>
-    <w:p>
-      <w:pPr>
-        <w:pStyle w:val="af1"/>
-        <w:shd w:val="clear" w:color="auto" w:fill="FFFFFF"/>
-        <w:spacing w:before="0" w:beforeAutospacing="0" w:after="0" w:afterAutospacing="0"/>
-        <w:rPr>
-          <w:color w:val="000000"/>
-          <w:lang w:val="en-US"/>
-        </w:rPr>
-      </w:pPr>
-    </w:p>
-    <w:p>
-      <w:pPr>
-        <w:pStyle w:val="af1"/>
-        <w:shd w:val="clear" w:color="auto" w:fill="FFFFFF"/>
-        <w:spacing w:before="0" w:beforeAutospacing="0" w:after="0" w:afterAutospacing="0"/>
-        <w:rPr>
-          <w:color w:val="000000"/>
-          <w:lang w:val="en-US"/>
-        </w:rPr>
-      </w:pPr>
-      <w:r>
-        <w:rPr>
-          <w:color w:val="000000"/>
-          <w:lang w:val="en-US"/>
-        </w:rPr>
-        <w:t xml:space="preserve">    return </w:t>
-      </w:r>
-      <w:proofErr w:type="spellStart"/>
-      <w:r>
-        <w:rPr>
-          <w:color w:val="000000"/>
-          <w:lang w:val="en-US"/>
-        </w:rPr>
-        <w:t>get_unique_</w:t>
-      </w:r>
-      <w:proofErr w:type="gramStart"/>
-      <w:r>
-        <w:rPr>
-          <w:color w:val="000000"/>
-          <w:lang w:val="en-US"/>
-        </w:rPr>
-        <w:t>primes</w:t>
-      </w:r>
-      <w:proofErr w:type="spellEnd"/>
-      <w:r>
-        <w:rPr>
-          <w:color w:val="000000"/>
-          <w:lang w:val="en-US"/>
-        </w:rPr>
-        <w:t>(</w:t>
-      </w:r>
-      <w:proofErr w:type="gramEnd"/>
-      <w:r>
-        <w:rPr>
-          <w:color w:val="000000"/>
-          <w:lang w:val="en-US"/>
-        </w:rPr>
-        <w:t>[])</w:t>
-      </w:r>
-    </w:p>
-    <w:p>
-      <w:pPr>
-        <w:pStyle w:val="af1"/>
-        <w:shd w:val="clear" w:color="auto" w:fill="FFFFFF"/>
-        <w:spacing w:before="0" w:beforeAutospacing="0" w:after="0" w:afterAutospacing="0"/>
-        <w:rPr>
-          <w:color w:val="000000"/>
-          <w:lang w:val="en-US"/>
+    </w:p>
+    <w:p>
+      <w:pPr>
+        <w:pStyle w:val="af1"/>
+        <w:shd w:val="clear" w:color="auto" w:fill="FFFFFF"/>
+        <w:spacing w:before="0" w:beforeAutospacing="0" w:after="0" w:afterAutospacing="0"/>
+        <w:rPr>
+          <w:color w:val="000000"/>
         </w:rPr>
       </w:pPr>
     </w:p>
@@ -3105,6 +2861,7 @@
           <w:color w:val="000000"/>
           <w:lang w:val="en-US"/>
         </w:rPr>
+        <w:lastRenderedPageBreak/>
         <w:t>        if value &lt; 0:</w:t>
       </w:r>
     </w:p>
@@ -4159,7 +3916,6 @@
         <w:spacing w:before="0" w:beforeAutospacing="0" w:after="0" w:afterAutospacing="0"/>
         <w:rPr>
           <w:color w:val="000000"/>
-          <w:lang w:val="en-US"/>
         </w:rPr>
       </w:pPr>
       <w:r>
@@ -4271,7 +4027,13 @@
           <w:color w:val="000000"/>
           <w:lang w:val="en-US"/>
         </w:rPr>
-        <w:t xml:space="preserve">value = </w:t>
+        <w:t>value</w:t>
+      </w:r>
+      <w:r>
+        <w:rPr>
+          <w:color w:val="000000"/>
+        </w:rPr>
+        <w:t xml:space="preserve"> = </w:t>
       </w:r>
       <w:proofErr w:type="spellStart"/>
       <w:proofErr w:type="gramStart"/>
@@ -4286,7 +4048,6 @@
       <w:r>
         <w:rPr>
           <w:color w:val="000000"/>
-          <w:lang w:val="en-US"/>
         </w:rPr>
         <w:t>(</w:t>
       </w:r>
@@ -4294,7 +4055,6 @@
       <w:r>
         <w:rPr>
           <w:color w:val="000000"/>
-          <w:lang w:val="en-US"/>
         </w:rPr>
         <w:t>)</w:t>
       </w:r>
@@ -4306,26 +4066,129 @@
         <w:spacing w:before="0" w:beforeAutospacing="0" w:after="0" w:afterAutospacing="0"/>
         <w:rPr>
           <w:color w:val="000000"/>
-          <w:lang w:val="en-US"/>
-        </w:rPr>
-      </w:pPr>
-    </w:p>
-    <w:p>
-      <w:pPr>
-        <w:pStyle w:val="af1"/>
-        <w:shd w:val="clear" w:color="auto" w:fill="FFFFFF"/>
-        <w:spacing w:before="0" w:beforeAutospacing="0" w:after="0" w:afterAutospacing="0"/>
-        <w:rPr>
-          <w:color w:val="000000"/>
-          <w:lang w:val="en-US"/>
-        </w:rPr>
-      </w:pPr>
-      <w:r>
-        <w:rPr>
-          <w:color w:val="000000"/>
-          <w:lang w:val="en-US"/>
-        </w:rPr>
-        <w:t>                if value == None:</w:t>
+        </w:rPr>
+      </w:pPr>
+    </w:p>
+    <w:p>
+      <w:pPr>
+        <w:pStyle w:val="af1"/>
+        <w:shd w:val="clear" w:color="auto" w:fill="FFFFFF"/>
+        <w:spacing w:before="0" w:beforeAutospacing="0" w:after="0" w:afterAutospacing="0"/>
+        <w:rPr>
+          <w:color w:val="000000"/>
+          <w:lang w:val="en-US"/>
+        </w:rPr>
+      </w:pPr>
+      <w:r>
+        <w:rPr>
+          <w:color w:val="000000"/>
+          <w:lang w:val="en-US"/>
+        </w:rPr>
+        <w:t> </w:t>
+      </w:r>
+      <w:r>
+        <w:rPr>
+          <w:color w:val="000000"/>
+        </w:rPr>
+        <w:t xml:space="preserve"> </w:t>
+      </w:r>
+      <w:r>
+        <w:rPr>
+          <w:color w:val="000000"/>
+          <w:lang w:val="en-US"/>
+        </w:rPr>
+        <w:t> </w:t>
+      </w:r>
+      <w:r>
+        <w:rPr>
+          <w:color w:val="000000"/>
+        </w:rPr>
+        <w:t xml:space="preserve"> </w:t>
+      </w:r>
+      <w:r>
+        <w:rPr>
+          <w:color w:val="000000"/>
+          <w:lang w:val="en-US"/>
+        </w:rPr>
+        <w:t> </w:t>
+      </w:r>
+      <w:r>
+        <w:rPr>
+          <w:color w:val="000000"/>
+        </w:rPr>
+        <w:t xml:space="preserve"> </w:t>
+      </w:r>
+      <w:r>
+        <w:rPr>
+          <w:color w:val="000000"/>
+          <w:lang w:val="en-US"/>
+        </w:rPr>
+        <w:t> </w:t>
+      </w:r>
+      <w:r>
+        <w:rPr>
+          <w:color w:val="000000"/>
+        </w:rPr>
+        <w:t xml:space="preserve"> </w:t>
+      </w:r>
+      <w:r>
+        <w:rPr>
+          <w:color w:val="000000"/>
+          <w:lang w:val="en-US"/>
+        </w:rPr>
+        <w:t> </w:t>
+      </w:r>
+      <w:r>
+        <w:rPr>
+          <w:color w:val="000000"/>
+        </w:rPr>
+        <w:t xml:space="preserve"> </w:t>
+      </w:r>
+      <w:r>
+        <w:rPr>
+          <w:color w:val="000000"/>
+          <w:lang w:val="en-US"/>
+        </w:rPr>
+        <w:t> </w:t>
+      </w:r>
+      <w:r>
+        <w:rPr>
+          <w:color w:val="000000"/>
+        </w:rPr>
+        <w:t xml:space="preserve"> </w:t>
+      </w:r>
+      <w:r>
+        <w:rPr>
+          <w:color w:val="000000"/>
+          <w:lang w:val="en-US"/>
+        </w:rPr>
+        <w:t> </w:t>
+      </w:r>
+      <w:r>
+        <w:rPr>
+          <w:color w:val="000000"/>
+        </w:rPr>
+        <w:t xml:space="preserve"> </w:t>
+      </w:r>
+      <w:r>
+        <w:rPr>
+          <w:color w:val="000000"/>
+          <w:lang w:val="en-US"/>
+        </w:rPr>
+        <w:t> </w:t>
+      </w:r>
+      <w:r>
+        <w:rPr>
+          <w:color w:val="000000"/>
+        </w:rPr>
+        <w:t xml:space="preserve"> </w:t>
+      </w:r>
+      <w:r>
+        <w:rPr>
+          <w:color w:val="000000"/>
+          <w:lang w:val="en-US"/>
+        </w:rPr>
+        <w:t>if value == None:</w:t>
       </w:r>
     </w:p>
     <w:p>
@@ -4608,7 +4471,6 @@
           <w:color w:val="000000"/>
           <w:lang w:val="en-US"/>
         </w:rPr>
-        <w:lastRenderedPageBreak/>
         <w:t xml:space="preserve">                </w:t>
       </w:r>
       <w:proofErr w:type="spellStart"/>
@@ -4844,6 +4706,7 @@
           <w:color w:val="000000"/>
           <w:lang w:val="en-US"/>
         </w:rPr>
+        <w:lastRenderedPageBreak/>
         <w:t xml:space="preserve">                    </w:t>
       </w:r>
       <w:proofErr w:type="gramStart"/>

</xml_diff>